<commit_message>
🖊️ write new and trm list adt in report
</commit_message>
<xml_diff>
--- a/docs/data-strcuture-report.docx
+++ b/docs/data-strcuture-report.docx
@@ -111,7 +111,6 @@
               <w:bidi w:val="0"/>
               <w:jc w:val="center"/>
               <w:rPr>
-                <w:rFonts w:hint="cs"/>
                 <w:b/>
                 <w:bCs/>
                 <w:sz w:val="24"/>
@@ -210,7 +209,6 @@
               <w:bidi w:val="0"/>
               <w:jc w:val="center"/>
               <w:rPr>
-                <w:rFonts w:hint="cs"/>
                 <w:b/>
                 <w:bCs/>
                 <w:sz w:val="24"/>
@@ -245,7 +243,6 @@
               <w:bidi w:val="0"/>
               <w:jc w:val="center"/>
               <w:rPr>
-                <w:rFonts w:hint="cs"/>
                 <w:b/>
                 <w:bCs/>
                 <w:sz w:val="24"/>
@@ -284,7 +281,6 @@
               <w:bidi w:val="0"/>
               <w:jc w:val="center"/>
               <w:rPr>
-                <w:rFonts w:hint="cs"/>
                 <w:lang w:bidi="ar-EG"/>
               </w:rPr>
             </w:pPr>
@@ -309,7 +305,7 @@
               <w:bidi w:val="0"/>
               <w:jc w:val="center"/>
               <w:rPr>
-                <w:rFonts w:ascii="Tajawal" w:hAnsi="Tajawal" w:cs="Tajawal" w:hint="cs"/>
+                <w:rFonts w:ascii="Tajawal" w:hAnsi="Tajawal" w:cs="Tajawal"/>
                 <w:lang w:bidi="ar-EG"/>
               </w:rPr>
             </w:pPr>
@@ -384,13 +380,12 @@
             <w:pPr>
               <w:jc w:val="center"/>
               <w:rPr>
-                <w:rFonts w:hint="cs"/>
                 <w:sz w:val="18"/>
                 <w:szCs w:val="18"/>
                 <w:lang w:bidi="ar-EG"/>
               </w:rPr>
             </w:pPr>
-            <w:hyperlink r:id="rId7" w:history="1">
+            <w:hyperlink r:id="rId8" w:history="1">
               <w:r>
                 <w:rPr>
                   <w:rStyle w:val="Hyperlink"/>
@@ -421,7 +416,6 @@
               <w:bidi w:val="0"/>
               <w:jc w:val="center"/>
               <w:rPr>
-                <w:rFonts w:hint="cs"/>
                 <w:lang w:bidi="ar-EG"/>
               </w:rPr>
             </w:pPr>
@@ -486,7 +480,6 @@
               <w:bidi w:val="0"/>
               <w:jc w:val="center"/>
               <w:rPr>
-                <w:rFonts w:hint="cs"/>
                 <w:lang w:bidi="ar-EG"/>
               </w:rPr>
             </w:pPr>
@@ -510,13 +503,12 @@
             <w:pPr>
               <w:jc w:val="center"/>
               <w:rPr>
-                <w:rFonts w:hint="cs"/>
                 <w:sz w:val="18"/>
                 <w:szCs w:val="18"/>
                 <w:lang w:bidi="ar-EG"/>
               </w:rPr>
             </w:pPr>
-            <w:hyperlink r:id="rId8" w:history="1">
+            <w:hyperlink r:id="rId9" w:history="1">
               <w:r>
                 <w:rPr>
                   <w:rStyle w:val="Hyperlink"/>
@@ -548,7 +540,6 @@
               <w:bidi w:val="0"/>
               <w:jc w:val="center"/>
               <w:rPr>
-                <w:rFonts w:hint="cs"/>
                 <w:lang w:bidi="ar-EG"/>
               </w:rPr>
             </w:pPr>
@@ -634,13 +625,12 @@
               <w:bidi w:val="0"/>
               <w:jc w:val="center"/>
               <w:rPr>
-                <w:rFonts w:hint="cs"/>
                 <w:sz w:val="18"/>
                 <w:szCs w:val="18"/>
                 <w:lang w:bidi="ar-EG"/>
               </w:rPr>
             </w:pPr>
-            <w:hyperlink r:id="rId9" w:history="1">
+            <w:hyperlink r:id="rId10" w:history="1">
               <w:r>
                 <w:rPr>
                   <w:rStyle w:val="Hyperlink"/>
@@ -657,7 +647,6 @@
               <w:bidi w:val="0"/>
               <w:jc w:val="center"/>
               <w:rPr>
-                <w:rFonts w:hint="cs"/>
                 <w:sz w:val="18"/>
                 <w:szCs w:val="18"/>
                 <w:lang w:bidi="ar-EG"/>
@@ -692,18 +681,784 @@
         <w:t>Selected Data Structures:</w:t>
       </w:r>
     </w:p>
+    <w:tbl>
+      <w:tblPr>
+        <w:tblStyle w:val="TableGrid"/>
+        <w:tblW w:w="9528" w:type="dxa"/>
+        <w:tblInd w:w="-45" w:type="dxa"/>
+        <w:tblLook w:val="04A0" w:firstRow="1" w:lastRow="0" w:firstColumn="1" w:lastColumn="0" w:noHBand="0" w:noVBand="1"/>
+      </w:tblPr>
+      <w:tblGrid>
+        <w:gridCol w:w="1800"/>
+        <w:gridCol w:w="1620"/>
+        <w:gridCol w:w="6108"/>
+      </w:tblGrid>
+      <w:tr>
+        <w:trPr>
+          <w:trHeight w:val="504"/>
+        </w:trPr>
+        <w:tc>
+          <w:tcPr>
+            <w:tcW w:w="1800" w:type="dxa"/>
+            <w:tcBorders>
+              <w:top w:val="thinThickSmallGap" w:sz="24" w:space="0" w:color="auto"/>
+              <w:left w:val="thinThickSmallGap" w:sz="24" w:space="0" w:color="auto"/>
+              <w:bottom w:val="thinThickSmallGap" w:sz="24" w:space="0" w:color="auto"/>
+            </w:tcBorders>
+            <w:vAlign w:val="center"/>
+          </w:tcPr>
+          <w:p>
+            <w:pPr>
+              <w:bidi w:val="0"/>
+              <w:jc w:val="center"/>
+              <w:rPr>
+                <w:b/>
+                <w:bCs/>
+                <w:sz w:val="24"/>
+                <w:szCs w:val="24"/>
+                <w:lang w:bidi="ar-EG"/>
+              </w:rPr>
+            </w:pPr>
+            <w:r>
+              <w:rPr>
+                <w:b/>
+                <w:bCs/>
+                <w:sz w:val="24"/>
+                <w:szCs w:val="24"/>
+                <w:lang w:bidi="ar-EG"/>
+              </w:rPr>
+              <w:t>List Name</w:t>
+            </w:r>
+          </w:p>
+        </w:tc>
+        <w:tc>
+          <w:tcPr>
+            <w:tcW w:w="1620" w:type="dxa"/>
+            <w:tcBorders>
+              <w:top w:val="thinThickSmallGap" w:sz="24" w:space="0" w:color="auto"/>
+              <w:bottom w:val="thinThickSmallGap" w:sz="24" w:space="0" w:color="auto"/>
+            </w:tcBorders>
+            <w:vAlign w:val="center"/>
+          </w:tcPr>
+          <w:p>
+            <w:pPr>
+              <w:bidi w:val="0"/>
+              <w:jc w:val="center"/>
+              <w:rPr>
+                <w:b/>
+                <w:bCs/>
+                <w:sz w:val="24"/>
+                <w:szCs w:val="24"/>
+                <w:lang w:bidi="ar-EG"/>
+              </w:rPr>
+            </w:pPr>
+            <w:r>
+              <w:rPr>
+                <w:b/>
+                <w:bCs/>
+                <w:sz w:val="24"/>
+                <w:szCs w:val="24"/>
+                <w:lang w:bidi="ar-EG"/>
+              </w:rPr>
+              <w:t>Chosen DS</w:t>
+            </w:r>
+          </w:p>
+        </w:tc>
+        <w:tc>
+          <w:tcPr>
+            <w:tcW w:w="6108" w:type="dxa"/>
+            <w:tcBorders>
+              <w:top w:val="thinThickSmallGap" w:sz="24" w:space="0" w:color="auto"/>
+              <w:bottom w:val="thinThickSmallGap" w:sz="24" w:space="0" w:color="auto"/>
+              <w:right w:val="thinThickSmallGap" w:sz="24" w:space="0" w:color="auto"/>
+            </w:tcBorders>
+            <w:vAlign w:val="center"/>
+          </w:tcPr>
+          <w:p>
+            <w:pPr>
+              <w:bidi w:val="0"/>
+              <w:jc w:val="center"/>
+              <w:rPr>
+                <w:b/>
+                <w:bCs/>
+                <w:sz w:val="24"/>
+                <w:szCs w:val="24"/>
+                <w:lang w:bidi="ar-EG"/>
+              </w:rPr>
+            </w:pPr>
+            <w:r>
+              <w:rPr>
+                <w:b/>
+                <w:bCs/>
+                <w:sz w:val="24"/>
+                <w:szCs w:val="24"/>
+                <w:lang w:bidi="ar-EG"/>
+              </w:rPr>
+              <w:t xml:space="preserve">Justification </w:t>
+            </w:r>
+          </w:p>
+        </w:tc>
+      </w:tr>
+      <w:tr>
+        <w:trPr>
+          <w:trHeight w:val="730"/>
+        </w:trPr>
+        <w:tc>
+          <w:tcPr>
+            <w:tcW w:w="1800" w:type="dxa"/>
+            <w:tcBorders>
+              <w:top w:val="thinThickSmallGap" w:sz="24" w:space="0" w:color="auto"/>
+              <w:left w:val="thinThickSmallGap" w:sz="24" w:space="0" w:color="auto"/>
+            </w:tcBorders>
+          </w:tcPr>
+          <w:p>
+            <w:pPr>
+              <w:bidi w:val="0"/>
+              <w:jc w:val="left"/>
+              <w:rPr>
+                <w:lang w:bidi="ar-EG"/>
+              </w:rPr>
+            </w:pPr>
+            <w:r>
+              <w:rPr>
+                <w:lang w:bidi="ar-EG"/>
+              </w:rPr>
+              <w:t>NEW List</w:t>
+            </w:r>
+          </w:p>
+        </w:tc>
+        <w:tc>
+          <w:tcPr>
+            <w:tcW w:w="1620" w:type="dxa"/>
+            <w:tcBorders>
+              <w:top w:val="thinThickSmallGap" w:sz="24" w:space="0" w:color="auto"/>
+            </w:tcBorders>
+          </w:tcPr>
+          <w:p>
+            <w:pPr>
+              <w:bidi w:val="0"/>
+              <w:jc w:val="left"/>
+              <w:rPr>
+                <w:lang w:bidi="ar-EG"/>
+              </w:rPr>
+            </w:pPr>
+            <w:r>
+              <w:rPr>
+                <w:lang w:bidi="ar-EG"/>
+              </w:rPr>
+              <w:t>Queue</w:t>
+            </w:r>
+          </w:p>
+        </w:tc>
+        <w:tc>
+          <w:tcPr>
+            <w:tcW w:w="6108" w:type="dxa"/>
+            <w:tcBorders>
+              <w:top w:val="thinThickSmallGap" w:sz="24" w:space="0" w:color="auto"/>
+              <w:right w:val="thinThickSmallGap" w:sz="24" w:space="0" w:color="auto"/>
+            </w:tcBorders>
+          </w:tcPr>
+          <w:p>
+            <w:pPr>
+              <w:pStyle w:val="ListParagraph"/>
+              <w:numPr>
+                <w:ilvl w:val="0"/>
+                <w:numId w:val="1"/>
+              </w:numPr>
+              <w:bidi w:val="0"/>
+              <w:jc w:val="left"/>
+              <w:rPr>
+                <w:sz w:val="18"/>
+                <w:szCs w:val="18"/>
+                <w:lang w:bidi="ar-EG"/>
+              </w:rPr>
+            </w:pPr>
+            <w:r>
+              <w:rPr>
+                <w:sz w:val="18"/>
+                <w:szCs w:val="18"/>
+                <w:lang w:bidi="ar-EG"/>
+              </w:rPr>
+              <w:t xml:space="preserve">(FIFO order): </w:t>
+            </w:r>
+            <w:r>
+              <w:rPr>
+                <w:sz w:val="18"/>
+                <w:szCs w:val="18"/>
+                <w:lang w:bidi="ar-EG"/>
+              </w:rPr>
+              <w:t>The queue ensures that the processes are scheduled in the order they arrived, in a FIFO order.</w:t>
+            </w:r>
+            <w:r>
+              <w:rPr>
+                <w:sz w:val="18"/>
+                <w:szCs w:val="18"/>
+                <w:lang w:bidi="ar-EG"/>
+              </w:rPr>
+              <w:t xml:space="preserve"> (As they are sorted by arrival time in the input file)</w:t>
+            </w:r>
+          </w:p>
+          <w:p>
+            <w:pPr>
+              <w:pStyle w:val="ListParagraph"/>
+              <w:numPr>
+                <w:ilvl w:val="0"/>
+                <w:numId w:val="1"/>
+              </w:numPr>
+              <w:bidi w:val="0"/>
+              <w:jc w:val="left"/>
+              <w:rPr>
+                <w:sz w:val="18"/>
+                <w:szCs w:val="18"/>
+                <w:lang w:bidi="ar-EG"/>
+              </w:rPr>
+            </w:pPr>
+            <w:r>
+              <w:rPr>
+                <w:sz w:val="18"/>
+                <w:szCs w:val="18"/>
+                <w:lang w:bidi="ar-EG"/>
+              </w:rPr>
+              <w:t>Fast Insertion and Removal</w:t>
+            </w:r>
+          </w:p>
+          <w:p>
+            <w:pPr>
+              <w:pStyle w:val="ListParagraph"/>
+              <w:numPr>
+                <w:ilvl w:val="1"/>
+                <w:numId w:val="1"/>
+              </w:numPr>
+              <w:bidi w:val="0"/>
+              <w:jc w:val="left"/>
+              <w:rPr>
+                <w:sz w:val="18"/>
+                <w:szCs w:val="18"/>
+                <w:lang w:bidi="ar-EG"/>
+              </w:rPr>
+            </w:pPr>
+            <w:r>
+              <w:rPr>
+                <w:sz w:val="18"/>
+                <w:szCs w:val="18"/>
+                <w:lang w:bidi="ar-EG"/>
+              </w:rPr>
+              <w:t xml:space="preserve">inserting a new process in the queue is </w:t>
+            </w:r>
+            <w:proofErr w:type="gramStart"/>
+            <w:r>
+              <w:rPr>
+                <w:sz w:val="18"/>
+                <w:szCs w:val="18"/>
+                <w:lang w:bidi="ar-EG"/>
+              </w:rPr>
+              <w:t>O(</w:t>
+            </w:r>
+            <w:proofErr w:type="gramEnd"/>
+            <w:r>
+              <w:rPr>
+                <w:sz w:val="18"/>
+                <w:szCs w:val="18"/>
+                <w:lang w:bidi="ar-EG"/>
+              </w:rPr>
+              <w:t>1)</w:t>
+            </w:r>
+          </w:p>
+          <w:p>
+            <w:pPr>
+              <w:pStyle w:val="ListParagraph"/>
+              <w:numPr>
+                <w:ilvl w:val="1"/>
+                <w:numId w:val="1"/>
+              </w:numPr>
+              <w:bidi w:val="0"/>
+              <w:jc w:val="left"/>
+              <w:rPr>
+                <w:sz w:val="18"/>
+                <w:szCs w:val="18"/>
+                <w:lang w:bidi="ar-EG"/>
+              </w:rPr>
+            </w:pPr>
+            <w:r>
+              <w:rPr>
+                <w:sz w:val="18"/>
+                <w:szCs w:val="18"/>
+                <w:lang w:bidi="ar-EG"/>
+              </w:rPr>
+              <w:t xml:space="preserve">removing the first process from the front of the queue has a time complexity of </w:t>
+            </w:r>
+            <w:proofErr w:type="gramStart"/>
+            <w:r>
+              <w:rPr>
+                <w:sz w:val="18"/>
+                <w:szCs w:val="18"/>
+                <w:lang w:bidi="ar-EG"/>
+              </w:rPr>
+              <w:t>O(</w:t>
+            </w:r>
+            <w:proofErr w:type="gramEnd"/>
+            <w:r>
+              <w:rPr>
+                <w:sz w:val="18"/>
+                <w:szCs w:val="18"/>
+                <w:lang w:bidi="ar-EG"/>
+              </w:rPr>
+              <w:t>1)</w:t>
+            </w:r>
+          </w:p>
+          <w:p>
+            <w:pPr>
+              <w:bidi w:val="0"/>
+              <w:jc w:val="left"/>
+              <w:rPr>
+                <w:sz w:val="18"/>
+                <w:szCs w:val="18"/>
+                <w:lang w:bidi="ar-EG"/>
+              </w:rPr>
+            </w:pPr>
+            <w:r>
+              <w:rPr>
+                <w:sz w:val="18"/>
+                <w:szCs w:val="18"/>
+                <w:lang w:bidi="ar-EG"/>
+              </w:rPr>
+              <w:t>Therefore, using a queue to store new processes ensures that the process scheduler can efficiently manage incoming processes and schedule them for execution in an orderly manner.</w:t>
+            </w:r>
+          </w:p>
+        </w:tc>
+      </w:tr>
+      <w:tr>
+        <w:trPr>
+          <w:trHeight w:val="730"/>
+        </w:trPr>
+        <w:tc>
+          <w:tcPr>
+            <w:tcW w:w="1800" w:type="dxa"/>
+            <w:tcBorders>
+              <w:left w:val="thinThickSmallGap" w:sz="24" w:space="0" w:color="auto"/>
+            </w:tcBorders>
+          </w:tcPr>
+          <w:p>
+            <w:pPr>
+              <w:bidi w:val="0"/>
+              <w:jc w:val="left"/>
+              <w:rPr>
+                <w:lang w:bidi="ar-EG"/>
+              </w:rPr>
+            </w:pPr>
+            <w:r>
+              <w:rPr>
+                <w:lang w:bidi="ar-EG"/>
+              </w:rPr>
+              <w:t>TRM List</w:t>
+            </w:r>
+          </w:p>
+        </w:tc>
+        <w:tc>
+          <w:tcPr>
+            <w:tcW w:w="1620" w:type="dxa"/>
+          </w:tcPr>
+          <w:p>
+            <w:pPr>
+              <w:bidi w:val="0"/>
+              <w:jc w:val="left"/>
+              <w:rPr>
+                <w:lang w:bidi="ar-EG"/>
+              </w:rPr>
+            </w:pPr>
+            <w:r>
+              <w:rPr>
+                <w:lang w:bidi="ar-EG"/>
+              </w:rPr>
+              <w:t>Queue</w:t>
+            </w:r>
+          </w:p>
+        </w:tc>
+        <w:tc>
+          <w:tcPr>
+            <w:tcW w:w="6108" w:type="dxa"/>
+            <w:tcBorders>
+              <w:right w:val="thinThickSmallGap" w:sz="24" w:space="0" w:color="auto"/>
+            </w:tcBorders>
+          </w:tcPr>
+          <w:p>
+            <w:pPr>
+              <w:bidi w:val="0"/>
+              <w:jc w:val="left"/>
+              <w:rPr>
+                <w:sz w:val="18"/>
+                <w:szCs w:val="18"/>
+                <w:lang w:bidi="ar-EG"/>
+              </w:rPr>
+            </w:pPr>
+          </w:p>
+        </w:tc>
+      </w:tr>
+      <w:tr>
+        <w:trPr>
+          <w:trHeight w:val="730"/>
+        </w:trPr>
+        <w:tc>
+          <w:tcPr>
+            <w:tcW w:w="1800" w:type="dxa"/>
+            <w:tcBorders>
+              <w:left w:val="thinThickSmallGap" w:sz="24" w:space="0" w:color="auto"/>
+            </w:tcBorders>
+          </w:tcPr>
+          <w:p>
+            <w:pPr>
+              <w:bidi w:val="0"/>
+              <w:jc w:val="left"/>
+              <w:rPr>
+                <w:lang w:bidi="ar-EG"/>
+              </w:rPr>
+            </w:pPr>
+            <w:r>
+              <w:rPr>
+                <w:lang w:bidi="ar-EG"/>
+              </w:rPr>
+              <w:t>BLK List</w:t>
+            </w:r>
+          </w:p>
+        </w:tc>
+        <w:tc>
+          <w:tcPr>
+            <w:tcW w:w="1620" w:type="dxa"/>
+          </w:tcPr>
+          <w:p>
+            <w:pPr>
+              <w:bidi w:val="0"/>
+              <w:jc w:val="left"/>
+              <w:rPr>
+                <w:lang w:bidi="ar-EG"/>
+              </w:rPr>
+            </w:pPr>
+            <w:r>
+              <w:rPr>
+                <w:lang w:bidi="ar-EG"/>
+              </w:rPr>
+              <w:t>Queue</w:t>
+            </w:r>
+          </w:p>
+        </w:tc>
+        <w:tc>
+          <w:tcPr>
+            <w:tcW w:w="6108" w:type="dxa"/>
+            <w:tcBorders>
+              <w:right w:val="thinThickSmallGap" w:sz="24" w:space="0" w:color="auto"/>
+            </w:tcBorders>
+          </w:tcPr>
+          <w:p>
+            <w:pPr>
+              <w:bidi w:val="0"/>
+              <w:jc w:val="left"/>
+              <w:rPr>
+                <w:sz w:val="18"/>
+                <w:szCs w:val="18"/>
+                <w:lang w:bidi="ar-EG"/>
+              </w:rPr>
+            </w:pPr>
+          </w:p>
+        </w:tc>
+      </w:tr>
+      <w:tr>
+        <w:trPr>
+          <w:trHeight w:val="730"/>
+        </w:trPr>
+        <w:tc>
+          <w:tcPr>
+            <w:tcW w:w="1800" w:type="dxa"/>
+            <w:tcBorders>
+              <w:left w:val="thinThickSmallGap" w:sz="24" w:space="0" w:color="auto"/>
+            </w:tcBorders>
+          </w:tcPr>
+          <w:p>
+            <w:pPr>
+              <w:bidi w:val="0"/>
+              <w:jc w:val="left"/>
+              <w:rPr>
+                <w:lang w:bidi="ar-EG"/>
+              </w:rPr>
+            </w:pPr>
+            <w:r>
+              <w:rPr>
+                <w:lang w:bidi="ar-EG"/>
+              </w:rPr>
+              <w:t>FCFS RDY list</w:t>
+            </w:r>
+          </w:p>
+        </w:tc>
+        <w:tc>
+          <w:tcPr>
+            <w:tcW w:w="1620" w:type="dxa"/>
+          </w:tcPr>
+          <w:p>
+            <w:pPr>
+              <w:bidi w:val="0"/>
+              <w:jc w:val="left"/>
+              <w:rPr>
+                <w:lang w:bidi="ar-EG"/>
+              </w:rPr>
+            </w:pPr>
+            <w:r>
+              <w:rPr>
+                <w:lang w:bidi="ar-EG"/>
+              </w:rPr>
+              <w:t>List</w:t>
+            </w:r>
+          </w:p>
+        </w:tc>
+        <w:tc>
+          <w:tcPr>
+            <w:tcW w:w="6108" w:type="dxa"/>
+            <w:tcBorders>
+              <w:right w:val="thinThickSmallGap" w:sz="24" w:space="0" w:color="auto"/>
+            </w:tcBorders>
+          </w:tcPr>
+          <w:p>
+            <w:pPr>
+              <w:bidi w:val="0"/>
+              <w:jc w:val="left"/>
+              <w:rPr>
+                <w:sz w:val="18"/>
+                <w:szCs w:val="18"/>
+                <w:lang w:bidi="ar-EG"/>
+              </w:rPr>
+            </w:pPr>
+          </w:p>
+        </w:tc>
+      </w:tr>
+      <w:tr>
+        <w:trPr>
+          <w:trHeight w:val="730"/>
+        </w:trPr>
+        <w:tc>
+          <w:tcPr>
+            <w:tcW w:w="1800" w:type="dxa"/>
+            <w:tcBorders>
+              <w:left w:val="thinThickSmallGap" w:sz="24" w:space="0" w:color="auto"/>
+            </w:tcBorders>
+          </w:tcPr>
+          <w:p>
+            <w:pPr>
+              <w:bidi w:val="0"/>
+              <w:jc w:val="left"/>
+              <w:rPr>
+                <w:lang w:bidi="ar-EG"/>
+              </w:rPr>
+            </w:pPr>
+            <w:r>
+              <w:rPr>
+                <w:lang w:bidi="ar-EG"/>
+              </w:rPr>
+              <w:t>SJF</w:t>
+            </w:r>
+            <w:r>
+              <w:rPr>
+                <w:lang w:bidi="ar-EG"/>
+              </w:rPr>
+              <w:t xml:space="preserve"> RDY list</w:t>
+            </w:r>
+          </w:p>
+        </w:tc>
+        <w:tc>
+          <w:tcPr>
+            <w:tcW w:w="1620" w:type="dxa"/>
+          </w:tcPr>
+          <w:p>
+            <w:pPr>
+              <w:bidi w:val="0"/>
+              <w:jc w:val="left"/>
+              <w:rPr>
+                <w:lang w:bidi="ar-EG"/>
+              </w:rPr>
+            </w:pPr>
+            <w:r>
+              <w:rPr>
+                <w:lang w:bidi="ar-EG"/>
+              </w:rPr>
+              <w:t xml:space="preserve">Priority Queue </w:t>
+            </w:r>
+          </w:p>
+        </w:tc>
+        <w:tc>
+          <w:tcPr>
+            <w:tcW w:w="6108" w:type="dxa"/>
+            <w:tcBorders>
+              <w:right w:val="thinThickSmallGap" w:sz="24" w:space="0" w:color="auto"/>
+            </w:tcBorders>
+          </w:tcPr>
+          <w:p>
+            <w:pPr>
+              <w:bidi w:val="0"/>
+              <w:jc w:val="left"/>
+              <w:rPr>
+                <w:sz w:val="18"/>
+                <w:szCs w:val="18"/>
+                <w:lang w:bidi="ar-EG"/>
+              </w:rPr>
+            </w:pPr>
+          </w:p>
+        </w:tc>
+      </w:tr>
+      <w:tr>
+        <w:trPr>
+          <w:trHeight w:val="730"/>
+        </w:trPr>
+        <w:tc>
+          <w:tcPr>
+            <w:tcW w:w="1800" w:type="dxa"/>
+            <w:tcBorders>
+              <w:left w:val="thinThickSmallGap" w:sz="24" w:space="0" w:color="auto"/>
+            </w:tcBorders>
+          </w:tcPr>
+          <w:p>
+            <w:pPr>
+              <w:bidi w:val="0"/>
+              <w:jc w:val="left"/>
+              <w:rPr>
+                <w:lang w:bidi="ar-EG"/>
+              </w:rPr>
+            </w:pPr>
+            <w:r>
+              <w:rPr>
+                <w:lang w:bidi="ar-EG"/>
+              </w:rPr>
+              <w:t xml:space="preserve">RR </w:t>
+            </w:r>
+            <w:r>
+              <w:rPr>
+                <w:lang w:bidi="ar-EG"/>
+              </w:rPr>
+              <w:t>RDY list</w:t>
+            </w:r>
+          </w:p>
+        </w:tc>
+        <w:tc>
+          <w:tcPr>
+            <w:tcW w:w="1620" w:type="dxa"/>
+          </w:tcPr>
+          <w:p>
+            <w:pPr>
+              <w:bidi w:val="0"/>
+              <w:jc w:val="left"/>
+              <w:rPr>
+                <w:lang w:bidi="ar-EG"/>
+              </w:rPr>
+            </w:pPr>
+            <w:r>
+              <w:rPr>
+                <w:lang w:bidi="ar-EG"/>
+              </w:rPr>
+              <w:t>Queue</w:t>
+            </w:r>
+          </w:p>
+        </w:tc>
+        <w:tc>
+          <w:tcPr>
+            <w:tcW w:w="6108" w:type="dxa"/>
+            <w:tcBorders>
+              <w:right w:val="thinThickSmallGap" w:sz="24" w:space="0" w:color="auto"/>
+            </w:tcBorders>
+          </w:tcPr>
+          <w:p>
+            <w:pPr>
+              <w:bidi w:val="0"/>
+              <w:jc w:val="left"/>
+              <w:rPr>
+                <w:sz w:val="18"/>
+                <w:szCs w:val="18"/>
+                <w:lang w:bidi="ar-EG"/>
+              </w:rPr>
+            </w:pPr>
+          </w:p>
+        </w:tc>
+      </w:tr>
+      <w:tr>
+        <w:trPr>
+          <w:trHeight w:val="730"/>
+        </w:trPr>
+        <w:tc>
+          <w:tcPr>
+            <w:tcW w:w="1800" w:type="dxa"/>
+            <w:tcBorders>
+              <w:left w:val="thinThickSmallGap" w:sz="24" w:space="0" w:color="auto"/>
+              <w:bottom w:val="thinThickSmallGap" w:sz="24" w:space="0" w:color="auto"/>
+            </w:tcBorders>
+          </w:tcPr>
+          <w:p>
+            <w:pPr>
+              <w:bidi w:val="0"/>
+              <w:jc w:val="left"/>
+              <w:rPr>
+                <w:lang w:bidi="ar-EG"/>
+              </w:rPr>
+            </w:pPr>
+            <w:r>
+              <w:rPr>
+                <w:lang w:bidi="ar-EG"/>
+              </w:rPr>
+              <w:lastRenderedPageBreak/>
+              <w:t>Processors List</w:t>
+            </w:r>
+          </w:p>
+        </w:tc>
+        <w:tc>
+          <w:tcPr>
+            <w:tcW w:w="1620" w:type="dxa"/>
+            <w:tcBorders>
+              <w:bottom w:val="thinThickSmallGap" w:sz="24" w:space="0" w:color="auto"/>
+            </w:tcBorders>
+          </w:tcPr>
+          <w:p>
+            <w:pPr>
+              <w:bidi w:val="0"/>
+              <w:jc w:val="left"/>
+              <w:rPr>
+                <w:lang w:bidi="ar-EG"/>
+              </w:rPr>
+            </w:pPr>
+            <w:r>
+              <w:rPr>
+                <w:lang w:bidi="ar-EG"/>
+              </w:rPr>
+              <w:t>List</w:t>
+            </w:r>
+          </w:p>
+        </w:tc>
+        <w:tc>
+          <w:tcPr>
+            <w:tcW w:w="6108" w:type="dxa"/>
+            <w:tcBorders>
+              <w:bottom w:val="thinThickSmallGap" w:sz="24" w:space="0" w:color="auto"/>
+              <w:right w:val="thinThickSmallGap" w:sz="24" w:space="0" w:color="auto"/>
+            </w:tcBorders>
+          </w:tcPr>
+          <w:p>
+            <w:pPr>
+              <w:bidi w:val="0"/>
+              <w:jc w:val="left"/>
+              <w:rPr>
+                <w:sz w:val="18"/>
+                <w:szCs w:val="18"/>
+                <w:lang w:bidi="ar-EG"/>
+              </w:rPr>
+            </w:pPr>
+          </w:p>
+        </w:tc>
+      </w:tr>
+    </w:tbl>
     <w:p>
       <w:pPr>
         <w:bidi w:val="0"/>
         <w:jc w:val="left"/>
         <w:rPr>
-          <w:rFonts w:hint="cs"/>
           <w:lang w:bidi="ar-EG"/>
         </w:rPr>
       </w:pPr>
     </w:p>
     <w:sectPr>
-      <w:headerReference w:type="default" r:id="rId10"/>
+      <w:headerReference w:type="default" r:id="rId11"/>
       <w:pgSz w:w="12240" w:h="15840"/>
       <w:pgMar w:top="1440" w:right="1440" w:bottom="1440" w:left="1440" w:header="720" w:footer="720" w:gutter="0"/>
       <w:pgBorders w:offsetFrom="page">
@@ -775,7 +1530,6 @@
     <w:pPr>
       <w:pStyle w:val="Header"/>
       <w:rPr>
-        <w:rFonts w:hint="cs"/>
         <w:rtl/>
         <w:lang w:bidi="ar-EG"/>
       </w:rPr>
@@ -797,6 +1551,126 @@
     </w:r>
   </w:p>
 </w:hdr>
+</file>
+
+<file path=word/numbering.xml><?xml version="1.0" encoding="utf-8"?>
+<w:numbering xmlns:wpc="http://schemas.microsoft.com/office/word/2010/wordprocessingCanvas" xmlns:cx="http://schemas.microsoft.com/office/drawing/2014/chartex" xmlns:cx1="http://schemas.microsoft.com/office/drawing/2015/9/8/chartex" xmlns:cx2="http://schemas.microsoft.com/office/drawing/2015/10/21/chartex" xmlns:cx3="http://schemas.microsoft.com/office/drawing/2016/5/9/chartex" xmlns:cx4="http://schemas.microsoft.com/office/drawing/2016/5/10/chartex" xmlns:cx5="http://schemas.microsoft.com/office/drawing/2016/5/11/chartex" xmlns:cx6="http://schemas.microsoft.com/office/drawing/2016/5/12/chartex" xmlns:cx7="http://schemas.microsoft.com/office/drawing/2016/5/13/chartex" xmlns:cx8="http://schemas.microsoft.com/office/drawing/2016/5/14/chartex" xmlns:mc="http://schemas.openxmlformats.org/markup-compatibility/2006" xmlns:aink="http://schemas.microsoft.com/office/drawing/2016/ink" xmlns:am3d="http://schemas.microsoft.com/office/drawing/2017/model3d" xmlns:o="urn:schemas-microsoft-com:office:office" xmlns:oel="http://schemas.microsoft.com/office/2019/extlst" xmlns:r="http://schemas.openxmlformats.org/officeDocument/2006/relationships" xmlns:m="http://schemas.openxmlformats.org/officeDocument/2006/math" xmlns:v="urn:schemas-microsoft-com:vml" xmlns:wp14="http://schemas.microsoft.com/office/word/2010/wordprocessingDrawing" xmlns:wp="http://schemas.openxmlformats.org/drawingml/2006/wordprocessingDrawing" xmlns:w10="urn:schemas-microsoft-com:office:word" xmlns:w="http://schemas.openxmlformats.org/wordprocessingml/2006/main" xmlns:w14="http://schemas.microsoft.com/office/word/2010/wordml" xmlns:w15="http://schemas.microsoft.com/office/word/2012/wordml" xmlns:w16cex="http://schemas.microsoft.com/office/word/2018/wordml/cex" xmlns:w16cid="http://schemas.microsoft.com/office/word/2016/wordml/cid" xmlns:w16="http://schemas.microsoft.com/office/word/2018/wordml" xmlns:w16sdtdh="http://schemas.microsoft.com/office/word/2020/wordml/sdtdatahash" xmlns:w16se="http://schemas.microsoft.com/office/word/2015/wordml/symex" xmlns:wpg="http://schemas.microsoft.com/office/word/2010/wordprocessingGroup" xmlns:wpi="http://schemas.microsoft.com/office/word/2010/wordprocessingInk" xmlns:wne="http://schemas.microsoft.com/office/word/2006/wordml" xmlns:wps="http://schemas.microsoft.com/office/word/2010/wordprocessingShape" mc:Ignorable="w14 w15 w16se w16cid w16 w16cex w16sdtdh wp14">
+  <w:abstractNum w:abstractNumId="0" w15:restartNumberingAfterBreak="0">
+    <w:nsid w:val="1EB65B74"/>
+    <w:multiLevelType w:val="hybridMultilevel"/>
+    <w:tmpl w:val="08DC6492"/>
+    <w:lvl w:ilvl="0" w:tplc="73144DF4">
+      <w:numFmt w:val="bullet"/>
+      <w:lvlText w:val=""/>
+      <w:lvlJc w:val="left"/>
+      <w:pPr>
+        <w:ind w:left="720" w:hanging="360"/>
+      </w:pPr>
+      <w:rPr>
+        <w:rFonts w:ascii="Symbol" w:eastAsiaTheme="minorHAnsi" w:hAnsi="Symbol" w:cstheme="minorBidi" w:hint="default"/>
+      </w:rPr>
+    </w:lvl>
+    <w:lvl w:ilvl="1" w:tplc="04090003">
+      <w:start w:val="1"/>
+      <w:numFmt w:val="bullet"/>
+      <w:lvlText w:val="o"/>
+      <w:lvlJc w:val="left"/>
+      <w:pPr>
+        <w:ind w:left="1440" w:hanging="360"/>
+      </w:pPr>
+      <w:rPr>
+        <w:rFonts w:ascii="Courier New" w:hAnsi="Courier New" w:cs="Courier New" w:hint="default"/>
+      </w:rPr>
+    </w:lvl>
+    <w:lvl w:ilvl="2" w:tplc="04090005" w:tentative="1">
+      <w:start w:val="1"/>
+      <w:numFmt w:val="bullet"/>
+      <w:lvlText w:val=""/>
+      <w:lvlJc w:val="left"/>
+      <w:pPr>
+        <w:ind w:left="2160" w:hanging="360"/>
+      </w:pPr>
+      <w:rPr>
+        <w:rFonts w:ascii="Wingdings" w:hAnsi="Wingdings" w:hint="default"/>
+      </w:rPr>
+    </w:lvl>
+    <w:lvl w:ilvl="3" w:tplc="04090001" w:tentative="1">
+      <w:start w:val="1"/>
+      <w:numFmt w:val="bullet"/>
+      <w:lvlText w:val=""/>
+      <w:lvlJc w:val="left"/>
+      <w:pPr>
+        <w:ind w:left="2880" w:hanging="360"/>
+      </w:pPr>
+      <w:rPr>
+        <w:rFonts w:ascii="Symbol" w:hAnsi="Symbol" w:hint="default"/>
+      </w:rPr>
+    </w:lvl>
+    <w:lvl w:ilvl="4" w:tplc="04090003" w:tentative="1">
+      <w:start w:val="1"/>
+      <w:numFmt w:val="bullet"/>
+      <w:lvlText w:val="o"/>
+      <w:lvlJc w:val="left"/>
+      <w:pPr>
+        <w:ind w:left="3600" w:hanging="360"/>
+      </w:pPr>
+      <w:rPr>
+        <w:rFonts w:ascii="Courier New" w:hAnsi="Courier New" w:cs="Courier New" w:hint="default"/>
+      </w:rPr>
+    </w:lvl>
+    <w:lvl w:ilvl="5" w:tplc="04090005" w:tentative="1">
+      <w:start w:val="1"/>
+      <w:numFmt w:val="bullet"/>
+      <w:lvlText w:val=""/>
+      <w:lvlJc w:val="left"/>
+      <w:pPr>
+        <w:ind w:left="4320" w:hanging="360"/>
+      </w:pPr>
+      <w:rPr>
+        <w:rFonts w:ascii="Wingdings" w:hAnsi="Wingdings" w:hint="default"/>
+      </w:rPr>
+    </w:lvl>
+    <w:lvl w:ilvl="6" w:tplc="04090001" w:tentative="1">
+      <w:start w:val="1"/>
+      <w:numFmt w:val="bullet"/>
+      <w:lvlText w:val=""/>
+      <w:lvlJc w:val="left"/>
+      <w:pPr>
+        <w:ind w:left="5040" w:hanging="360"/>
+      </w:pPr>
+      <w:rPr>
+        <w:rFonts w:ascii="Symbol" w:hAnsi="Symbol" w:hint="default"/>
+      </w:rPr>
+    </w:lvl>
+    <w:lvl w:ilvl="7" w:tplc="04090003" w:tentative="1">
+      <w:start w:val="1"/>
+      <w:numFmt w:val="bullet"/>
+      <w:lvlText w:val="o"/>
+      <w:lvlJc w:val="left"/>
+      <w:pPr>
+        <w:ind w:left="5760" w:hanging="360"/>
+      </w:pPr>
+      <w:rPr>
+        <w:rFonts w:ascii="Courier New" w:hAnsi="Courier New" w:cs="Courier New" w:hint="default"/>
+      </w:rPr>
+    </w:lvl>
+    <w:lvl w:ilvl="8" w:tplc="04090005" w:tentative="1">
+      <w:start w:val="1"/>
+      <w:numFmt w:val="bullet"/>
+      <w:lvlText w:val=""/>
+      <w:lvlJc w:val="left"/>
+      <w:pPr>
+        <w:ind w:left="6480" w:hanging="360"/>
+      </w:pPr>
+      <w:rPr>
+        <w:rFonts w:ascii="Wingdings" w:hAnsi="Wingdings" w:hint="default"/>
+      </w:rPr>
+    </w:lvl>
+  </w:abstractNum>
+  <w:num w:numId="1" w16cid:durableId="1930699345">
+    <w:abstractNumId w:val="0"/>
+  </w:num>
+</w:numbering>
 </file>
 
 <file path=word/styles.xml><?xml version="1.0" encoding="utf-8"?>
@@ -1198,7 +2072,7 @@
   <w:style w:type="paragraph" w:default="1" w:styleId="Normal">
     <w:name w:val="Normal"/>
     <w:qFormat/>
-    <w:rsid w:val="0099324A"/>
+    <w:rsid w:val="00FF6D62"/>
     <w:pPr>
       <w:jc w:val="right"/>
     </w:pPr>
@@ -1443,6 +2317,17 @@
       <w:color w:val="605E5C"/>
       <w:shd w:val="clear" w:color="auto" w:fill="E1DFDD"/>
     </w:rPr>
+  </w:style>
+  <w:style w:type="paragraph" w:styleId="ListParagraph">
+    <w:name w:val="List Paragraph"/>
+    <w:basedOn w:val="Normal"/>
+    <w:uiPriority w:val="34"/>
+    <w:qFormat/>
+    <w:rsid w:val="00FF6D62"/>
+    <w:pPr>
+      <w:ind w:left="720"/>
+      <w:contextualSpacing/>
+    </w:pPr>
   </w:style>
 </w:styles>
 </file>

</xml_diff>

<commit_message>
🖊️ change simple format of the report document
</commit_message>
<xml_diff>
--- a/docs/data-strcuture-report.docx
+++ b/docs/data-strcuture-report.docx
@@ -686,7 +686,7 @@
         <w:tblStyle w:val="TableGrid"/>
         <w:tblW w:w="9528" w:type="dxa"/>
         <w:tblInd w:w="-45" w:type="dxa"/>
-        <w:tblLook w:val="04A0" w:firstRow="1" w:lastRow="0" w:firstColumn="1" w:lastColumn="0" w:noHBand="0" w:noVBand="1"/>
+        <w:tblLook w:val="0420" w:firstRow="1" w:lastRow="0" w:firstColumn="0" w:lastColumn="0" w:noHBand="0" w:noVBand="1"/>
       </w:tblPr>
       <w:tblGrid>
         <w:gridCol w:w="1800"/>
@@ -696,6 +696,7 @@
       <w:tr>
         <w:trPr>
           <w:trHeight w:val="504"/>
+          <w:tblHeader/>
         </w:trPr>
         <w:tc>
           <w:tcPr>
@@ -795,6 +796,234 @@
                 <w:lang w:bidi="ar-EG"/>
               </w:rPr>
               <w:t xml:space="preserve">Justification </w:t>
+            </w:r>
+          </w:p>
+        </w:tc>
+      </w:tr>
+      <w:tr>
+        <w:trPr>
+          <w:trHeight w:val="2331"/>
+        </w:trPr>
+        <w:tc>
+          <w:tcPr>
+            <w:tcW w:w="1800" w:type="dxa"/>
+            <w:tcBorders>
+              <w:top w:val="thinThickSmallGap" w:sz="24" w:space="0" w:color="auto"/>
+              <w:left w:val="thinThickSmallGap" w:sz="24" w:space="0" w:color="auto"/>
+            </w:tcBorders>
+          </w:tcPr>
+          <w:p>
+            <w:pPr>
+              <w:bidi w:val="0"/>
+              <w:jc w:val="left"/>
+              <w:rPr>
+                <w:lang w:bidi="ar-EG"/>
+              </w:rPr>
+            </w:pPr>
+            <w:r>
+              <w:rPr>
+                <w:lang w:bidi="ar-EG"/>
+              </w:rPr>
+              <w:t>NEW List</w:t>
+            </w:r>
+          </w:p>
+        </w:tc>
+        <w:tc>
+          <w:tcPr>
+            <w:tcW w:w="1620" w:type="dxa"/>
+            <w:tcBorders>
+              <w:top w:val="thinThickSmallGap" w:sz="24" w:space="0" w:color="auto"/>
+            </w:tcBorders>
+          </w:tcPr>
+          <w:p>
+            <w:pPr>
+              <w:bidi w:val="0"/>
+              <w:jc w:val="left"/>
+              <w:rPr>
+                <w:lang w:bidi="ar-EG"/>
+              </w:rPr>
+            </w:pPr>
+            <w:r>
+              <w:rPr>
+                <w:lang w:bidi="ar-EG"/>
+              </w:rPr>
+              <w:t>Queue</w:t>
+            </w:r>
+          </w:p>
+        </w:tc>
+        <w:tc>
+          <w:tcPr>
+            <w:tcW w:w="6108" w:type="dxa"/>
+            <w:tcBorders>
+              <w:top w:val="thinThickSmallGap" w:sz="24" w:space="0" w:color="auto"/>
+              <w:right w:val="thinThickSmallGap" w:sz="24" w:space="0" w:color="auto"/>
+            </w:tcBorders>
+          </w:tcPr>
+          <w:p>
+            <w:pPr>
+              <w:pStyle w:val="ListParagraph"/>
+              <w:numPr>
+                <w:ilvl w:val="0"/>
+                <w:numId w:val="1"/>
+              </w:numPr>
+              <w:bidi w:val="0"/>
+              <w:jc w:val="left"/>
+              <w:rPr>
+                <w:sz w:val="18"/>
+                <w:szCs w:val="18"/>
+                <w:lang w:bidi="ar-EG"/>
+              </w:rPr>
+            </w:pPr>
+            <w:r>
+              <w:rPr>
+                <w:sz w:val="18"/>
+                <w:szCs w:val="18"/>
+                <w:lang w:bidi="ar-EG"/>
+              </w:rPr>
+              <w:t xml:space="preserve">(FIFO order): </w:t>
+            </w:r>
+            <w:r>
+              <w:rPr>
+                <w:sz w:val="18"/>
+                <w:szCs w:val="18"/>
+                <w:lang w:bidi="ar-EG"/>
+              </w:rPr>
+              <w:t>The queue ensures that the processes are scheduled in the order they arrived, in a FIFO order.</w:t>
+            </w:r>
+            <w:r>
+              <w:rPr>
+                <w:sz w:val="18"/>
+                <w:szCs w:val="18"/>
+                <w:lang w:bidi="ar-EG"/>
+              </w:rPr>
+              <w:t xml:space="preserve"> (As they are sorted by arrival time in the input file)</w:t>
+            </w:r>
+          </w:p>
+          <w:p>
+            <w:pPr>
+              <w:pStyle w:val="ListParagraph"/>
+              <w:numPr>
+                <w:ilvl w:val="0"/>
+                <w:numId w:val="1"/>
+              </w:numPr>
+              <w:bidi w:val="0"/>
+              <w:jc w:val="left"/>
+              <w:rPr>
+                <w:sz w:val="18"/>
+                <w:szCs w:val="18"/>
+                <w:lang w:bidi="ar-EG"/>
+              </w:rPr>
+            </w:pPr>
+            <w:r>
+              <w:rPr>
+                <w:sz w:val="18"/>
+                <w:szCs w:val="18"/>
+                <w:lang w:bidi="ar-EG"/>
+              </w:rPr>
+              <w:t>Fast Insertion and Removal</w:t>
+            </w:r>
+          </w:p>
+          <w:p>
+            <w:pPr>
+              <w:pStyle w:val="ListParagraph"/>
+              <w:numPr>
+                <w:ilvl w:val="1"/>
+                <w:numId w:val="1"/>
+              </w:numPr>
+              <w:bidi w:val="0"/>
+              <w:jc w:val="left"/>
+              <w:rPr>
+                <w:sz w:val="18"/>
+                <w:szCs w:val="18"/>
+                <w:lang w:bidi="ar-EG"/>
+              </w:rPr>
+            </w:pPr>
+            <w:r>
+              <w:rPr>
+                <w:sz w:val="18"/>
+                <w:szCs w:val="18"/>
+                <w:lang w:bidi="ar-EG"/>
+              </w:rPr>
+              <w:t xml:space="preserve">inserting a new process in the queue is </w:t>
+            </w:r>
+            <w:proofErr w:type="gramStart"/>
+            <w:r>
+              <w:rPr>
+                <w:sz w:val="18"/>
+                <w:szCs w:val="18"/>
+                <w:lang w:bidi="ar-EG"/>
+              </w:rPr>
+              <w:t>O(</w:t>
+            </w:r>
+            <w:proofErr w:type="gramEnd"/>
+            <w:r>
+              <w:rPr>
+                <w:sz w:val="18"/>
+                <w:szCs w:val="18"/>
+                <w:lang w:bidi="ar-EG"/>
+              </w:rPr>
+              <w:t>1)</w:t>
+            </w:r>
+          </w:p>
+          <w:p>
+            <w:pPr>
+              <w:pStyle w:val="ListParagraph"/>
+              <w:numPr>
+                <w:ilvl w:val="1"/>
+                <w:numId w:val="1"/>
+              </w:numPr>
+              <w:bidi w:val="0"/>
+              <w:jc w:val="left"/>
+              <w:rPr>
+                <w:sz w:val="18"/>
+                <w:szCs w:val="18"/>
+                <w:lang w:bidi="ar-EG"/>
+              </w:rPr>
+            </w:pPr>
+            <w:r>
+              <w:rPr>
+                <w:sz w:val="18"/>
+                <w:szCs w:val="18"/>
+                <w:lang w:bidi="ar-EG"/>
+              </w:rPr>
+              <w:t xml:space="preserve">removing the first process from the front of the queue has a time complexity of </w:t>
+            </w:r>
+            <w:proofErr w:type="gramStart"/>
+            <w:r>
+              <w:rPr>
+                <w:sz w:val="18"/>
+                <w:szCs w:val="18"/>
+                <w:lang w:bidi="ar-EG"/>
+              </w:rPr>
+              <w:t>O(</w:t>
+            </w:r>
+            <w:proofErr w:type="gramEnd"/>
+            <w:r>
+              <w:rPr>
+                <w:sz w:val="18"/>
+                <w:szCs w:val="18"/>
+                <w:lang w:bidi="ar-EG"/>
+              </w:rPr>
+              <w:t>1)</w:t>
+            </w:r>
+          </w:p>
+          <w:p>
+            <w:pPr>
+              <w:bidi w:val="0"/>
+              <w:jc w:val="left"/>
+              <w:rPr>
+                <w:sz w:val="18"/>
+                <w:szCs w:val="18"/>
+                <w:lang w:bidi="ar-EG"/>
+              </w:rPr>
+            </w:pPr>
+            <w:r>
+              <w:rPr>
+                <w:sz w:val="18"/>
+                <w:szCs w:val="18"/>
+                <w:lang w:bidi="ar-EG"/>
+              </w:rPr>
+              <w:t>Therefore, using a queue to store new processes ensures that the process scheduler can efficiently manage incoming processes and schedule them for execution in an orderly manner.</w:t>
             </w:r>
           </w:p>
         </w:tc>
@@ -807,7 +1036,6 @@
           <w:tcPr>
             <w:tcW w:w="1800" w:type="dxa"/>
             <w:tcBorders>
-              <w:top w:val="thinThickSmallGap" w:sz="24" w:space="0" w:color="auto"/>
               <w:left w:val="thinThickSmallGap" w:sz="24" w:space="0" w:color="auto"/>
             </w:tcBorders>
           </w:tcPr>
@@ -823,16 +1051,13 @@
               <w:rPr>
                 <w:lang w:bidi="ar-EG"/>
               </w:rPr>
-              <w:t>NEW List</w:t>
+              <w:t>TRM List</w:t>
             </w:r>
           </w:p>
         </w:tc>
         <w:tc>
           <w:tcPr>
             <w:tcW w:w="1620" w:type="dxa"/>
-            <w:tcBorders>
-              <w:top w:val="thinThickSmallGap" w:sz="24" w:space="0" w:color="auto"/>
-            </w:tcBorders>
           </w:tcPr>
           <w:p>
             <w:pPr>
@@ -854,7 +1079,6 @@
           <w:tcPr>
             <w:tcW w:w="6108" w:type="dxa"/>
             <w:tcBorders>
-              <w:top w:val="thinThickSmallGap" w:sz="24" w:space="0" w:color="auto"/>
               <w:right w:val="thinThickSmallGap" w:sz="24" w:space="0" w:color="auto"/>
             </w:tcBorders>
           </w:tcPr>
@@ -879,23 +1103,23 @@
                 <w:szCs w:val="18"/>
                 <w:lang w:bidi="ar-EG"/>
               </w:rPr>
-              <w:t xml:space="preserve">(FIFO order): </w:t>
-            </w:r>
-            <w:r>
-              <w:rPr>
-                <w:sz w:val="18"/>
-                <w:szCs w:val="18"/>
-                <w:lang w:bidi="ar-EG"/>
-              </w:rPr>
-              <w:t>The queue ensures that the processes are scheduled in the order they arrived, in a FIFO order.</w:t>
-            </w:r>
-            <w:r>
-              <w:rPr>
-                <w:sz w:val="18"/>
-                <w:szCs w:val="18"/>
-                <w:lang w:bidi="ar-EG"/>
-              </w:rPr>
-              <w:t xml:space="preserve"> (As they are sorted by arrival time in the input file)</w:t>
+              <w:t>By using a queue, the terminated processes can be easily added to the end of the queue as they are terminated,</w:t>
+            </w:r>
+            <w:r>
+              <w:rPr>
+                <w:sz w:val="18"/>
+                <w:szCs w:val="18"/>
+                <w:lang w:bidi="ar-EG"/>
+              </w:rPr>
+              <w:t xml:space="preserve"> and </w:t>
+            </w:r>
+            <w:r>
+              <w:rPr>
+                <w:sz w:val="18"/>
+                <w:szCs w:val="18"/>
+                <w:lang w:bidi="ar-EG"/>
+              </w:rPr>
+              <w:t>processed in the order they were terminated, ensuring that they are printed in ascending order by termination time.</w:t>
             </w:r>
           </w:p>
           <w:p>
@@ -906,6 +1130,7 @@
                 <w:numId w:val="1"/>
               </w:numPr>
               <w:bidi w:val="0"/>
+              <w:spacing w:after="160" w:line="259" w:lineRule="auto"/>
               <w:jc w:val="left"/>
               <w:rPr>
                 <w:sz w:val="18"/>
@@ -930,6 +1155,7 @@
                 <w:numId w:val="1"/>
               </w:numPr>
               <w:bidi w:val="0"/>
+              <w:spacing w:after="160" w:line="259" w:lineRule="auto"/>
               <w:jc w:val="left"/>
               <w:rPr>
                 <w:sz w:val="18"/>
@@ -972,6 +1198,7 @@
                 <w:numId w:val="1"/>
               </w:numPr>
               <w:bidi w:val="0"/>
+              <w:spacing w:after="160" w:line="259" w:lineRule="auto"/>
               <w:jc w:val="left"/>
               <w:rPr>
                 <w:sz w:val="18"/>
@@ -1022,7 +1249,15 @@
                 <w:szCs w:val="18"/>
                 <w:lang w:bidi="ar-EG"/>
               </w:rPr>
-              <w:t>Therefore, using a queue to store new processes ensures that the process scheduler can efficiently manage incoming processes and schedule them for execution in an orderly manner.</w:t>
+              <w:t xml:space="preserve">A </w:t>
+            </w:r>
+            <w:r>
+              <w:rPr>
+                <w:sz w:val="18"/>
+                <w:szCs w:val="18"/>
+                <w:lang w:bidi="ar-EG"/>
+              </w:rPr>
+              <w:t>queue ensures that the processes are printed in the order they were terminated, which is important for bookkeeping and record-keeping purposes. This allows the process scheduler to easily track and manage the terminated processes and ensure that they are processed and printed in the correct order.</w:t>
             </w:r>
           </w:p>
         </w:tc>
@@ -1041,6 +1276,7 @@
           <w:p>
             <w:pPr>
               <w:bidi w:val="0"/>
+              <w:spacing w:before="240"/>
               <w:jc w:val="left"/>
               <w:rPr>
                 <w:lang w:bidi="ar-EG"/>
@@ -1050,7 +1286,8 @@
               <w:rPr>
                 <w:lang w:bidi="ar-EG"/>
               </w:rPr>
-              <w:t>TRM List</w:t>
+              <w:lastRenderedPageBreak/>
+              <w:t>BLK List</w:t>
             </w:r>
           </w:p>
         </w:tc>
@@ -1061,6 +1298,7 @@
           <w:p>
             <w:pPr>
               <w:bidi w:val="0"/>
+              <w:spacing w:before="240"/>
               <w:jc w:val="left"/>
               <w:rPr>
                 <w:lang w:bidi="ar-EG"/>
@@ -1117,7 +1355,7 @@
               <w:rPr>
                 <w:lang w:bidi="ar-EG"/>
               </w:rPr>
-              <w:t>BLK List</w:t>
+              <w:t>FCFS RDY list</w:t>
             </w:r>
           </w:p>
         </w:tc>
@@ -1137,7 +1375,13 @@
               <w:rPr>
                 <w:lang w:bidi="ar-EG"/>
               </w:rPr>
-              <w:t>Queue</w:t>
+              <w:t>List</w:t>
+            </w:r>
+            <w:r>
+              <w:rPr>
+                <w:lang w:bidi="ar-EG"/>
+              </w:rPr>
+              <w:t xml:space="preserve"> (may change)</w:t>
             </w:r>
           </w:p>
         </w:tc>
@@ -1184,7 +1428,13 @@
               <w:rPr>
                 <w:lang w:bidi="ar-EG"/>
               </w:rPr>
-              <w:t>FCFS RDY list</w:t>
+              <w:t>SJF</w:t>
+            </w:r>
+            <w:r>
+              <w:rPr>
+                <w:lang w:bidi="ar-EG"/>
+              </w:rPr>
+              <w:t xml:space="preserve"> RDY list</w:t>
             </w:r>
           </w:p>
         </w:tc>
@@ -1204,7 +1454,7 @@
               <w:rPr>
                 <w:lang w:bidi="ar-EG"/>
               </w:rPr>
-              <w:t>List</w:t>
+              <w:t xml:space="preserve">Priority Queue </w:t>
             </w:r>
           </w:p>
         </w:tc>
@@ -1251,13 +1501,13 @@
               <w:rPr>
                 <w:lang w:bidi="ar-EG"/>
               </w:rPr>
-              <w:t>SJF</w:t>
-            </w:r>
-            <w:r>
-              <w:rPr>
-                <w:lang w:bidi="ar-EG"/>
-              </w:rPr>
-              <w:t xml:space="preserve"> RDY list</w:t>
+              <w:t xml:space="preserve">RR </w:t>
+            </w:r>
+            <w:r>
+              <w:rPr>
+                <w:lang w:bidi="ar-EG"/>
+              </w:rPr>
+              <w:t>RDY list</w:t>
             </w:r>
           </w:p>
         </w:tc>
@@ -1277,7 +1527,7 @@
               <w:rPr>
                 <w:lang w:bidi="ar-EG"/>
               </w:rPr>
-              <w:t xml:space="preserve">Priority Queue </w:t>
+              <w:t>Queue</w:t>
             </w:r>
           </w:p>
         </w:tc>
@@ -1303,80 +1553,7 @@
       </w:tr>
       <w:tr>
         <w:trPr>
-          <w:trHeight w:val="730"/>
-        </w:trPr>
-        <w:tc>
-          <w:tcPr>
-            <w:tcW w:w="1800" w:type="dxa"/>
-            <w:tcBorders>
-              <w:left w:val="thinThickSmallGap" w:sz="24" w:space="0" w:color="auto"/>
-            </w:tcBorders>
-          </w:tcPr>
-          <w:p>
-            <w:pPr>
-              <w:bidi w:val="0"/>
-              <w:jc w:val="left"/>
-              <w:rPr>
-                <w:lang w:bidi="ar-EG"/>
-              </w:rPr>
-            </w:pPr>
-            <w:r>
-              <w:rPr>
-                <w:lang w:bidi="ar-EG"/>
-              </w:rPr>
-              <w:t xml:space="preserve">RR </w:t>
-            </w:r>
-            <w:r>
-              <w:rPr>
-                <w:lang w:bidi="ar-EG"/>
-              </w:rPr>
-              <w:t>RDY list</w:t>
-            </w:r>
-          </w:p>
-        </w:tc>
-        <w:tc>
-          <w:tcPr>
-            <w:tcW w:w="1620" w:type="dxa"/>
-          </w:tcPr>
-          <w:p>
-            <w:pPr>
-              <w:bidi w:val="0"/>
-              <w:jc w:val="left"/>
-              <w:rPr>
-                <w:lang w:bidi="ar-EG"/>
-              </w:rPr>
-            </w:pPr>
-            <w:r>
-              <w:rPr>
-                <w:lang w:bidi="ar-EG"/>
-              </w:rPr>
-              <w:t>Queue</w:t>
-            </w:r>
-          </w:p>
-        </w:tc>
-        <w:tc>
-          <w:tcPr>
-            <w:tcW w:w="6108" w:type="dxa"/>
-            <w:tcBorders>
-              <w:right w:val="thinThickSmallGap" w:sz="24" w:space="0" w:color="auto"/>
-            </w:tcBorders>
-          </w:tcPr>
-          <w:p>
-            <w:pPr>
-              <w:bidi w:val="0"/>
-              <w:jc w:val="left"/>
-              <w:rPr>
-                <w:sz w:val="18"/>
-                <w:szCs w:val="18"/>
-                <w:lang w:bidi="ar-EG"/>
-              </w:rPr>
-            </w:pPr>
-          </w:p>
-        </w:tc>
-      </w:tr>
-      <w:tr>
-        <w:trPr>
-          <w:trHeight w:val="730"/>
+          <w:trHeight w:val="1205"/>
         </w:trPr>
         <w:tc>
           <w:tcPr>
@@ -1398,7 +1575,6 @@
               <w:rPr>
                 <w:lang w:bidi="ar-EG"/>
               </w:rPr>
-              <w:lastRenderedPageBreak/>
               <w:t>Processors List</w:t>
             </w:r>
           </w:p>

</xml_diff>

<commit_message>
🖊️ report first draft
</commit_message>
<xml_diff>
--- a/docs/data-strcuture-report.docx
+++ b/docs/data-strcuture-report.docx
@@ -1,6 +1,6 @@
 
 <file path=word/document.xml><?xml version="1.0" encoding="utf-8"?>
-<w:document xmlns:wpc="http://schemas.microsoft.com/office/word/2010/wordprocessingCanvas" xmlns:cx="http://schemas.microsoft.com/office/drawing/2014/chartex" xmlns:cx1="http://schemas.microsoft.com/office/drawing/2015/9/8/chartex" xmlns:cx2="http://schemas.microsoft.com/office/drawing/2015/10/21/chartex" xmlns:cx3="http://schemas.microsoft.com/office/drawing/2016/5/9/chartex" xmlns:cx4="http://schemas.microsoft.com/office/drawing/2016/5/10/chartex" xmlns:cx5="http://schemas.microsoft.com/office/drawing/2016/5/11/chartex" xmlns:cx6="http://schemas.microsoft.com/office/drawing/2016/5/12/chartex" xmlns:cx7="http://schemas.microsoft.com/office/drawing/2016/5/13/chartex" xmlns:cx8="http://schemas.microsoft.com/office/drawing/2016/5/14/chartex" xmlns:mc="http://schemas.openxmlformats.org/markup-compatibility/2006" xmlns:aink="http://schemas.microsoft.com/office/drawing/2016/ink" xmlns:am3d="http://schemas.microsoft.com/office/drawing/2017/model3d" xmlns:o="urn:schemas-microsoft-com:office:office" xmlns:oel="http://schemas.microsoft.com/office/2019/extlst" xmlns:r="http://schemas.openxmlformats.org/officeDocument/2006/relationships" xmlns:m="http://schemas.openxmlformats.org/officeDocument/2006/math" xmlns:v="urn:schemas-microsoft-com:vml" xmlns:wp14="http://schemas.microsoft.com/office/word/2010/wordprocessingDrawing" xmlns:wp="http://schemas.openxmlformats.org/drawingml/2006/wordprocessingDrawing" xmlns:w10="urn:schemas-microsoft-com:office:word" xmlns:w="http://schemas.openxmlformats.org/wordprocessingml/2006/main" xmlns:w14="http://schemas.microsoft.com/office/word/2010/wordml" xmlns:w15="http://schemas.microsoft.com/office/word/2012/wordml" xmlns:w16cex="http://schemas.microsoft.com/office/word/2018/wordml/cex" xmlns:w16cid="http://schemas.microsoft.com/office/word/2016/wordml/cid" xmlns:w16="http://schemas.microsoft.com/office/word/2018/wordml" xmlns:w16sdtdh="http://schemas.microsoft.com/office/word/2020/wordml/sdtdatahash" xmlns:w16se="http://schemas.microsoft.com/office/word/2015/wordml/symex" xmlns:wpg="http://schemas.microsoft.com/office/word/2010/wordprocessingGroup" xmlns:wpi="http://schemas.microsoft.com/office/word/2010/wordprocessingInk" xmlns:wne="http://schemas.microsoft.com/office/word/2006/wordml" xmlns:wps="http://schemas.microsoft.com/office/word/2010/wordprocessingShape" mc:Ignorable="w14 w15 w16se w16cid w16 w16cex w16sdtdh wp14">
+<w:document xmlns:wpc="http://schemas.microsoft.com/office/word/2010/wordprocessingCanvas" xmlns:cx="http://schemas.microsoft.com/office/drawing/2014/chartex" xmlns:cx1="http://schemas.microsoft.com/office/drawing/2015/9/8/chartex" xmlns:cx2="http://schemas.microsoft.com/office/drawing/2015/10/21/chartex" xmlns:cx3="http://schemas.microsoft.com/office/drawing/2016/5/9/chartex" xmlns:cx4="http://schemas.microsoft.com/office/drawing/2016/5/10/chartex" xmlns:cx5="http://schemas.microsoft.com/office/drawing/2016/5/11/chartex" xmlns:cx6="http://schemas.microsoft.com/office/drawing/2016/5/12/chartex" xmlns:cx7="http://schemas.microsoft.com/office/drawing/2016/5/13/chartex" xmlns:cx8="http://schemas.microsoft.com/office/drawing/2016/5/14/chartex" xmlns:mc="http://schemas.openxmlformats.org/markup-compatibility/2006" xmlns:aink="http://schemas.microsoft.com/office/drawing/2016/ink" xmlns:am3d="http://schemas.microsoft.com/office/drawing/2017/model3d" xmlns:o="urn:schemas-microsoft-com:office:office" xmlns:oel="http://schemas.microsoft.com/office/2019/extlst" xmlns:r="http://schemas.openxmlformats.org/officeDocument/2006/relationships" xmlns:m="http://schemas.openxmlformats.org/officeDocument/2006/math" xmlns:v="urn:schemas-microsoft-com:vml" xmlns:wp14="http://schemas.microsoft.com/office/word/2010/wordprocessingDrawing" xmlns:wp="http://schemas.openxmlformats.org/drawingml/2006/wordprocessingDrawing" xmlns:w10="urn:schemas-microsoft-com:office:word" xmlns:w="http://schemas.openxmlformats.org/wordprocessingml/2006/main" xmlns:w14="http://schemas.microsoft.com/office/word/2010/wordml" xmlns:w15="http://schemas.microsoft.com/office/word/2012/wordml" xmlns:w16cex="http://schemas.microsoft.com/office/word/2018/wordml/cex" xmlns:w16cid="http://schemas.microsoft.com/office/word/2016/wordml/cid" xmlns:w16="http://schemas.microsoft.com/office/word/2018/wordml" xmlns:w16du="http://schemas.microsoft.com/office/word/2023/wordml/word16du" xmlns:w16sdtdh="http://schemas.microsoft.com/office/word/2020/wordml/sdtdatahash" xmlns:w16se="http://schemas.microsoft.com/office/word/2015/wordml/symex" xmlns:wpg="http://schemas.microsoft.com/office/word/2010/wordprocessingGroup" xmlns:wpi="http://schemas.microsoft.com/office/word/2010/wordprocessingInk" xmlns:wne="http://schemas.microsoft.com/office/word/2006/wordml" xmlns:wps="http://schemas.microsoft.com/office/word/2010/wordprocessingShape" mc:Ignorable="w14 w15 w16se w16cid w16 w16cex w16sdtdh wp14">
   <w:body>
     <w:p>
       <w:pPr>
@@ -34,6 +34,7 @@
     </w:p>
     <w:p>
       <w:pPr>
+        <w:spacing w:before="240"/>
         <w:rPr>
           <w:b/>
           <w:bCs/>
@@ -487,7 +488,7 @@
               <w:rPr>
                 <w:rFonts w:ascii="Arial" w:hAnsi="Arial" w:cs="Arial"/>
               </w:rPr>
-              <w:t>9220027</w:t>
+              <w:t>9220158</w:t>
             </w:r>
           </w:p>
         </w:tc>
@@ -501,14 +502,138 @@
           </w:tcPr>
           <w:p>
             <w:pPr>
+              <w:bidi w:val="0"/>
               <w:jc w:val="center"/>
               <w:rPr>
-                <w:sz w:val="18"/>
-                <w:szCs w:val="18"/>
+                <w:rFonts w:hint="cs"/>
+                <w:sz w:val="18"/>
+                <w:szCs w:val="18"/>
+                <w:rtl/>
                 <w:lang w:bidi="ar-EG"/>
               </w:rPr>
             </w:pPr>
             <w:hyperlink r:id="rId9" w:history="1">
+              <w:r>
+                <w:rPr>
+                  <w:rStyle w:val="Hyperlink"/>
+                  <w:sz w:val="18"/>
+                  <w:szCs w:val="18"/>
+                  <w:lang w:bidi="ar-EG"/>
+                </w:rPr>
+                <w:t>Akram.sallam03@eng-st.cu.edu.eg</w:t>
+              </w:r>
+            </w:hyperlink>
+          </w:p>
+        </w:tc>
+      </w:tr>
+      <w:tr>
+        <w:trPr>
+          <w:trHeight w:val="671"/>
+        </w:trPr>
+        <w:tc>
+          <w:tcPr>
+            <w:tcW w:w="2160" w:type="dxa"/>
+            <w:tcBorders>
+              <w:left w:val="thinThickSmallGap" w:sz="24" w:space="0" w:color="auto"/>
+              <w:bottom w:val="thinThickSmallGap" w:sz="24" w:space="0" w:color="auto"/>
+            </w:tcBorders>
+            <w:vAlign w:val="center"/>
+          </w:tcPr>
+          <w:p>
+            <w:pPr>
+              <w:bidi w:val="0"/>
+              <w:jc w:val="center"/>
+              <w:rPr>
+                <w:lang w:bidi="ar-EG"/>
+              </w:rPr>
+            </w:pPr>
+            <w:r>
+              <w:rPr>
+                <w:lang w:bidi="ar-EG"/>
+              </w:rPr>
+              <w:t>Ahmed Hamed</w:t>
+            </w:r>
+          </w:p>
+        </w:tc>
+        <w:tc>
+          <w:tcPr>
+            <w:tcW w:w="2184" w:type="dxa"/>
+            <w:tcBorders>
+              <w:bottom w:val="thinThickSmallGap" w:sz="24" w:space="0" w:color="auto"/>
+            </w:tcBorders>
+            <w:vAlign w:val="center"/>
+          </w:tcPr>
+          <w:p>
+            <w:pPr>
+              <w:bidi w:val="0"/>
+              <w:jc w:val="center"/>
+              <w:rPr>
+                <w:rFonts w:ascii="Tajawal" w:hAnsi="Tajawal" w:cs="Tajawal"/>
+                <w:rtl/>
+                <w:lang w:bidi="ar-EG"/>
+              </w:rPr>
+            </w:pPr>
+            <w:r>
+              <w:rPr>
+                <w:rFonts w:ascii="Tajawal" w:hAnsi="Tajawal" w:cs="Tajawal"/>
+                <w:rtl/>
+                <w:lang w:bidi="ar-EG"/>
+              </w:rPr>
+              <w:t>احمد حامد</w:t>
+            </w:r>
+            <w:r>
+              <w:rPr>
+                <w:rFonts w:ascii="Tajawal" w:hAnsi="Tajawal" w:cs="Tajawal" w:hint="cs"/>
+                <w:rtl/>
+                <w:lang w:bidi="ar-EG"/>
+              </w:rPr>
+              <w:t xml:space="preserve"> جابر</w:t>
+            </w:r>
+          </w:p>
+        </w:tc>
+        <w:tc>
+          <w:tcPr>
+            <w:tcW w:w="1326" w:type="dxa"/>
+            <w:tcBorders>
+              <w:bottom w:val="thinThickSmallGap" w:sz="24" w:space="0" w:color="auto"/>
+            </w:tcBorders>
+            <w:vAlign w:val="center"/>
+          </w:tcPr>
+          <w:p>
+            <w:pPr>
+              <w:bidi w:val="0"/>
+              <w:jc w:val="center"/>
+              <w:rPr>
+                <w:lang w:bidi="ar-EG"/>
+              </w:rPr>
+            </w:pPr>
+            <w:r>
+              <w:rPr>
+                <w:rFonts w:ascii="Arial" w:hAnsi="Arial" w:cs="Arial"/>
+              </w:rPr>
+              <w:t>9220027</w:t>
+            </w:r>
+          </w:p>
+        </w:tc>
+        <w:tc>
+          <w:tcPr>
+            <w:tcW w:w="3870" w:type="dxa"/>
+            <w:tcBorders>
+              <w:bottom w:val="thinThickSmallGap" w:sz="24" w:space="0" w:color="auto"/>
+              <w:right w:val="thinThickSmallGap" w:sz="24" w:space="0" w:color="auto"/>
+            </w:tcBorders>
+            <w:vAlign w:val="center"/>
+          </w:tcPr>
+          <w:p>
+            <w:pPr>
+              <w:jc w:val="center"/>
+              <w:rPr>
+                <w:sz w:val="18"/>
+                <w:szCs w:val="18"/>
+                <w:lang w:bidi="ar-EG"/>
+              </w:rPr>
+            </w:pPr>
+            <w:hyperlink r:id="rId10" w:history="1">
               <w:r>
                 <w:rPr>
                   <w:rStyle w:val="Hyperlink"/>
@@ -522,149 +647,7 @@
           </w:p>
         </w:tc>
       </w:tr>
-      <w:tr>
-        <w:trPr>
-          <w:trHeight w:val="671"/>
-        </w:trPr>
-        <w:tc>
-          <w:tcPr>
-            <w:tcW w:w="2160" w:type="dxa"/>
-            <w:tcBorders>
-              <w:left w:val="thinThickSmallGap" w:sz="24" w:space="0" w:color="auto"/>
-              <w:bottom w:val="thinThickSmallGap" w:sz="24" w:space="0" w:color="auto"/>
-            </w:tcBorders>
-            <w:vAlign w:val="center"/>
-          </w:tcPr>
-          <w:p>
-            <w:pPr>
-              <w:bidi w:val="0"/>
-              <w:jc w:val="center"/>
-              <w:rPr>
-                <w:lang w:bidi="ar-EG"/>
-              </w:rPr>
-            </w:pPr>
-            <w:r>
-              <w:rPr>
-                <w:lang w:bidi="ar-EG"/>
-              </w:rPr>
-              <w:t>Ahmed Hamed</w:t>
-            </w:r>
-          </w:p>
-        </w:tc>
-        <w:tc>
-          <w:tcPr>
-            <w:tcW w:w="2184" w:type="dxa"/>
-            <w:tcBorders>
-              <w:bottom w:val="thinThickSmallGap" w:sz="24" w:space="0" w:color="auto"/>
-            </w:tcBorders>
-            <w:vAlign w:val="center"/>
-          </w:tcPr>
-          <w:p>
-            <w:pPr>
-              <w:bidi w:val="0"/>
-              <w:jc w:val="center"/>
-              <w:rPr>
-                <w:rFonts w:ascii="Tajawal" w:hAnsi="Tajawal" w:cs="Tajawal"/>
-                <w:rtl/>
-                <w:lang w:bidi="ar-EG"/>
-              </w:rPr>
-            </w:pPr>
-            <w:r>
-              <w:rPr>
-                <w:rFonts w:ascii="Tajawal" w:hAnsi="Tajawal" w:cs="Tajawal"/>
-                <w:rtl/>
-                <w:lang w:bidi="ar-EG"/>
-              </w:rPr>
-              <w:t>احمد حامد</w:t>
-            </w:r>
-            <w:r>
-              <w:rPr>
-                <w:rFonts w:ascii="Tajawal" w:hAnsi="Tajawal" w:cs="Tajawal" w:hint="cs"/>
-                <w:rtl/>
-                <w:lang w:bidi="ar-EG"/>
-              </w:rPr>
-              <w:t xml:space="preserve"> جابر</w:t>
-            </w:r>
-          </w:p>
-        </w:tc>
-        <w:tc>
-          <w:tcPr>
-            <w:tcW w:w="1326" w:type="dxa"/>
-            <w:tcBorders>
-              <w:bottom w:val="thinThickSmallGap" w:sz="24" w:space="0" w:color="auto"/>
-            </w:tcBorders>
-            <w:vAlign w:val="center"/>
-          </w:tcPr>
-          <w:p>
-            <w:pPr>
-              <w:bidi w:val="0"/>
-              <w:jc w:val="center"/>
-              <w:rPr>
-                <w:lang w:bidi="ar-EG"/>
-              </w:rPr>
-            </w:pPr>
-            <w:r>
-              <w:rPr>
-                <w:rFonts w:ascii="Arial" w:hAnsi="Arial" w:cs="Arial"/>
-              </w:rPr>
-              <w:t>9220158</w:t>
-            </w:r>
-          </w:p>
-        </w:tc>
-        <w:tc>
-          <w:tcPr>
-            <w:tcW w:w="3870" w:type="dxa"/>
-            <w:tcBorders>
-              <w:bottom w:val="thinThickSmallGap" w:sz="24" w:space="0" w:color="auto"/>
-              <w:right w:val="thinThickSmallGap" w:sz="24" w:space="0" w:color="auto"/>
-            </w:tcBorders>
-            <w:vAlign w:val="center"/>
-          </w:tcPr>
-          <w:p>
-            <w:pPr>
-              <w:bidi w:val="0"/>
-              <w:jc w:val="center"/>
-              <w:rPr>
-                <w:sz w:val="18"/>
-                <w:szCs w:val="18"/>
-                <w:lang w:bidi="ar-EG"/>
-              </w:rPr>
-            </w:pPr>
-            <w:hyperlink r:id="rId10" w:history="1">
-              <w:r>
-                <w:rPr>
-                  <w:rStyle w:val="Hyperlink"/>
-                  <w:sz w:val="18"/>
-                  <w:szCs w:val="18"/>
-                  <w:lang w:bidi="ar-EG"/>
-                </w:rPr>
-                <w:t>Akram.sallam03@eng-st.cu.edu.eg</w:t>
-              </w:r>
-            </w:hyperlink>
-          </w:p>
-          <w:p>
-            <w:pPr>
-              <w:bidi w:val="0"/>
-              <w:jc w:val="center"/>
-              <w:rPr>
-                <w:sz w:val="18"/>
-                <w:szCs w:val="18"/>
-                <w:lang w:bidi="ar-EG"/>
-              </w:rPr>
-            </w:pPr>
-          </w:p>
-        </w:tc>
-      </w:tr>
     </w:tbl>
-    <w:p>
-      <w:pPr>
-        <w:bidi w:val="0"/>
-        <w:jc w:val="both"/>
-        <w:rPr>
-          <w:lang w:bidi="ar-EG"/>
-        </w:rPr>
-      </w:pPr>
-    </w:p>
     <w:p>
       <w:pPr>
         <w:pStyle w:val="Heading1"/>
@@ -686,6 +669,9 @@
         <w:tblStyle w:val="TableGrid"/>
         <w:tblW w:w="9528" w:type="dxa"/>
         <w:tblInd w:w="-45" w:type="dxa"/>
+        <w:tblCellMar>
+          <w:bottom w:w="29" w:type="dxa"/>
+        </w:tblCellMar>
         <w:tblLook w:val="0420" w:firstRow="1" w:lastRow="0" w:firstColumn="0" w:lastColumn="0" w:noHBand="0" w:noVBand="1"/>
       </w:tblPr>
       <w:tblGrid>
@@ -802,7 +788,7 @@
       </w:tr>
       <w:tr>
         <w:trPr>
-          <w:trHeight w:val="2331"/>
+          <w:trHeight w:val="2547"/>
         </w:trPr>
         <w:tc>
           <w:tcPr>
@@ -888,8 +874,18 @@
                 <w:szCs w:val="18"/>
                 <w:lang w:bidi="ar-EG"/>
               </w:rPr>
-              <w:t>The queue ensures that the processes are scheduled in the order they arrived, in a FIFO order.</w:t>
-            </w:r>
+              <w:t xml:space="preserve">The queue ensures that the processes are scheduled in the order they </w:t>
+            </w:r>
+            <w:proofErr w:type="gramStart"/>
+            <w:r>
+              <w:rPr>
+                <w:sz w:val="18"/>
+                <w:szCs w:val="18"/>
+                <w:lang w:bidi="ar-EG"/>
+              </w:rPr>
+              <w:t>arrived,.</w:t>
+            </w:r>
+            <w:proofErr w:type="gramEnd"/>
             <w:r>
               <w:rPr>
                 <w:sz w:val="18"/>
@@ -986,7 +982,39 @@
                 <w:szCs w:val="18"/>
                 <w:lang w:bidi="ar-EG"/>
               </w:rPr>
-              <w:t xml:space="preserve">removing the first process from the front of the queue has a time complexity of </w:t>
+              <w:t xml:space="preserve">removing </w:t>
+            </w:r>
+            <w:r>
+              <w:rPr>
+                <w:sz w:val="18"/>
+                <w:szCs w:val="18"/>
+                <w:lang w:bidi="ar-EG"/>
+              </w:rPr>
+              <w:t>a</w:t>
+            </w:r>
+            <w:r>
+              <w:rPr>
+                <w:sz w:val="18"/>
+                <w:szCs w:val="18"/>
+                <w:lang w:bidi="ar-EG"/>
+              </w:rPr>
+              <w:t xml:space="preserve"> process from the front of the queue </w:t>
+            </w:r>
+            <w:r>
+              <w:rPr>
+                <w:sz w:val="18"/>
+                <w:szCs w:val="18"/>
+                <w:lang w:bidi="ar-EG"/>
+              </w:rPr>
+              <w:t>is</w:t>
+            </w:r>
+            <w:r>
+              <w:rPr>
+                <w:sz w:val="18"/>
+                <w:szCs w:val="18"/>
+                <w:lang w:bidi="ar-EG"/>
+              </w:rPr>
+              <w:t xml:space="preserve"> </w:t>
             </w:r>
             <w:proofErr w:type="gramStart"/>
             <w:r>
@@ -1024,6 +1052,272 @@
                 <w:lang w:bidi="ar-EG"/>
               </w:rPr>
               <w:t>Therefore, using a queue to store new processes ensures that the process scheduler can efficiently manage incoming processes and schedule them for execution in an orderly manner.</w:t>
+            </w:r>
+          </w:p>
+        </w:tc>
+      </w:tr>
+      <w:tr>
+        <w:trPr>
+          <w:trHeight w:val="1152"/>
+        </w:trPr>
+        <w:tc>
+          <w:tcPr>
+            <w:tcW w:w="1800" w:type="dxa"/>
+            <w:tcBorders>
+              <w:left w:val="thinThickSmallGap" w:sz="24" w:space="0" w:color="auto"/>
+            </w:tcBorders>
+          </w:tcPr>
+          <w:p>
+            <w:pPr>
+              <w:bidi w:val="0"/>
+              <w:jc w:val="left"/>
+              <w:rPr>
+                <w:lang w:bidi="ar-EG"/>
+              </w:rPr>
+            </w:pPr>
+            <w:r>
+              <w:rPr>
+                <w:lang w:bidi="ar-EG"/>
+              </w:rPr>
+              <w:t>TRM List</w:t>
+            </w:r>
+          </w:p>
+        </w:tc>
+        <w:tc>
+          <w:tcPr>
+            <w:tcW w:w="1620" w:type="dxa"/>
+          </w:tcPr>
+          <w:p>
+            <w:pPr>
+              <w:bidi w:val="0"/>
+              <w:jc w:val="left"/>
+              <w:rPr>
+                <w:lang w:bidi="ar-EG"/>
+              </w:rPr>
+            </w:pPr>
+            <w:r>
+              <w:rPr>
+                <w:lang w:bidi="ar-EG"/>
+              </w:rPr>
+              <w:t>Queue</w:t>
+            </w:r>
+          </w:p>
+        </w:tc>
+        <w:tc>
+          <w:tcPr>
+            <w:tcW w:w="6108" w:type="dxa"/>
+            <w:tcBorders>
+              <w:right w:val="thinThickSmallGap" w:sz="24" w:space="0" w:color="auto"/>
+            </w:tcBorders>
+          </w:tcPr>
+          <w:p>
+            <w:pPr>
+              <w:pStyle w:val="ListParagraph"/>
+              <w:numPr>
+                <w:ilvl w:val="0"/>
+                <w:numId w:val="1"/>
+              </w:numPr>
+              <w:bidi w:val="0"/>
+              <w:jc w:val="left"/>
+              <w:rPr>
+                <w:sz w:val="18"/>
+                <w:szCs w:val="18"/>
+                <w:lang w:bidi="ar-EG"/>
+              </w:rPr>
+            </w:pPr>
+            <w:r>
+              <w:rPr>
+                <w:sz w:val="18"/>
+                <w:szCs w:val="18"/>
+                <w:lang w:bidi="ar-EG"/>
+              </w:rPr>
+              <w:t>By using a queue, the terminated processes can be easily added to the end of the queue as they are terminated,</w:t>
+            </w:r>
+            <w:r>
+              <w:rPr>
+                <w:sz w:val="18"/>
+                <w:szCs w:val="18"/>
+                <w:lang w:bidi="ar-EG"/>
+              </w:rPr>
+              <w:t xml:space="preserve"> and </w:t>
+            </w:r>
+            <w:r>
+              <w:rPr>
+                <w:sz w:val="18"/>
+                <w:szCs w:val="18"/>
+                <w:lang w:bidi="ar-EG"/>
+              </w:rPr>
+              <w:t xml:space="preserve">later be </w:t>
+            </w:r>
+            <w:r>
+              <w:rPr>
+                <w:sz w:val="18"/>
+                <w:szCs w:val="18"/>
+                <w:lang w:bidi="ar-EG"/>
+              </w:rPr>
+              <w:t>processed in the order they were terminated, ensuring that they are printed in ascending order by termination time.</w:t>
+            </w:r>
+          </w:p>
+          <w:p>
+            <w:pPr>
+              <w:pStyle w:val="ListParagraph"/>
+              <w:numPr>
+                <w:ilvl w:val="0"/>
+                <w:numId w:val="1"/>
+              </w:numPr>
+              <w:bidi w:val="0"/>
+              <w:spacing w:after="160" w:line="259" w:lineRule="auto"/>
+              <w:jc w:val="left"/>
+              <w:rPr>
+                <w:sz w:val="18"/>
+                <w:szCs w:val="18"/>
+                <w:lang w:bidi="ar-EG"/>
+              </w:rPr>
+            </w:pPr>
+            <w:r>
+              <w:rPr>
+                <w:sz w:val="18"/>
+                <w:szCs w:val="18"/>
+                <w:lang w:bidi="ar-EG"/>
+              </w:rPr>
+              <w:t>Fast Insertion and Removal</w:t>
+            </w:r>
+          </w:p>
+          <w:p>
+            <w:pPr>
+              <w:pStyle w:val="ListParagraph"/>
+              <w:numPr>
+                <w:ilvl w:val="1"/>
+                <w:numId w:val="1"/>
+              </w:numPr>
+              <w:bidi w:val="0"/>
+              <w:spacing w:after="160" w:line="259" w:lineRule="auto"/>
+              <w:jc w:val="left"/>
+              <w:rPr>
+                <w:sz w:val="18"/>
+                <w:szCs w:val="18"/>
+                <w:lang w:bidi="ar-EG"/>
+              </w:rPr>
+            </w:pPr>
+            <w:r>
+              <w:rPr>
+                <w:sz w:val="18"/>
+                <w:szCs w:val="18"/>
+                <w:lang w:bidi="ar-EG"/>
+              </w:rPr>
+              <w:t xml:space="preserve">inserting a new process in the queue is </w:t>
+            </w:r>
+            <w:proofErr w:type="gramStart"/>
+            <w:r>
+              <w:rPr>
+                <w:sz w:val="18"/>
+                <w:szCs w:val="18"/>
+                <w:lang w:bidi="ar-EG"/>
+              </w:rPr>
+              <w:t>O(</w:t>
+            </w:r>
+            <w:proofErr w:type="gramEnd"/>
+            <w:r>
+              <w:rPr>
+                <w:sz w:val="18"/>
+                <w:szCs w:val="18"/>
+                <w:lang w:bidi="ar-EG"/>
+              </w:rPr>
+              <w:t>1)</w:t>
+            </w:r>
+          </w:p>
+          <w:p>
+            <w:pPr>
+              <w:pStyle w:val="ListParagraph"/>
+              <w:numPr>
+                <w:ilvl w:val="1"/>
+                <w:numId w:val="1"/>
+              </w:numPr>
+              <w:bidi w:val="0"/>
+              <w:spacing w:after="160" w:line="259" w:lineRule="auto"/>
+              <w:jc w:val="left"/>
+              <w:rPr>
+                <w:sz w:val="18"/>
+                <w:szCs w:val="18"/>
+                <w:lang w:bidi="ar-EG"/>
+              </w:rPr>
+            </w:pPr>
+            <w:r>
+              <w:rPr>
+                <w:sz w:val="18"/>
+                <w:szCs w:val="18"/>
+                <w:lang w:bidi="ar-EG"/>
+              </w:rPr>
+              <w:t xml:space="preserve">removing </w:t>
+            </w:r>
+            <w:r>
+              <w:rPr>
+                <w:sz w:val="18"/>
+                <w:szCs w:val="18"/>
+                <w:lang w:bidi="ar-EG"/>
+              </w:rPr>
+              <w:t>a</w:t>
+            </w:r>
+            <w:r>
+              <w:rPr>
+                <w:sz w:val="18"/>
+                <w:szCs w:val="18"/>
+                <w:lang w:bidi="ar-EG"/>
+              </w:rPr>
+              <w:t xml:space="preserve"> process from the front of the queue </w:t>
+            </w:r>
+            <w:r>
+              <w:rPr>
+                <w:sz w:val="18"/>
+                <w:szCs w:val="18"/>
+                <w:lang w:bidi="ar-EG"/>
+              </w:rPr>
+              <w:t>is</w:t>
+            </w:r>
+            <w:r>
+              <w:rPr>
+                <w:sz w:val="18"/>
+                <w:szCs w:val="18"/>
+                <w:lang w:bidi="ar-EG"/>
+              </w:rPr>
+              <w:t xml:space="preserve"> </w:t>
+            </w:r>
+            <w:proofErr w:type="gramStart"/>
+            <w:r>
+              <w:rPr>
+                <w:sz w:val="18"/>
+                <w:szCs w:val="18"/>
+                <w:lang w:bidi="ar-EG"/>
+              </w:rPr>
+              <w:t>O(</w:t>
+            </w:r>
+            <w:proofErr w:type="gramEnd"/>
+            <w:r>
+              <w:rPr>
+                <w:sz w:val="18"/>
+                <w:szCs w:val="18"/>
+                <w:lang w:bidi="ar-EG"/>
+              </w:rPr>
+              <w:t>1)</w:t>
+            </w:r>
+          </w:p>
+          <w:p>
+            <w:pPr>
+              <w:bidi w:val="0"/>
+              <w:jc w:val="left"/>
+              <w:rPr>
+                <w:sz w:val="18"/>
+                <w:szCs w:val="18"/>
+                <w:lang w:bidi="ar-EG"/>
+              </w:rPr>
+            </w:pPr>
+            <w:r>
+              <w:rPr>
+                <w:sz w:val="18"/>
+                <w:szCs w:val="18"/>
+                <w:lang w:bidi="ar-EG"/>
+              </w:rPr>
+              <w:t>A queue ensures that the processes are printed in the order they were terminated, which is important for bookkeeping and record-keeping purposes. This allows the process scheduler to easily track and manage the terminated processes and ensure that they are processed and printed in the correct order.</w:t>
             </w:r>
           </w:p>
         </w:tc>
@@ -1042,16 +1336,18 @@
           <w:p>
             <w:pPr>
               <w:bidi w:val="0"/>
-              <w:jc w:val="left"/>
-              <w:rPr>
-                <w:lang w:bidi="ar-EG"/>
-              </w:rPr>
-            </w:pPr>
-            <w:r>
-              <w:rPr>
-                <w:lang w:bidi="ar-EG"/>
-              </w:rPr>
-              <w:t>TRM List</w:t>
+              <w:spacing w:before="240"/>
+              <w:jc w:val="left"/>
+              <w:rPr>
+                <w:lang w:bidi="ar-EG"/>
+              </w:rPr>
+            </w:pPr>
+            <w:r>
+              <w:rPr>
+                <w:lang w:bidi="ar-EG"/>
+              </w:rPr>
+              <w:lastRenderedPageBreak/>
+              <w:t>BLK List</w:t>
             </w:r>
           </w:p>
         </w:tc>
@@ -1062,6 +1358,7 @@
           <w:p>
             <w:pPr>
               <w:bidi w:val="0"/>
+              <w:spacing w:before="240"/>
               <w:jc w:val="left"/>
               <w:rPr>
                 <w:lang w:bidi="ar-EG"/>
@@ -1090,36 +1387,45 @@
                 <w:numId w:val="1"/>
               </w:numPr>
               <w:bidi w:val="0"/>
-              <w:jc w:val="left"/>
-              <w:rPr>
-                <w:sz w:val="18"/>
-                <w:szCs w:val="18"/>
-                <w:lang w:bidi="ar-EG"/>
-              </w:rPr>
-            </w:pPr>
-            <w:r>
-              <w:rPr>
-                <w:sz w:val="18"/>
-                <w:szCs w:val="18"/>
-                <w:lang w:bidi="ar-EG"/>
-              </w:rPr>
-              <w:t>By using a queue, the terminated processes can be easily added to the end of the queue as they are terminated,</w:t>
-            </w:r>
-            <w:r>
-              <w:rPr>
-                <w:sz w:val="18"/>
-                <w:szCs w:val="18"/>
-                <w:lang w:bidi="ar-EG"/>
-              </w:rPr>
-              <w:t xml:space="preserve"> and </w:t>
-            </w:r>
-            <w:r>
-              <w:rPr>
-                <w:sz w:val="18"/>
-                <w:szCs w:val="18"/>
-                <w:lang w:bidi="ar-EG"/>
-              </w:rPr>
-              <w:t>processed in the order they were terminated, ensuring that they are printed in ascending order by termination time.</w:t>
+              <w:spacing w:before="240" w:after="160" w:line="259" w:lineRule="auto"/>
+              <w:jc w:val="left"/>
+              <w:rPr>
+                <w:sz w:val="18"/>
+                <w:szCs w:val="18"/>
+                <w:lang w:bidi="ar-EG"/>
+              </w:rPr>
+            </w:pPr>
+            <w:r>
+              <w:rPr>
+                <w:sz w:val="18"/>
+                <w:szCs w:val="18"/>
+                <w:lang w:bidi="ar-EG"/>
+              </w:rPr>
+              <w:t xml:space="preserve">(FIFO order): </w:t>
+            </w:r>
+            <w:r>
+              <w:rPr>
+                <w:sz w:val="18"/>
+                <w:szCs w:val="18"/>
+                <w:lang w:bidi="ar-EG"/>
+              </w:rPr>
+              <w:t>Processes are sent to IO in order of request (first in BLK</w:t>
+            </w:r>
+            <w:r>
+              <w:rPr>
+                <w:sz w:val="18"/>
+                <w:szCs w:val="18"/>
+                <w:lang w:bidi="ar-EG"/>
+              </w:rPr>
+              <w:t xml:space="preserve"> list</w:t>
+            </w:r>
+            <w:r>
+              <w:rPr>
+                <w:sz w:val="18"/>
+                <w:szCs w:val="18"/>
+                <w:lang w:bidi="ar-EG"/>
+              </w:rPr>
+              <w:t xml:space="preserve"> served first)</w:t>
             </w:r>
           </w:p>
           <w:p>
@@ -1212,7 +1518,39 @@
                 <w:szCs w:val="18"/>
                 <w:lang w:bidi="ar-EG"/>
               </w:rPr>
-              <w:t xml:space="preserve">removing the first process from the front of the queue has a time complexity of </w:t>
+              <w:t>removing</w:t>
+            </w:r>
+            <w:r>
+              <w:rPr>
+                <w:sz w:val="18"/>
+                <w:szCs w:val="18"/>
+                <w:lang w:bidi="ar-EG"/>
+              </w:rPr>
+              <w:t xml:space="preserve"> a process from the front</w:t>
+            </w:r>
+            <w:r>
+              <w:rPr>
+                <w:sz w:val="18"/>
+                <w:szCs w:val="18"/>
+                <w:lang w:bidi="ar-EG"/>
+              </w:rPr>
+              <w:t xml:space="preserve"> </w:t>
+            </w:r>
+            <w:r>
+              <w:rPr>
+                <w:sz w:val="18"/>
+                <w:szCs w:val="18"/>
+                <w:lang w:bidi="ar-EG"/>
+              </w:rPr>
+              <w:t>is</w:t>
+            </w:r>
+            <w:r>
+              <w:rPr>
+                <w:sz w:val="18"/>
+                <w:szCs w:val="18"/>
+                <w:lang w:bidi="ar-EG"/>
+              </w:rPr>
+              <w:t xml:space="preserve"> </w:t>
             </w:r>
             <w:proofErr w:type="gramStart"/>
             <w:r>
@@ -1231,33 +1569,6 @@
                 <w:lang w:bidi="ar-EG"/>
               </w:rPr>
               <w:t>1)</w:t>
-            </w:r>
-          </w:p>
-          <w:p>
-            <w:pPr>
-              <w:bidi w:val="0"/>
-              <w:jc w:val="left"/>
-              <w:rPr>
-                <w:sz w:val="18"/>
-                <w:szCs w:val="18"/>
-                <w:lang w:bidi="ar-EG"/>
-              </w:rPr>
-            </w:pPr>
-            <w:r>
-              <w:rPr>
-                <w:sz w:val="18"/>
-                <w:szCs w:val="18"/>
-                <w:lang w:bidi="ar-EG"/>
-              </w:rPr>
-              <w:t xml:space="preserve">A </w:t>
-            </w:r>
-            <w:r>
-              <w:rPr>
-                <w:sz w:val="18"/>
-                <w:szCs w:val="18"/>
-                <w:lang w:bidi="ar-EG"/>
-              </w:rPr>
-              <w:t>queue ensures that the processes are printed in the order they were terminated, which is important for bookkeeping and record-keeping purposes. This allows the process scheduler to easily track and manage the terminated processes and ensure that they are processed and printed in the correct order.</w:t>
             </w:r>
           </w:p>
         </w:tc>
@@ -1276,18 +1587,16 @@
           <w:p>
             <w:pPr>
               <w:bidi w:val="0"/>
-              <w:spacing w:before="240"/>
-              <w:jc w:val="left"/>
-              <w:rPr>
-                <w:lang w:bidi="ar-EG"/>
-              </w:rPr>
-            </w:pPr>
-            <w:r>
-              <w:rPr>
-                <w:lang w:bidi="ar-EG"/>
-              </w:rPr>
-              <w:lastRenderedPageBreak/>
-              <w:t>BLK List</w:t>
+              <w:jc w:val="left"/>
+              <w:rPr>
+                <w:lang w:bidi="ar-EG"/>
+              </w:rPr>
+            </w:pPr>
+            <w:r>
+              <w:rPr>
+                <w:lang w:bidi="ar-EG"/>
+              </w:rPr>
+              <w:t>FCFS RDY list</w:t>
             </w:r>
           </w:p>
         </w:tc>
@@ -1298,17 +1607,22 @@
           <w:p>
             <w:pPr>
               <w:bidi w:val="0"/>
-              <w:spacing w:before="240"/>
-              <w:jc w:val="left"/>
-              <w:rPr>
-                <w:lang w:bidi="ar-EG"/>
-              </w:rPr>
-            </w:pPr>
-            <w:r>
-              <w:rPr>
-                <w:lang w:bidi="ar-EG"/>
-              </w:rPr>
-              <w:t>Queue</w:t>
+              <w:jc w:val="left"/>
+              <w:rPr>
+                <w:lang w:bidi="ar-EG"/>
+              </w:rPr>
+            </w:pPr>
+            <w:r>
+              <w:rPr>
+                <w:lang w:bidi="ar-EG"/>
+              </w:rPr>
+              <w:t>List</w:t>
+            </w:r>
+            <w:r>
+              <w:rPr>
+                <w:lang w:bidi="ar-EG"/>
+              </w:rPr>
+              <w:t xml:space="preserve"> (may change)</w:t>
             </w:r>
           </w:p>
         </w:tc>
@@ -1321,14 +1635,51 @@
           </w:tcPr>
           <w:p>
             <w:pPr>
-              <w:bidi w:val="0"/>
-              <w:jc w:val="left"/>
-              <w:rPr>
-                <w:sz w:val="18"/>
-                <w:szCs w:val="18"/>
-                <w:lang w:bidi="ar-EG"/>
-              </w:rPr>
-            </w:pPr>
+              <w:pStyle w:val="ListParagraph"/>
+              <w:numPr>
+                <w:ilvl w:val="0"/>
+                <w:numId w:val="1"/>
+              </w:numPr>
+              <w:bidi w:val="0"/>
+              <w:jc w:val="left"/>
+              <w:rPr>
+                <w:sz w:val="18"/>
+                <w:szCs w:val="18"/>
+                <w:lang w:bidi="ar-EG"/>
+              </w:rPr>
+            </w:pPr>
+            <w:r>
+              <w:rPr>
+                <w:sz w:val="18"/>
+                <w:szCs w:val="18"/>
+                <w:lang w:bidi="ar-EG"/>
+              </w:rPr>
+              <w:t>Flexible ADT: FCFS processor may have a kill signal that removes a process from the middle of the queue a list ADT provides the appropriate flexibility to do that.</w:t>
+            </w:r>
+          </w:p>
+          <w:p>
+            <w:pPr>
+              <w:pStyle w:val="ListParagraph"/>
+              <w:numPr>
+                <w:ilvl w:val="0"/>
+                <w:numId w:val="1"/>
+              </w:numPr>
+              <w:bidi w:val="0"/>
+              <w:jc w:val="left"/>
+              <w:rPr>
+                <w:sz w:val="18"/>
+                <w:szCs w:val="18"/>
+                <w:lang w:bidi="ar-EG"/>
+              </w:rPr>
+            </w:pPr>
+            <w:r>
+              <w:rPr>
+                <w:sz w:val="18"/>
+                <w:szCs w:val="18"/>
+                <w:lang w:bidi="ar-EG"/>
+              </w:rPr>
+              <w:t>Can be used in a FIFO manner&gt;</w:t>
+            </w:r>
           </w:p>
         </w:tc>
       </w:tr>
@@ -1355,7 +1706,7 @@
               <w:rPr>
                 <w:lang w:bidi="ar-EG"/>
               </w:rPr>
-              <w:t>FCFS RDY list</w:t>
+              <w:t>SJF RDY list</w:t>
             </w:r>
           </w:p>
         </w:tc>
@@ -1375,13 +1726,7 @@
               <w:rPr>
                 <w:lang w:bidi="ar-EG"/>
               </w:rPr>
-              <w:t>List</w:t>
-            </w:r>
-            <w:r>
-              <w:rPr>
-                <w:lang w:bidi="ar-EG"/>
-              </w:rPr>
-              <w:t xml:space="preserve"> (may change)</w:t>
+              <w:t xml:space="preserve">Priority Queue </w:t>
             </w:r>
           </w:p>
         </w:tc>
@@ -1394,14 +1739,166 @@
           </w:tcPr>
           <w:p>
             <w:pPr>
-              <w:bidi w:val="0"/>
-              <w:jc w:val="left"/>
-              <w:rPr>
-                <w:sz w:val="18"/>
-                <w:szCs w:val="18"/>
-                <w:lang w:bidi="ar-EG"/>
-              </w:rPr>
-            </w:pPr>
+              <w:pStyle w:val="ListParagraph"/>
+              <w:numPr>
+                <w:ilvl w:val="0"/>
+                <w:numId w:val="1"/>
+              </w:numPr>
+              <w:bidi w:val="0"/>
+              <w:spacing w:after="160" w:line="259" w:lineRule="auto"/>
+              <w:jc w:val="left"/>
+              <w:rPr>
+                <w:sz w:val="18"/>
+                <w:szCs w:val="18"/>
+                <w:lang w:bidi="ar-EG"/>
+              </w:rPr>
+            </w:pPr>
+            <w:r>
+              <w:rPr>
+                <w:sz w:val="18"/>
+                <w:szCs w:val="18"/>
+                <w:lang w:bidi="ar-EG"/>
+              </w:rPr>
+              <w:t>Prioritization</w:t>
+            </w:r>
+            <w:r>
+              <w:rPr>
+                <w:sz w:val="18"/>
+                <w:szCs w:val="18"/>
+                <w:lang w:bidi="ar-EG"/>
+              </w:rPr>
+              <w:t>: In the SJF processor, the process with the shortest remaining time is given the highest priority ensuring that the process with the shortest RT is always at front of the queue.</w:t>
+            </w:r>
+          </w:p>
+          <w:p>
+            <w:pPr>
+              <w:pStyle w:val="ListParagraph"/>
+              <w:numPr>
+                <w:ilvl w:val="0"/>
+                <w:numId w:val="1"/>
+              </w:numPr>
+              <w:bidi w:val="0"/>
+              <w:jc w:val="left"/>
+              <w:rPr>
+                <w:sz w:val="18"/>
+                <w:szCs w:val="18"/>
+                <w:lang w:bidi="ar-EG"/>
+              </w:rPr>
+            </w:pPr>
+            <w:r>
+              <w:rPr>
+                <w:sz w:val="18"/>
+                <w:szCs w:val="18"/>
+                <w:lang w:bidi="ar-EG"/>
+              </w:rPr>
+              <w:t>Efficient insertion and removal</w:t>
+            </w:r>
+            <w:r>
+              <w:rPr>
+                <w:sz w:val="18"/>
+                <w:szCs w:val="18"/>
+                <w:lang w:bidi="ar-EG"/>
+              </w:rPr>
+              <w:t xml:space="preserve"> (using </w:t>
+            </w:r>
+            <w:r>
+              <w:rPr>
+                <w:sz w:val="18"/>
+                <w:szCs w:val="18"/>
+                <w:lang w:bidi="ar-EG"/>
+              </w:rPr>
+              <w:t>Minheap</w:t>
+            </w:r>
+            <w:r>
+              <w:rPr>
+                <w:sz w:val="18"/>
+                <w:szCs w:val="18"/>
+                <w:lang w:bidi="ar-EG"/>
+              </w:rPr>
+              <w:t>)</w:t>
+            </w:r>
+          </w:p>
+          <w:p>
+            <w:pPr>
+              <w:pStyle w:val="ListParagraph"/>
+              <w:numPr>
+                <w:ilvl w:val="1"/>
+                <w:numId w:val="1"/>
+              </w:numPr>
+              <w:bidi w:val="0"/>
+              <w:jc w:val="left"/>
+              <w:rPr>
+                <w:sz w:val="18"/>
+                <w:szCs w:val="18"/>
+                <w:lang w:bidi="ar-EG"/>
+              </w:rPr>
+            </w:pPr>
+            <w:r>
+              <w:rPr>
+                <w:sz w:val="18"/>
+                <w:szCs w:val="18"/>
+                <w:lang w:bidi="ar-EG"/>
+              </w:rPr>
+              <w:t xml:space="preserve">Insertion is </w:t>
+            </w:r>
+            <w:proofErr w:type="gramStart"/>
+            <w:r>
+              <w:rPr>
+                <w:sz w:val="18"/>
+                <w:szCs w:val="18"/>
+                <w:lang w:bidi="ar-EG"/>
+              </w:rPr>
+              <w:t>O(</w:t>
+            </w:r>
+            <w:proofErr w:type="gramEnd"/>
+            <w:r>
+              <w:rPr>
+                <w:sz w:val="18"/>
+                <w:szCs w:val="18"/>
+                <w:lang w:bidi="ar-EG"/>
+              </w:rPr>
+              <w:t>log n)</w:t>
+            </w:r>
+          </w:p>
+          <w:p>
+            <w:pPr>
+              <w:pStyle w:val="ListParagraph"/>
+              <w:numPr>
+                <w:ilvl w:val="1"/>
+                <w:numId w:val="1"/>
+              </w:numPr>
+              <w:bidi w:val="0"/>
+              <w:jc w:val="left"/>
+              <w:rPr>
+                <w:sz w:val="18"/>
+                <w:szCs w:val="18"/>
+                <w:lang w:bidi="ar-EG"/>
+              </w:rPr>
+            </w:pPr>
+            <w:r>
+              <w:rPr>
+                <w:sz w:val="18"/>
+                <w:szCs w:val="18"/>
+                <w:lang w:bidi="ar-EG"/>
+              </w:rPr>
+              <w:t xml:space="preserve">Accessing the first element is </w:t>
+            </w:r>
+            <w:r>
+              <w:rPr>
+                <w:sz w:val="18"/>
+                <w:szCs w:val="18"/>
+                <w:lang w:bidi="ar-EG"/>
+              </w:rPr>
+              <w:t>O (</w:t>
+            </w:r>
+            <w:r>
+              <w:rPr>
+                <w:sz w:val="18"/>
+                <w:szCs w:val="18"/>
+                <w:lang w:bidi="ar-EG"/>
+              </w:rPr>
+              <w:t>1)</w:t>
+            </w:r>
           </w:p>
         </w:tc>
       </w:tr>
@@ -1428,13 +1925,7 @@
               <w:rPr>
                 <w:lang w:bidi="ar-EG"/>
               </w:rPr>
-              <w:t>SJF</w:t>
-            </w:r>
-            <w:r>
-              <w:rPr>
-                <w:lang w:bidi="ar-EG"/>
-              </w:rPr>
-              <w:t xml:space="preserve"> RDY list</w:t>
+              <w:t>RR RDY list</w:t>
             </w:r>
           </w:p>
         </w:tc>
@@ -1454,7 +1945,7 @@
               <w:rPr>
                 <w:lang w:bidi="ar-EG"/>
               </w:rPr>
-              <w:t xml:space="preserve">Priority Queue </w:t>
+              <w:t>Queue</w:t>
             </w:r>
           </w:p>
         </w:tc>
@@ -1467,87 +1958,164 @@
           </w:tcPr>
           <w:p>
             <w:pPr>
-              <w:bidi w:val="0"/>
-              <w:jc w:val="left"/>
-              <w:rPr>
-                <w:sz w:val="18"/>
-                <w:szCs w:val="18"/>
-                <w:lang w:bidi="ar-EG"/>
-              </w:rPr>
-            </w:pPr>
-          </w:p>
-        </w:tc>
-      </w:tr>
-      <w:tr>
-        <w:trPr>
-          <w:trHeight w:val="730"/>
-        </w:trPr>
-        <w:tc>
-          <w:tcPr>
-            <w:tcW w:w="1800" w:type="dxa"/>
-            <w:tcBorders>
-              <w:left w:val="thinThickSmallGap" w:sz="24" w:space="0" w:color="auto"/>
-            </w:tcBorders>
-          </w:tcPr>
-          <w:p>
-            <w:pPr>
-              <w:bidi w:val="0"/>
-              <w:jc w:val="left"/>
-              <w:rPr>
-                <w:lang w:bidi="ar-EG"/>
-              </w:rPr>
-            </w:pPr>
-            <w:r>
-              <w:rPr>
-                <w:lang w:bidi="ar-EG"/>
-              </w:rPr>
-              <w:t xml:space="preserve">RR </w:t>
-            </w:r>
-            <w:r>
-              <w:rPr>
-                <w:lang w:bidi="ar-EG"/>
-              </w:rPr>
-              <w:t>RDY list</w:t>
-            </w:r>
-          </w:p>
-        </w:tc>
-        <w:tc>
-          <w:tcPr>
-            <w:tcW w:w="1620" w:type="dxa"/>
-          </w:tcPr>
-          <w:p>
-            <w:pPr>
-              <w:bidi w:val="0"/>
-              <w:jc w:val="left"/>
-              <w:rPr>
-                <w:lang w:bidi="ar-EG"/>
-              </w:rPr>
-            </w:pPr>
-            <w:r>
-              <w:rPr>
-                <w:lang w:bidi="ar-EG"/>
-              </w:rPr>
-              <w:t>Queue</w:t>
-            </w:r>
-          </w:p>
-        </w:tc>
-        <w:tc>
-          <w:tcPr>
-            <w:tcW w:w="6108" w:type="dxa"/>
-            <w:tcBorders>
-              <w:right w:val="thinThickSmallGap" w:sz="24" w:space="0" w:color="auto"/>
-            </w:tcBorders>
-          </w:tcPr>
-          <w:p>
-            <w:pPr>
-              <w:bidi w:val="0"/>
-              <w:jc w:val="left"/>
-              <w:rPr>
-                <w:sz w:val="18"/>
-                <w:szCs w:val="18"/>
-                <w:lang w:bidi="ar-EG"/>
-              </w:rPr>
-            </w:pPr>
+              <w:pStyle w:val="ListParagraph"/>
+              <w:numPr>
+                <w:ilvl w:val="0"/>
+                <w:numId w:val="1"/>
+              </w:numPr>
+              <w:bidi w:val="0"/>
+              <w:jc w:val="left"/>
+              <w:rPr>
+                <w:sz w:val="18"/>
+                <w:szCs w:val="18"/>
+                <w:lang w:bidi="ar-EG"/>
+              </w:rPr>
+            </w:pPr>
+            <w:r>
+              <w:rPr>
+                <w:sz w:val="18"/>
+                <w:szCs w:val="18"/>
+                <w:lang w:bidi="ar-EG"/>
+              </w:rPr>
+              <w:t>Efficient insertion and removal: Queues are efficient in inserting and removing elements, making them an ideal choice for storing processes in RR</w:t>
+            </w:r>
+            <w:r>
+              <w:rPr>
+                <w:sz w:val="18"/>
+                <w:szCs w:val="18"/>
+                <w:lang w:bidi="ar-EG"/>
+              </w:rPr>
+              <w:t xml:space="preserve"> processors</w:t>
+            </w:r>
+            <w:r>
+              <w:rPr>
+                <w:sz w:val="18"/>
+                <w:szCs w:val="18"/>
+                <w:lang w:bidi="ar-EG"/>
+              </w:rPr>
+              <w:t>. Since processes are constantly being added and removed from the queue based on their time quantum</w:t>
+            </w:r>
+          </w:p>
+          <w:p>
+            <w:pPr>
+              <w:pStyle w:val="ListParagraph"/>
+              <w:numPr>
+                <w:ilvl w:val="1"/>
+                <w:numId w:val="1"/>
+              </w:numPr>
+              <w:bidi w:val="0"/>
+              <w:spacing w:after="160" w:line="259" w:lineRule="auto"/>
+              <w:jc w:val="left"/>
+              <w:rPr>
+                <w:sz w:val="18"/>
+                <w:szCs w:val="18"/>
+                <w:lang w:bidi="ar-EG"/>
+              </w:rPr>
+            </w:pPr>
+            <w:r>
+              <w:rPr>
+                <w:sz w:val="18"/>
+                <w:szCs w:val="18"/>
+                <w:lang w:bidi="ar-EG"/>
+              </w:rPr>
+              <w:t>inserting a new process in the queue is O</w:t>
+            </w:r>
+            <w:r>
+              <w:rPr>
+                <w:sz w:val="18"/>
+                <w:szCs w:val="18"/>
+                <w:lang w:bidi="ar-EG"/>
+              </w:rPr>
+              <w:t xml:space="preserve"> </w:t>
+            </w:r>
+            <w:r>
+              <w:rPr>
+                <w:sz w:val="18"/>
+                <w:szCs w:val="18"/>
+                <w:lang w:bidi="ar-EG"/>
+              </w:rPr>
+              <w:t>(1)</w:t>
+            </w:r>
+          </w:p>
+          <w:p>
+            <w:pPr>
+              <w:pStyle w:val="ListParagraph"/>
+              <w:numPr>
+                <w:ilvl w:val="1"/>
+                <w:numId w:val="1"/>
+              </w:numPr>
+              <w:bidi w:val="0"/>
+              <w:jc w:val="left"/>
+              <w:rPr>
+                <w:sz w:val="18"/>
+                <w:szCs w:val="18"/>
+                <w:lang w:bidi="ar-EG"/>
+              </w:rPr>
+            </w:pPr>
+            <w:r>
+              <w:rPr>
+                <w:sz w:val="18"/>
+                <w:szCs w:val="18"/>
+                <w:lang w:bidi="ar-EG"/>
+              </w:rPr>
+              <w:t>removing a process from the front is O</w:t>
+            </w:r>
+            <w:r>
+              <w:rPr>
+                <w:sz w:val="18"/>
+                <w:szCs w:val="18"/>
+                <w:lang w:bidi="ar-EG"/>
+              </w:rPr>
+              <w:t xml:space="preserve"> </w:t>
+            </w:r>
+            <w:r>
+              <w:rPr>
+                <w:sz w:val="18"/>
+                <w:szCs w:val="18"/>
+                <w:lang w:bidi="ar-EG"/>
+              </w:rPr>
+              <w:t>(1)</w:t>
+            </w:r>
+          </w:p>
+          <w:p>
+            <w:pPr>
+              <w:pStyle w:val="ListParagraph"/>
+              <w:numPr>
+                <w:ilvl w:val="0"/>
+                <w:numId w:val="1"/>
+              </w:numPr>
+              <w:bidi w:val="0"/>
+              <w:jc w:val="left"/>
+              <w:rPr>
+                <w:sz w:val="18"/>
+                <w:szCs w:val="18"/>
+                <w:lang w:bidi="ar-EG"/>
+              </w:rPr>
+            </w:pPr>
+            <w:r>
+              <w:rPr>
+                <w:sz w:val="18"/>
+                <w:szCs w:val="18"/>
+                <w:lang w:bidi="ar-EG"/>
+              </w:rPr>
+              <w:t xml:space="preserve">First-In-First-Out (FIFO) ordering: In an RR </w:t>
+            </w:r>
+            <w:r>
+              <w:rPr>
+                <w:sz w:val="18"/>
+                <w:szCs w:val="18"/>
+                <w:lang w:bidi="ar-EG"/>
+              </w:rPr>
+              <w:t>processor</w:t>
+            </w:r>
+            <w:r>
+              <w:rPr>
+                <w:sz w:val="18"/>
+                <w:szCs w:val="18"/>
+                <w:lang w:bidi="ar-EG"/>
+              </w:rPr>
+              <w:t xml:space="preserve"> scheduling algorithm, processes are executed in the order in which they arrive in the ready queue</w:t>
+            </w:r>
           </w:p>
         </w:tc>
       </w:tr>
@@ -1600,6 +2168,12 @@
               </w:rPr>
               <w:t>List</w:t>
             </w:r>
+            <w:r>
+              <w:rPr>
+                <w:lang w:bidi="ar-EG"/>
+              </w:rPr>
+              <w:t xml:space="preserve"> (may change)</w:t>
+            </w:r>
           </w:p>
         </w:tc>
         <w:tc>
@@ -1612,14 +2186,35 @@
           </w:tcPr>
           <w:p>
             <w:pPr>
-              <w:bidi w:val="0"/>
-              <w:jc w:val="left"/>
-              <w:rPr>
-                <w:sz w:val="18"/>
-                <w:szCs w:val="18"/>
-                <w:lang w:bidi="ar-EG"/>
-              </w:rPr>
-            </w:pPr>
+              <w:pStyle w:val="ListParagraph"/>
+              <w:numPr>
+                <w:ilvl w:val="0"/>
+                <w:numId w:val="1"/>
+              </w:numPr>
+              <w:bidi w:val="0"/>
+              <w:jc w:val="left"/>
+              <w:rPr>
+                <w:sz w:val="18"/>
+                <w:szCs w:val="18"/>
+                <w:lang w:bidi="ar-EG"/>
+              </w:rPr>
+            </w:pPr>
+            <w:r>
+              <w:rPr>
+                <w:sz w:val="18"/>
+                <w:szCs w:val="18"/>
+                <w:lang w:bidi="ar-EG"/>
+              </w:rPr>
+              <w:t xml:space="preserve">List provides flexible position-oriented ADT that can store elements in a user-defined sequence. </w:t>
+            </w:r>
+            <w:r>
+              <w:rPr>
+                <w:sz w:val="18"/>
+                <w:szCs w:val="18"/>
+                <w:lang w:bidi="ar-EG"/>
+              </w:rPr>
+              <w:t>We can store all the processors in a single list, allowing us to easily iterate through them and schedule tasks to the appropriate processor based on the type of the processor</w:t>
+            </w:r>
           </w:p>
         </w:tc>
       </w:tr>
@@ -1636,7 +2231,7 @@
     <w:sectPr>
       <w:headerReference w:type="default" r:id="rId11"/>
       <w:pgSz w:w="12240" w:h="15840"/>
-      <w:pgMar w:top="1440" w:right="1440" w:bottom="1440" w:left="1440" w:header="720" w:footer="720" w:gutter="0"/>
+      <w:pgMar w:top="1440" w:right="1440" w:bottom="1260" w:left="1440" w:header="720" w:footer="720" w:gutter="0"/>
       <w:pgBorders w:offsetFrom="page">
         <w:top w:val="thinThickSmallGap" w:sz="24" w:space="24" w:color="auto"/>
         <w:left w:val="thinThickSmallGap" w:sz="24" w:space="24" w:color="auto"/>
@@ -1651,7 +2246,7 @@
 </file>
 
 <file path=word/endnotes.xml><?xml version="1.0" encoding="utf-8"?>
-<w:endnotes xmlns:wpc="http://schemas.microsoft.com/office/word/2010/wordprocessingCanvas" xmlns:cx="http://schemas.microsoft.com/office/drawing/2014/chartex" xmlns:cx1="http://schemas.microsoft.com/office/drawing/2015/9/8/chartex" xmlns:cx2="http://schemas.microsoft.com/office/drawing/2015/10/21/chartex" xmlns:cx3="http://schemas.microsoft.com/office/drawing/2016/5/9/chartex" xmlns:cx4="http://schemas.microsoft.com/office/drawing/2016/5/10/chartex" xmlns:cx5="http://schemas.microsoft.com/office/drawing/2016/5/11/chartex" xmlns:cx6="http://schemas.microsoft.com/office/drawing/2016/5/12/chartex" xmlns:cx7="http://schemas.microsoft.com/office/drawing/2016/5/13/chartex" xmlns:cx8="http://schemas.microsoft.com/office/drawing/2016/5/14/chartex" xmlns:mc="http://schemas.openxmlformats.org/markup-compatibility/2006" xmlns:aink="http://schemas.microsoft.com/office/drawing/2016/ink" xmlns:am3d="http://schemas.microsoft.com/office/drawing/2017/model3d" xmlns:o="urn:schemas-microsoft-com:office:office" xmlns:oel="http://schemas.microsoft.com/office/2019/extlst" xmlns:r="http://schemas.openxmlformats.org/officeDocument/2006/relationships" xmlns:m="http://schemas.openxmlformats.org/officeDocument/2006/math" xmlns:v="urn:schemas-microsoft-com:vml" xmlns:wp14="http://schemas.microsoft.com/office/word/2010/wordprocessingDrawing" xmlns:wp="http://schemas.openxmlformats.org/drawingml/2006/wordprocessingDrawing" xmlns:w10="urn:schemas-microsoft-com:office:word" xmlns:w="http://schemas.openxmlformats.org/wordprocessingml/2006/main" xmlns:w14="http://schemas.microsoft.com/office/word/2010/wordml" xmlns:w15="http://schemas.microsoft.com/office/word/2012/wordml" xmlns:w16cex="http://schemas.microsoft.com/office/word/2018/wordml/cex" xmlns:w16cid="http://schemas.microsoft.com/office/word/2016/wordml/cid" xmlns:w16="http://schemas.microsoft.com/office/word/2018/wordml" xmlns:w16sdtdh="http://schemas.microsoft.com/office/word/2020/wordml/sdtdatahash" xmlns:w16se="http://schemas.microsoft.com/office/word/2015/wordml/symex" xmlns:wpg="http://schemas.microsoft.com/office/word/2010/wordprocessingGroup" xmlns:wpi="http://schemas.microsoft.com/office/word/2010/wordprocessingInk" xmlns:wne="http://schemas.microsoft.com/office/word/2006/wordml" xmlns:wps="http://schemas.microsoft.com/office/word/2010/wordprocessingShape" mc:Ignorable="w14 w15 w16se w16cid w16 w16cex w16sdtdh wp14">
+<w:endnotes xmlns:wpc="http://schemas.microsoft.com/office/word/2010/wordprocessingCanvas" xmlns:cx="http://schemas.microsoft.com/office/drawing/2014/chartex" xmlns:cx1="http://schemas.microsoft.com/office/drawing/2015/9/8/chartex" xmlns:cx2="http://schemas.microsoft.com/office/drawing/2015/10/21/chartex" xmlns:cx3="http://schemas.microsoft.com/office/drawing/2016/5/9/chartex" xmlns:cx4="http://schemas.microsoft.com/office/drawing/2016/5/10/chartex" xmlns:cx5="http://schemas.microsoft.com/office/drawing/2016/5/11/chartex" xmlns:cx6="http://schemas.microsoft.com/office/drawing/2016/5/12/chartex" xmlns:cx7="http://schemas.microsoft.com/office/drawing/2016/5/13/chartex" xmlns:cx8="http://schemas.microsoft.com/office/drawing/2016/5/14/chartex" xmlns:mc="http://schemas.openxmlformats.org/markup-compatibility/2006" xmlns:aink="http://schemas.microsoft.com/office/drawing/2016/ink" xmlns:am3d="http://schemas.microsoft.com/office/drawing/2017/model3d" xmlns:o="urn:schemas-microsoft-com:office:office" xmlns:oel="http://schemas.microsoft.com/office/2019/extlst" xmlns:r="http://schemas.openxmlformats.org/officeDocument/2006/relationships" xmlns:m="http://schemas.openxmlformats.org/officeDocument/2006/math" xmlns:v="urn:schemas-microsoft-com:vml" xmlns:wp14="http://schemas.microsoft.com/office/word/2010/wordprocessingDrawing" xmlns:wp="http://schemas.openxmlformats.org/drawingml/2006/wordprocessingDrawing" xmlns:w10="urn:schemas-microsoft-com:office:word" xmlns:w="http://schemas.openxmlformats.org/wordprocessingml/2006/main" xmlns:w14="http://schemas.microsoft.com/office/word/2010/wordml" xmlns:w15="http://schemas.microsoft.com/office/word/2012/wordml" xmlns:w16cex="http://schemas.microsoft.com/office/word/2018/wordml/cex" xmlns:w16cid="http://schemas.microsoft.com/office/word/2016/wordml/cid" xmlns:w16="http://schemas.microsoft.com/office/word/2018/wordml" xmlns:w16du="http://schemas.microsoft.com/office/word/2023/wordml/word16du" xmlns:w16sdtdh="http://schemas.microsoft.com/office/word/2020/wordml/sdtdatahash" xmlns:w16se="http://schemas.microsoft.com/office/word/2015/wordml/symex" xmlns:wpg="http://schemas.microsoft.com/office/word/2010/wordprocessingGroup" xmlns:wpi="http://schemas.microsoft.com/office/word/2010/wordprocessingInk" xmlns:wne="http://schemas.microsoft.com/office/word/2006/wordml" xmlns:wps="http://schemas.microsoft.com/office/word/2010/wordprocessingShape" mc:Ignorable="w14 w15 w16se w16cid w16 w16cex w16sdtdh wp14">
   <w:endnote w:type="separator" w:id="-1">
     <w:p>
       <w:pPr>
@@ -1676,7 +2271,7 @@
 </file>
 
 <file path=word/footnotes.xml><?xml version="1.0" encoding="utf-8"?>
-<w:footnotes xmlns:wpc="http://schemas.microsoft.com/office/word/2010/wordprocessingCanvas" xmlns:cx="http://schemas.microsoft.com/office/drawing/2014/chartex" xmlns:cx1="http://schemas.microsoft.com/office/drawing/2015/9/8/chartex" xmlns:cx2="http://schemas.microsoft.com/office/drawing/2015/10/21/chartex" xmlns:cx3="http://schemas.microsoft.com/office/drawing/2016/5/9/chartex" xmlns:cx4="http://schemas.microsoft.com/office/drawing/2016/5/10/chartex" xmlns:cx5="http://schemas.microsoft.com/office/drawing/2016/5/11/chartex" xmlns:cx6="http://schemas.microsoft.com/office/drawing/2016/5/12/chartex" xmlns:cx7="http://schemas.microsoft.com/office/drawing/2016/5/13/chartex" xmlns:cx8="http://schemas.microsoft.com/office/drawing/2016/5/14/chartex" xmlns:mc="http://schemas.openxmlformats.org/markup-compatibility/2006" xmlns:aink="http://schemas.microsoft.com/office/drawing/2016/ink" xmlns:am3d="http://schemas.microsoft.com/office/drawing/2017/model3d" xmlns:o="urn:schemas-microsoft-com:office:office" xmlns:oel="http://schemas.microsoft.com/office/2019/extlst" xmlns:r="http://schemas.openxmlformats.org/officeDocument/2006/relationships" xmlns:m="http://schemas.openxmlformats.org/officeDocument/2006/math" xmlns:v="urn:schemas-microsoft-com:vml" xmlns:wp14="http://schemas.microsoft.com/office/word/2010/wordprocessingDrawing" xmlns:wp="http://schemas.openxmlformats.org/drawingml/2006/wordprocessingDrawing" xmlns:w10="urn:schemas-microsoft-com:office:word" xmlns:w="http://schemas.openxmlformats.org/wordprocessingml/2006/main" xmlns:w14="http://schemas.microsoft.com/office/word/2010/wordml" xmlns:w15="http://schemas.microsoft.com/office/word/2012/wordml" xmlns:w16cex="http://schemas.microsoft.com/office/word/2018/wordml/cex" xmlns:w16cid="http://schemas.microsoft.com/office/word/2016/wordml/cid" xmlns:w16="http://schemas.microsoft.com/office/word/2018/wordml" xmlns:w16sdtdh="http://schemas.microsoft.com/office/word/2020/wordml/sdtdatahash" xmlns:w16se="http://schemas.microsoft.com/office/word/2015/wordml/symex" xmlns:wpg="http://schemas.microsoft.com/office/word/2010/wordprocessingGroup" xmlns:wpi="http://schemas.microsoft.com/office/word/2010/wordprocessingInk" xmlns:wne="http://schemas.microsoft.com/office/word/2006/wordml" xmlns:wps="http://schemas.microsoft.com/office/word/2010/wordprocessingShape" mc:Ignorable="w14 w15 w16se w16cid w16 w16cex w16sdtdh wp14">
+<w:footnotes xmlns:wpc="http://schemas.microsoft.com/office/word/2010/wordprocessingCanvas" xmlns:cx="http://schemas.microsoft.com/office/drawing/2014/chartex" xmlns:cx1="http://schemas.microsoft.com/office/drawing/2015/9/8/chartex" xmlns:cx2="http://schemas.microsoft.com/office/drawing/2015/10/21/chartex" xmlns:cx3="http://schemas.microsoft.com/office/drawing/2016/5/9/chartex" xmlns:cx4="http://schemas.microsoft.com/office/drawing/2016/5/10/chartex" xmlns:cx5="http://schemas.microsoft.com/office/drawing/2016/5/11/chartex" xmlns:cx6="http://schemas.microsoft.com/office/drawing/2016/5/12/chartex" xmlns:cx7="http://schemas.microsoft.com/office/drawing/2016/5/13/chartex" xmlns:cx8="http://schemas.microsoft.com/office/drawing/2016/5/14/chartex" xmlns:mc="http://schemas.openxmlformats.org/markup-compatibility/2006" xmlns:aink="http://schemas.microsoft.com/office/drawing/2016/ink" xmlns:am3d="http://schemas.microsoft.com/office/drawing/2017/model3d" xmlns:o="urn:schemas-microsoft-com:office:office" xmlns:oel="http://schemas.microsoft.com/office/2019/extlst" xmlns:r="http://schemas.openxmlformats.org/officeDocument/2006/relationships" xmlns:m="http://schemas.openxmlformats.org/officeDocument/2006/math" xmlns:v="urn:schemas-microsoft-com:vml" xmlns:wp14="http://schemas.microsoft.com/office/word/2010/wordprocessingDrawing" xmlns:wp="http://schemas.openxmlformats.org/drawingml/2006/wordprocessingDrawing" xmlns:w10="urn:schemas-microsoft-com:office:word" xmlns:w="http://schemas.openxmlformats.org/wordprocessingml/2006/main" xmlns:w14="http://schemas.microsoft.com/office/word/2010/wordml" xmlns:w15="http://schemas.microsoft.com/office/word/2012/wordml" xmlns:w16cex="http://schemas.microsoft.com/office/word/2018/wordml/cex" xmlns:w16cid="http://schemas.microsoft.com/office/word/2016/wordml/cid" xmlns:w16="http://schemas.microsoft.com/office/word/2018/wordml" xmlns:w16du="http://schemas.microsoft.com/office/word/2023/wordml/word16du" xmlns:w16sdtdh="http://schemas.microsoft.com/office/word/2020/wordml/sdtdatahash" xmlns:w16se="http://schemas.microsoft.com/office/word/2015/wordml/symex" xmlns:wpg="http://schemas.microsoft.com/office/word/2010/wordprocessingGroup" xmlns:wpi="http://schemas.microsoft.com/office/word/2010/wordprocessingInk" xmlns:wne="http://schemas.microsoft.com/office/word/2006/wordml" xmlns:wps="http://schemas.microsoft.com/office/word/2010/wordprocessingShape" mc:Ignorable="w14 w15 w16se w16cid w16 w16cex w16sdtdh wp14">
   <w:footnote w:type="separator" w:id="-1">
     <w:p>
       <w:pPr>
@@ -1701,7 +2296,7 @@
 </file>
 
 <file path=word/header1.xml><?xml version="1.0" encoding="utf-8"?>
-<w:hdr xmlns:wpc="http://schemas.microsoft.com/office/word/2010/wordprocessingCanvas" xmlns:cx="http://schemas.microsoft.com/office/drawing/2014/chartex" xmlns:cx1="http://schemas.microsoft.com/office/drawing/2015/9/8/chartex" xmlns:cx2="http://schemas.microsoft.com/office/drawing/2015/10/21/chartex" xmlns:cx3="http://schemas.microsoft.com/office/drawing/2016/5/9/chartex" xmlns:cx4="http://schemas.microsoft.com/office/drawing/2016/5/10/chartex" xmlns:cx5="http://schemas.microsoft.com/office/drawing/2016/5/11/chartex" xmlns:cx6="http://schemas.microsoft.com/office/drawing/2016/5/12/chartex" xmlns:cx7="http://schemas.microsoft.com/office/drawing/2016/5/13/chartex" xmlns:cx8="http://schemas.microsoft.com/office/drawing/2016/5/14/chartex" xmlns:mc="http://schemas.openxmlformats.org/markup-compatibility/2006" xmlns:aink="http://schemas.microsoft.com/office/drawing/2016/ink" xmlns:am3d="http://schemas.microsoft.com/office/drawing/2017/model3d" xmlns:o="urn:schemas-microsoft-com:office:office" xmlns:oel="http://schemas.microsoft.com/office/2019/extlst" xmlns:r="http://schemas.openxmlformats.org/officeDocument/2006/relationships" xmlns:m="http://schemas.openxmlformats.org/officeDocument/2006/math" xmlns:v="urn:schemas-microsoft-com:vml" xmlns:wp14="http://schemas.microsoft.com/office/word/2010/wordprocessingDrawing" xmlns:wp="http://schemas.openxmlformats.org/drawingml/2006/wordprocessingDrawing" xmlns:w10="urn:schemas-microsoft-com:office:word" xmlns:w="http://schemas.openxmlformats.org/wordprocessingml/2006/main" xmlns:w14="http://schemas.microsoft.com/office/word/2010/wordml" xmlns:w15="http://schemas.microsoft.com/office/word/2012/wordml" xmlns:w16cex="http://schemas.microsoft.com/office/word/2018/wordml/cex" xmlns:w16cid="http://schemas.microsoft.com/office/word/2016/wordml/cid" xmlns:w16="http://schemas.microsoft.com/office/word/2018/wordml" xmlns:w16sdtdh="http://schemas.microsoft.com/office/word/2020/wordml/sdtdatahash" xmlns:w16se="http://schemas.microsoft.com/office/word/2015/wordml/symex" xmlns:wpg="http://schemas.microsoft.com/office/word/2010/wordprocessingGroup" xmlns:wpi="http://schemas.microsoft.com/office/word/2010/wordprocessingInk" xmlns:wne="http://schemas.microsoft.com/office/word/2006/wordml" xmlns:wps="http://schemas.microsoft.com/office/word/2010/wordprocessingShape" mc:Ignorable="w14 w15 w16se w16cid w16 w16cex w16sdtdh wp14">
+<w:hdr xmlns:wpc="http://schemas.microsoft.com/office/word/2010/wordprocessingCanvas" xmlns:cx="http://schemas.microsoft.com/office/drawing/2014/chartex" xmlns:cx1="http://schemas.microsoft.com/office/drawing/2015/9/8/chartex" xmlns:cx2="http://schemas.microsoft.com/office/drawing/2015/10/21/chartex" xmlns:cx3="http://schemas.microsoft.com/office/drawing/2016/5/9/chartex" xmlns:cx4="http://schemas.microsoft.com/office/drawing/2016/5/10/chartex" xmlns:cx5="http://schemas.microsoft.com/office/drawing/2016/5/11/chartex" xmlns:cx6="http://schemas.microsoft.com/office/drawing/2016/5/12/chartex" xmlns:cx7="http://schemas.microsoft.com/office/drawing/2016/5/13/chartex" xmlns:cx8="http://schemas.microsoft.com/office/drawing/2016/5/14/chartex" xmlns:mc="http://schemas.openxmlformats.org/markup-compatibility/2006" xmlns:aink="http://schemas.microsoft.com/office/drawing/2016/ink" xmlns:am3d="http://schemas.microsoft.com/office/drawing/2017/model3d" xmlns:o="urn:schemas-microsoft-com:office:office" xmlns:oel="http://schemas.microsoft.com/office/2019/extlst" xmlns:r="http://schemas.openxmlformats.org/officeDocument/2006/relationships" xmlns:m="http://schemas.openxmlformats.org/officeDocument/2006/math" xmlns:v="urn:schemas-microsoft-com:vml" xmlns:wp14="http://schemas.microsoft.com/office/word/2010/wordprocessingDrawing" xmlns:wp="http://schemas.openxmlformats.org/drawingml/2006/wordprocessingDrawing" xmlns:w10="urn:schemas-microsoft-com:office:word" xmlns:w="http://schemas.openxmlformats.org/wordprocessingml/2006/main" xmlns:w14="http://schemas.microsoft.com/office/word/2010/wordml" xmlns:w15="http://schemas.microsoft.com/office/word/2012/wordml" xmlns:w16cex="http://schemas.microsoft.com/office/word/2018/wordml/cex" xmlns:w16cid="http://schemas.microsoft.com/office/word/2016/wordml/cid" xmlns:w16="http://schemas.microsoft.com/office/word/2018/wordml" xmlns:w16du="http://schemas.microsoft.com/office/word/2023/wordml/word16du" xmlns:w16sdtdh="http://schemas.microsoft.com/office/word/2020/wordml/sdtdatahash" xmlns:w16se="http://schemas.microsoft.com/office/word/2015/wordml/symex" xmlns:wpg="http://schemas.microsoft.com/office/word/2010/wordprocessingGroup" xmlns:wpi="http://schemas.microsoft.com/office/word/2010/wordprocessingInk" xmlns:wne="http://schemas.microsoft.com/office/word/2006/wordml" xmlns:wps="http://schemas.microsoft.com/office/word/2010/wordprocessingShape" mc:Ignorable="w14 w15 w16se w16cid w16 w16cex w16sdtdh wp14">
   <w:p>
     <w:pPr>
       <w:pStyle w:val="Header"/>
@@ -1730,12 +2325,13 @@
 </file>
 
 <file path=word/numbering.xml><?xml version="1.0" encoding="utf-8"?>
-<w:numbering xmlns:wpc="http://schemas.microsoft.com/office/word/2010/wordprocessingCanvas" xmlns:cx="http://schemas.microsoft.com/office/drawing/2014/chartex" xmlns:cx1="http://schemas.microsoft.com/office/drawing/2015/9/8/chartex" xmlns:cx2="http://schemas.microsoft.com/office/drawing/2015/10/21/chartex" xmlns:cx3="http://schemas.microsoft.com/office/drawing/2016/5/9/chartex" xmlns:cx4="http://schemas.microsoft.com/office/drawing/2016/5/10/chartex" xmlns:cx5="http://schemas.microsoft.com/office/drawing/2016/5/11/chartex" xmlns:cx6="http://schemas.microsoft.com/office/drawing/2016/5/12/chartex" xmlns:cx7="http://schemas.microsoft.com/office/drawing/2016/5/13/chartex" xmlns:cx8="http://schemas.microsoft.com/office/drawing/2016/5/14/chartex" xmlns:mc="http://schemas.openxmlformats.org/markup-compatibility/2006" xmlns:aink="http://schemas.microsoft.com/office/drawing/2016/ink" xmlns:am3d="http://schemas.microsoft.com/office/drawing/2017/model3d" xmlns:o="urn:schemas-microsoft-com:office:office" xmlns:oel="http://schemas.microsoft.com/office/2019/extlst" xmlns:r="http://schemas.openxmlformats.org/officeDocument/2006/relationships" xmlns:m="http://schemas.openxmlformats.org/officeDocument/2006/math" xmlns:v="urn:schemas-microsoft-com:vml" xmlns:wp14="http://schemas.microsoft.com/office/word/2010/wordprocessingDrawing" xmlns:wp="http://schemas.openxmlformats.org/drawingml/2006/wordprocessingDrawing" xmlns:w10="urn:schemas-microsoft-com:office:word" xmlns:w="http://schemas.openxmlformats.org/wordprocessingml/2006/main" xmlns:w14="http://schemas.microsoft.com/office/word/2010/wordml" xmlns:w15="http://schemas.microsoft.com/office/word/2012/wordml" xmlns:w16cex="http://schemas.microsoft.com/office/word/2018/wordml/cex" xmlns:w16cid="http://schemas.microsoft.com/office/word/2016/wordml/cid" xmlns:w16="http://schemas.microsoft.com/office/word/2018/wordml" xmlns:w16sdtdh="http://schemas.microsoft.com/office/word/2020/wordml/sdtdatahash" xmlns:w16se="http://schemas.microsoft.com/office/word/2015/wordml/symex" xmlns:wpg="http://schemas.microsoft.com/office/word/2010/wordprocessingGroup" xmlns:wpi="http://schemas.microsoft.com/office/word/2010/wordprocessingInk" xmlns:wne="http://schemas.microsoft.com/office/word/2006/wordml" xmlns:wps="http://schemas.microsoft.com/office/word/2010/wordprocessingShape" mc:Ignorable="w14 w15 w16se w16cid w16 w16cex w16sdtdh wp14">
+<w:numbering xmlns:wpc="http://schemas.microsoft.com/office/word/2010/wordprocessingCanvas" xmlns:cx="http://schemas.microsoft.com/office/drawing/2014/chartex" xmlns:cx1="http://schemas.microsoft.com/office/drawing/2015/9/8/chartex" xmlns:cx2="http://schemas.microsoft.com/office/drawing/2015/10/21/chartex" xmlns:cx3="http://schemas.microsoft.com/office/drawing/2016/5/9/chartex" xmlns:cx4="http://schemas.microsoft.com/office/drawing/2016/5/10/chartex" xmlns:cx5="http://schemas.microsoft.com/office/drawing/2016/5/11/chartex" xmlns:cx6="http://schemas.microsoft.com/office/drawing/2016/5/12/chartex" xmlns:cx7="http://schemas.microsoft.com/office/drawing/2016/5/13/chartex" xmlns:cx8="http://schemas.microsoft.com/office/drawing/2016/5/14/chartex" xmlns:mc="http://schemas.openxmlformats.org/markup-compatibility/2006" xmlns:aink="http://schemas.microsoft.com/office/drawing/2016/ink" xmlns:am3d="http://schemas.microsoft.com/office/drawing/2017/model3d" xmlns:o="urn:schemas-microsoft-com:office:office" xmlns:oel="http://schemas.microsoft.com/office/2019/extlst" xmlns:r="http://schemas.openxmlformats.org/officeDocument/2006/relationships" xmlns:m="http://schemas.openxmlformats.org/officeDocument/2006/math" xmlns:v="urn:schemas-microsoft-com:vml" xmlns:wp14="http://schemas.microsoft.com/office/word/2010/wordprocessingDrawing" xmlns:wp="http://schemas.openxmlformats.org/drawingml/2006/wordprocessingDrawing" xmlns:w10="urn:schemas-microsoft-com:office:word" xmlns:w="http://schemas.openxmlformats.org/wordprocessingml/2006/main" xmlns:w14="http://schemas.microsoft.com/office/word/2010/wordml" xmlns:w15="http://schemas.microsoft.com/office/word/2012/wordml" xmlns:w16cex="http://schemas.microsoft.com/office/word/2018/wordml/cex" xmlns:w16cid="http://schemas.microsoft.com/office/word/2016/wordml/cid" xmlns:w16="http://schemas.microsoft.com/office/word/2018/wordml" xmlns:w16du="http://schemas.microsoft.com/office/word/2023/wordml/word16du" xmlns:w16sdtdh="http://schemas.microsoft.com/office/word/2020/wordml/sdtdatahash" xmlns:w16se="http://schemas.microsoft.com/office/word/2015/wordml/symex" xmlns:wpg="http://schemas.microsoft.com/office/word/2010/wordprocessingGroup" xmlns:wpi="http://schemas.microsoft.com/office/word/2010/wordprocessingInk" xmlns:wne="http://schemas.microsoft.com/office/word/2006/wordml" xmlns:wps="http://schemas.microsoft.com/office/word/2010/wordprocessingShape" mc:Ignorable="w14 w15 w16se w16cid w16 w16cex w16sdtdh wp14">
   <w:abstractNum w:abstractNumId="0" w15:restartNumberingAfterBreak="0">
     <w:nsid w:val="1EB65B74"/>
     <w:multiLevelType w:val="hybridMultilevel"/>
-    <w:tmpl w:val="08DC6492"/>
-    <w:lvl w:ilvl="0" w:tplc="73144DF4">
+    <w:tmpl w:val="AD181058"/>
+    <w:lvl w:ilvl="0" w:tplc="04090001">
+      <w:start w:val="1"/>
       <w:numFmt w:val="bullet"/>
       <w:lvlText w:val=""/>
       <w:lvlJc w:val="left"/>
@@ -1743,7 +2339,7 @@
         <w:ind w:left="720" w:hanging="360"/>
       </w:pPr>
       <w:rPr>
-        <w:rFonts w:ascii="Symbol" w:eastAsiaTheme="minorHAnsi" w:hAnsi="Symbol" w:cstheme="minorBidi" w:hint="default"/>
+        <w:rFonts w:ascii="Symbol" w:hAnsi="Symbol" w:hint="default"/>
       </w:rPr>
     </w:lvl>
     <w:lvl w:ilvl="1" w:tplc="04090003">

</xml_diff>

<commit_message>
edited report doc for pQueue deletion
</commit_message>
<xml_diff>
--- a/docs/data-strcuture-report.docx
+++ b/docs/data-strcuture-report.docx
@@ -443,23 +443,13 @@
                 <w:lang w:bidi="ar-EG"/>
               </w:rPr>
             </w:pPr>
-            <w:proofErr w:type="gramStart"/>
             <w:r>
               <w:rPr>
                 <w:rFonts w:ascii="Tajawal" w:hAnsi="Tajawal" w:cs="Tajawal"/>
                 <w:rtl/>
                 <w:lang w:bidi="ar-EG"/>
               </w:rPr>
-              <w:t>اكرم</w:t>
-            </w:r>
-            <w:proofErr w:type="gramEnd"/>
-            <w:r>
-              <w:rPr>
-                <w:rFonts w:ascii="Tajawal" w:hAnsi="Tajawal" w:cs="Tajawal"/>
-                <w:rtl/>
-                <w:lang w:bidi="ar-EG"/>
-              </w:rPr>
-              <w:t xml:space="preserve"> هاني</w:t>
+              <w:t>اكرم هاني</w:t>
             </w:r>
             <w:r>
               <w:rPr>
@@ -505,7 +495,6 @@
               <w:bidi w:val="0"/>
               <w:jc w:val="center"/>
               <w:rPr>
-                <w:rFonts w:hint="cs"/>
                 <w:sz w:val="18"/>
                 <w:szCs w:val="18"/>
                 <w:rtl/>
@@ -874,18 +863,8 @@
                 <w:szCs w:val="18"/>
                 <w:lang w:bidi="ar-EG"/>
               </w:rPr>
-              <w:t xml:space="preserve">The queue ensures that the processes are scheduled in the order they </w:t>
-            </w:r>
-            <w:proofErr w:type="gramStart"/>
-            <w:r>
-              <w:rPr>
-                <w:sz w:val="18"/>
-                <w:szCs w:val="18"/>
-                <w:lang w:bidi="ar-EG"/>
-              </w:rPr>
-              <w:t>arrived,.</w:t>
-            </w:r>
-            <w:proofErr w:type="gramEnd"/>
+              <w:t>The queue ensures that the processes are scheduled in the order they arrived,.</w:t>
+            </w:r>
             <w:r>
               <w:rPr>
                 <w:sz w:val="18"/>
@@ -940,25 +919,7 @@
                 <w:szCs w:val="18"/>
                 <w:lang w:bidi="ar-EG"/>
               </w:rPr>
-              <w:t xml:space="preserve">inserting a new process in the queue is </w:t>
-            </w:r>
-            <w:proofErr w:type="gramStart"/>
-            <w:r>
-              <w:rPr>
-                <w:sz w:val="18"/>
-                <w:szCs w:val="18"/>
-                <w:lang w:bidi="ar-EG"/>
-              </w:rPr>
-              <w:t>O(</w:t>
-            </w:r>
-            <w:proofErr w:type="gramEnd"/>
-            <w:r>
-              <w:rPr>
-                <w:sz w:val="18"/>
-                <w:szCs w:val="18"/>
-                <w:lang w:bidi="ar-EG"/>
-              </w:rPr>
-              <w:t>1)</w:t>
+              <w:t>inserting a new process in the queue is O(1)</w:t>
             </w:r>
           </w:p>
           <w:p>
@@ -1014,25 +975,7 @@
                 <w:szCs w:val="18"/>
                 <w:lang w:bidi="ar-EG"/>
               </w:rPr>
-              <w:t xml:space="preserve"> </w:t>
-            </w:r>
-            <w:proofErr w:type="gramStart"/>
-            <w:r>
-              <w:rPr>
-                <w:sz w:val="18"/>
-                <w:szCs w:val="18"/>
-                <w:lang w:bidi="ar-EG"/>
-              </w:rPr>
-              <w:t>O(</w:t>
-            </w:r>
-            <w:proofErr w:type="gramEnd"/>
-            <w:r>
-              <w:rPr>
-                <w:sz w:val="18"/>
-                <w:szCs w:val="18"/>
-                <w:lang w:bidi="ar-EG"/>
-              </w:rPr>
-              <w:t>1)</w:t>
+              <w:t xml:space="preserve"> O(1)</w:t>
             </w:r>
           </w:p>
           <w:p>
@@ -1205,25 +1148,7 @@
                 <w:szCs w:val="18"/>
                 <w:lang w:bidi="ar-EG"/>
               </w:rPr>
-              <w:t xml:space="preserve">inserting a new process in the queue is </w:t>
-            </w:r>
-            <w:proofErr w:type="gramStart"/>
-            <w:r>
-              <w:rPr>
-                <w:sz w:val="18"/>
-                <w:szCs w:val="18"/>
-                <w:lang w:bidi="ar-EG"/>
-              </w:rPr>
-              <w:t>O(</w:t>
-            </w:r>
-            <w:proofErr w:type="gramEnd"/>
-            <w:r>
-              <w:rPr>
-                <w:sz w:val="18"/>
-                <w:szCs w:val="18"/>
-                <w:lang w:bidi="ar-EG"/>
-              </w:rPr>
-              <w:t>1)</w:t>
+              <w:t>inserting a new process in the queue is O(1)</w:t>
             </w:r>
           </w:p>
           <w:p>
@@ -1280,25 +1205,7 @@
                 <w:szCs w:val="18"/>
                 <w:lang w:bidi="ar-EG"/>
               </w:rPr>
-              <w:t xml:space="preserve"> </w:t>
-            </w:r>
-            <w:proofErr w:type="gramStart"/>
-            <w:r>
-              <w:rPr>
-                <w:sz w:val="18"/>
-                <w:szCs w:val="18"/>
-                <w:lang w:bidi="ar-EG"/>
-              </w:rPr>
-              <w:t>O(</w:t>
-            </w:r>
-            <w:proofErr w:type="gramEnd"/>
-            <w:r>
-              <w:rPr>
-                <w:sz w:val="18"/>
-                <w:szCs w:val="18"/>
-                <w:lang w:bidi="ar-EG"/>
-              </w:rPr>
-              <w:t>1)</w:t>
+              <w:t xml:space="preserve"> O(1)</w:t>
             </w:r>
           </w:p>
           <w:p>
@@ -1401,15 +1308,7 @@
                 <w:szCs w:val="18"/>
                 <w:lang w:bidi="ar-EG"/>
               </w:rPr>
-              <w:t xml:space="preserve">(FIFO order): </w:t>
-            </w:r>
-            <w:r>
-              <w:rPr>
-                <w:sz w:val="18"/>
-                <w:szCs w:val="18"/>
-                <w:lang w:bidi="ar-EG"/>
-              </w:rPr>
-              <w:t>Processes are sent to IO in order of request (first in BLK</w:t>
+              <w:t>(FIFO order): Processes are sent to IO in order of request (first in BLK</w:t>
             </w:r>
             <w:r>
               <w:rPr>
@@ -1475,25 +1374,23 @@
                 <w:szCs w:val="18"/>
                 <w:lang w:bidi="ar-EG"/>
               </w:rPr>
-              <w:t xml:space="preserve">inserting a new process in the queue is </w:t>
-            </w:r>
-            <w:proofErr w:type="gramStart"/>
-            <w:r>
-              <w:rPr>
-                <w:sz w:val="18"/>
-                <w:szCs w:val="18"/>
-                <w:lang w:bidi="ar-EG"/>
-              </w:rPr>
-              <w:t>O(</w:t>
-            </w:r>
-            <w:proofErr w:type="gramEnd"/>
-            <w:r>
-              <w:rPr>
-                <w:sz w:val="18"/>
-                <w:szCs w:val="18"/>
-                <w:lang w:bidi="ar-EG"/>
-              </w:rPr>
-              <w:t>1)</w:t>
+              <w:t>inserting a new process in the queue is O</w:t>
+            </w:r>
+            <w:r>
+              <w:rPr>
+                <w:sz w:val="18"/>
+                <w:szCs w:val="18"/>
+                <w:lang w:bidi="ar-EG"/>
+              </w:rPr>
+              <w:t xml:space="preserve"> </w:t>
+            </w:r>
+            <w:r>
+              <w:rPr>
+                <w:sz w:val="18"/>
+                <w:szCs w:val="18"/>
+                <w:lang w:bidi="ar-EG"/>
+              </w:rPr>
+              <w:t>(1)</w:t>
             </w:r>
           </w:p>
           <w:p>
@@ -1550,25 +1447,23 @@
                 <w:szCs w:val="18"/>
                 <w:lang w:bidi="ar-EG"/>
               </w:rPr>
+              <w:t xml:space="preserve"> O</w:t>
+            </w:r>
+            <w:r>
+              <w:rPr>
+                <w:sz w:val="18"/>
+                <w:szCs w:val="18"/>
+                <w:lang w:bidi="ar-EG"/>
+              </w:rPr>
               <w:t xml:space="preserve"> </w:t>
             </w:r>
-            <w:proofErr w:type="gramStart"/>
-            <w:r>
-              <w:rPr>
-                <w:sz w:val="18"/>
-                <w:szCs w:val="18"/>
-                <w:lang w:bidi="ar-EG"/>
-              </w:rPr>
-              <w:t>O(</w:t>
-            </w:r>
-            <w:proofErr w:type="gramEnd"/>
-            <w:r>
-              <w:rPr>
-                <w:sz w:val="18"/>
-                <w:szCs w:val="18"/>
-                <w:lang w:bidi="ar-EG"/>
-              </w:rPr>
-              <w:t>1)</w:t>
+            <w:r>
+              <w:rPr>
+                <w:sz w:val="18"/>
+                <w:szCs w:val="18"/>
+                <w:lang w:bidi="ar-EG"/>
+              </w:rPr>
+              <w:t>(1)</w:t>
             </w:r>
           </w:p>
         </w:tc>
@@ -1839,25 +1734,31 @@
                 <w:szCs w:val="18"/>
                 <w:lang w:bidi="ar-EG"/>
               </w:rPr>
-              <w:t xml:space="preserve">Insertion is </w:t>
-            </w:r>
-            <w:proofErr w:type="gramStart"/>
-            <w:r>
-              <w:rPr>
-                <w:sz w:val="18"/>
-                <w:szCs w:val="18"/>
-                <w:lang w:bidi="ar-EG"/>
-              </w:rPr>
-              <w:t>O(</w:t>
-            </w:r>
-            <w:proofErr w:type="gramEnd"/>
-            <w:r>
-              <w:rPr>
-                <w:sz w:val="18"/>
-                <w:szCs w:val="18"/>
-                <w:lang w:bidi="ar-EG"/>
-              </w:rPr>
-              <w:t>log n)</w:t>
+              <w:t>inserting a new process</w:t>
+            </w:r>
+            <w:r>
+              <w:rPr>
+                <w:sz w:val="18"/>
+                <w:szCs w:val="18"/>
+                <w:lang w:bidi="ar-EG"/>
+              </w:rPr>
+              <w:t xml:space="preserve"> is O</w:t>
+            </w:r>
+            <w:r>
+              <w:rPr>
+                <w:sz w:val="18"/>
+                <w:szCs w:val="18"/>
+                <w:lang w:bidi="ar-EG"/>
+              </w:rPr>
+              <w:t xml:space="preserve"> </w:t>
+            </w:r>
+            <w:r>
+              <w:rPr>
+                <w:sz w:val="18"/>
+                <w:szCs w:val="18"/>
+                <w:lang w:bidi="ar-EG"/>
+              </w:rPr>
+              <w:t>(log n)</w:t>
             </w:r>
           </w:p>
           <w:p>
@@ -1881,23 +1782,39 @@
                 <w:szCs w:val="18"/>
                 <w:lang w:bidi="ar-EG"/>
               </w:rPr>
-              <w:t xml:space="preserve">Accessing the first element is </w:t>
-            </w:r>
-            <w:r>
-              <w:rPr>
-                <w:sz w:val="18"/>
-                <w:szCs w:val="18"/>
-                <w:lang w:bidi="ar-EG"/>
-              </w:rPr>
-              <w:t>O (</w:t>
-            </w:r>
-            <w:r>
-              <w:rPr>
-                <w:sz w:val="18"/>
-                <w:szCs w:val="18"/>
-                <w:lang w:bidi="ar-EG"/>
-              </w:rPr>
-              <w:t>1)</w:t>
+              <w:t>removing a process from the front is O</w:t>
+            </w:r>
+            <w:r>
+              <w:rPr>
+                <w:sz w:val="18"/>
+                <w:szCs w:val="18"/>
+                <w:lang w:bidi="ar-EG"/>
+              </w:rPr>
+              <w:t xml:space="preserve"> </w:t>
+            </w:r>
+            <w:r>
+              <w:rPr>
+                <w:sz w:val="18"/>
+                <w:szCs w:val="18"/>
+                <w:lang w:bidi="ar-EG"/>
+              </w:rPr>
+              <w:t>(</w:t>
+            </w:r>
+            <w:r>
+              <w:rPr>
+                <w:sz w:val="18"/>
+                <w:szCs w:val="18"/>
+                <w:lang w:bidi="ar-EG"/>
+              </w:rPr>
+              <w:t>log n</w:t>
+            </w:r>
+            <w:r>
+              <w:rPr>
+                <w:sz w:val="18"/>
+                <w:szCs w:val="18"/>
+                <w:lang w:bidi="ar-EG"/>
+              </w:rPr>
+              <w:t>)</w:t>
             </w:r>
           </w:p>
         </w:tc>

</xml_diff>

<commit_message>
🖊️ add justification for kill signal and IO requests in the report
</commit_message>
<xml_diff>
--- a/docs/data-strcuture-report.docx
+++ b/docs/data-strcuture-report.docx
@@ -443,13 +443,23 @@
                 <w:lang w:bidi="ar-EG"/>
               </w:rPr>
             </w:pPr>
+            <w:proofErr w:type="gramStart"/>
             <w:r>
               <w:rPr>
                 <w:rFonts w:ascii="Tajawal" w:hAnsi="Tajawal" w:cs="Tajawal"/>
                 <w:rtl/>
                 <w:lang w:bidi="ar-EG"/>
               </w:rPr>
-              <w:t>اكرم هاني</w:t>
+              <w:t>اكرم</w:t>
+            </w:r>
+            <w:proofErr w:type="gramEnd"/>
+            <w:r>
+              <w:rPr>
+                <w:rFonts w:ascii="Tajawal" w:hAnsi="Tajawal" w:cs="Tajawal"/>
+                <w:rtl/>
+                <w:lang w:bidi="ar-EG"/>
+              </w:rPr>
+              <w:t xml:space="preserve"> هاني</w:t>
             </w:r>
             <w:r>
               <w:rPr>
@@ -664,9 +674,9 @@
         <w:tblLook w:val="0420" w:firstRow="1" w:lastRow="0" w:firstColumn="0" w:lastColumn="0" w:noHBand="0" w:noVBand="1"/>
       </w:tblPr>
       <w:tblGrid>
-        <w:gridCol w:w="1800"/>
-        <w:gridCol w:w="1620"/>
-        <w:gridCol w:w="6108"/>
+        <w:gridCol w:w="1797"/>
+        <w:gridCol w:w="1651"/>
+        <w:gridCol w:w="6080"/>
       </w:tblGrid>
       <w:tr>
         <w:trPr>
@@ -863,8 +873,18 @@
                 <w:szCs w:val="18"/>
                 <w:lang w:bidi="ar-EG"/>
               </w:rPr>
-              <w:t>The queue ensures that the processes are scheduled in the order they arrived,.</w:t>
-            </w:r>
+              <w:t xml:space="preserve">The queue ensures that the processes are scheduled in the order they </w:t>
+            </w:r>
+            <w:proofErr w:type="gramStart"/>
+            <w:r>
+              <w:rPr>
+                <w:sz w:val="18"/>
+                <w:szCs w:val="18"/>
+                <w:lang w:bidi="ar-EG"/>
+              </w:rPr>
+              <w:t>arrived,.</w:t>
+            </w:r>
+            <w:proofErr w:type="gramEnd"/>
             <w:r>
               <w:rPr>
                 <w:sz w:val="18"/>
@@ -919,7 +939,25 @@
                 <w:szCs w:val="18"/>
                 <w:lang w:bidi="ar-EG"/>
               </w:rPr>
-              <w:t>inserting a new process in the queue is O(1)</w:t>
+              <w:t xml:space="preserve">inserting a new process in the queue is </w:t>
+            </w:r>
+            <w:proofErr w:type="gramStart"/>
+            <w:r>
+              <w:rPr>
+                <w:sz w:val="18"/>
+                <w:szCs w:val="18"/>
+                <w:lang w:bidi="ar-EG"/>
+              </w:rPr>
+              <w:t>O(</w:t>
+            </w:r>
+            <w:proofErr w:type="gramEnd"/>
+            <w:r>
+              <w:rPr>
+                <w:sz w:val="18"/>
+                <w:szCs w:val="18"/>
+                <w:lang w:bidi="ar-EG"/>
+              </w:rPr>
+              <w:t>1)</w:t>
             </w:r>
           </w:p>
           <w:p>
@@ -975,7 +1013,25 @@
                 <w:szCs w:val="18"/>
                 <w:lang w:bidi="ar-EG"/>
               </w:rPr>
-              <w:t xml:space="preserve"> O(1)</w:t>
+              <w:t xml:space="preserve"> </w:t>
+            </w:r>
+            <w:proofErr w:type="gramStart"/>
+            <w:r>
+              <w:rPr>
+                <w:sz w:val="18"/>
+                <w:szCs w:val="18"/>
+                <w:lang w:bidi="ar-EG"/>
+              </w:rPr>
+              <w:t>O(</w:t>
+            </w:r>
+            <w:proofErr w:type="gramEnd"/>
+            <w:r>
+              <w:rPr>
+                <w:sz w:val="18"/>
+                <w:szCs w:val="18"/>
+                <w:lang w:bidi="ar-EG"/>
+              </w:rPr>
+              <w:t>1)</w:t>
             </w:r>
           </w:p>
           <w:p>
@@ -1148,7 +1204,25 @@
                 <w:szCs w:val="18"/>
                 <w:lang w:bidi="ar-EG"/>
               </w:rPr>
-              <w:t>inserting a new process in the queue is O(1)</w:t>
+              <w:t xml:space="preserve">inserting a new process in the queue is </w:t>
+            </w:r>
+            <w:proofErr w:type="gramStart"/>
+            <w:r>
+              <w:rPr>
+                <w:sz w:val="18"/>
+                <w:szCs w:val="18"/>
+                <w:lang w:bidi="ar-EG"/>
+              </w:rPr>
+              <w:t>O(</w:t>
+            </w:r>
+            <w:proofErr w:type="gramEnd"/>
+            <w:r>
+              <w:rPr>
+                <w:sz w:val="18"/>
+                <w:szCs w:val="18"/>
+                <w:lang w:bidi="ar-EG"/>
+              </w:rPr>
+              <w:t>1)</w:t>
             </w:r>
           </w:p>
           <w:p>
@@ -1205,7 +1279,25 @@
                 <w:szCs w:val="18"/>
                 <w:lang w:bidi="ar-EG"/>
               </w:rPr>
-              <w:t xml:space="preserve"> O(1)</w:t>
+              <w:t xml:space="preserve"> </w:t>
+            </w:r>
+            <w:proofErr w:type="gramStart"/>
+            <w:r>
+              <w:rPr>
+                <w:sz w:val="18"/>
+                <w:szCs w:val="18"/>
+                <w:lang w:bidi="ar-EG"/>
+              </w:rPr>
+              <w:t>O(</w:t>
+            </w:r>
+            <w:proofErr w:type="gramEnd"/>
+            <w:r>
+              <w:rPr>
+                <w:sz w:val="18"/>
+                <w:szCs w:val="18"/>
+                <w:lang w:bidi="ar-EG"/>
+              </w:rPr>
+              <w:t>1)</w:t>
             </w:r>
           </w:p>
           <w:p>
@@ -2045,6 +2137,350 @@
             <w:tcW w:w="1800" w:type="dxa"/>
             <w:tcBorders>
               <w:left w:val="thinThickSmallGap" w:sz="24" w:space="0" w:color="auto"/>
+            </w:tcBorders>
+          </w:tcPr>
+          <w:p>
+            <w:pPr>
+              <w:bidi w:val="0"/>
+              <w:jc w:val="left"/>
+              <w:rPr>
+                <w:lang w:bidi="ar-EG"/>
+              </w:rPr>
+            </w:pPr>
+            <w:r>
+              <w:rPr>
+                <w:lang w:bidi="ar-EG"/>
+              </w:rPr>
+              <w:t>Processors List</w:t>
+            </w:r>
+          </w:p>
+        </w:tc>
+        <w:tc>
+          <w:tcPr>
+            <w:tcW w:w="1620" w:type="dxa"/>
+          </w:tcPr>
+          <w:p>
+            <w:pPr>
+              <w:bidi w:val="0"/>
+              <w:jc w:val="left"/>
+              <w:rPr>
+                <w:lang w:bidi="ar-EG"/>
+              </w:rPr>
+            </w:pPr>
+            <w:r>
+              <w:rPr>
+                <w:lang w:bidi="ar-EG"/>
+              </w:rPr>
+              <w:t>List</w:t>
+            </w:r>
+            <w:r>
+              <w:rPr>
+                <w:lang w:bidi="ar-EG"/>
+              </w:rPr>
+              <w:t xml:space="preserve"> (may change)</w:t>
+            </w:r>
+          </w:p>
+        </w:tc>
+        <w:tc>
+          <w:tcPr>
+            <w:tcW w:w="6108" w:type="dxa"/>
+            <w:tcBorders>
+              <w:right w:val="thinThickSmallGap" w:sz="24" w:space="0" w:color="auto"/>
+            </w:tcBorders>
+          </w:tcPr>
+          <w:p>
+            <w:pPr>
+              <w:pStyle w:val="ListParagraph"/>
+              <w:numPr>
+                <w:ilvl w:val="0"/>
+                <w:numId w:val="1"/>
+              </w:numPr>
+              <w:bidi w:val="0"/>
+              <w:jc w:val="left"/>
+              <w:rPr>
+                <w:sz w:val="18"/>
+                <w:szCs w:val="18"/>
+                <w:lang w:bidi="ar-EG"/>
+              </w:rPr>
+            </w:pPr>
+            <w:r>
+              <w:rPr>
+                <w:sz w:val="18"/>
+                <w:szCs w:val="18"/>
+                <w:lang w:bidi="ar-EG"/>
+              </w:rPr>
+              <w:t xml:space="preserve">List provides flexible position-oriented ADT that can store elements in a user-defined sequence. </w:t>
+            </w:r>
+            <w:r>
+              <w:rPr>
+                <w:sz w:val="18"/>
+                <w:szCs w:val="18"/>
+                <w:lang w:bidi="ar-EG"/>
+              </w:rPr>
+              <w:t>We can store all the processors in a single list, allowing us to easily iterate through them and schedule tasks to the appropriate processor based on the type of the processor</w:t>
+            </w:r>
+          </w:p>
+        </w:tc>
+      </w:tr>
+      <w:tr>
+        <w:trPr>
+          <w:trHeight w:val="1205"/>
+        </w:trPr>
+        <w:tc>
+          <w:tcPr>
+            <w:tcW w:w="1800" w:type="dxa"/>
+            <w:tcBorders>
+              <w:left w:val="thinThickSmallGap" w:sz="24" w:space="0" w:color="auto"/>
+            </w:tcBorders>
+          </w:tcPr>
+          <w:p>
+            <w:pPr>
+              <w:bidi w:val="0"/>
+              <w:jc w:val="left"/>
+              <w:rPr>
+                <w:lang w:bidi="ar-EG"/>
+              </w:rPr>
+            </w:pPr>
+            <w:r>
+              <w:rPr>
+                <w:lang w:bidi="ar-EG"/>
+              </w:rPr>
+              <w:t>SIGKILL List</w:t>
+            </w:r>
+          </w:p>
+        </w:tc>
+        <w:tc>
+          <w:tcPr>
+            <w:tcW w:w="1620" w:type="dxa"/>
+          </w:tcPr>
+          <w:p>
+            <w:pPr>
+              <w:bidi w:val="0"/>
+              <w:jc w:val="left"/>
+              <w:rPr>
+                <w:lang w:bidi="ar-EG"/>
+              </w:rPr>
+            </w:pPr>
+            <w:r>
+              <w:rPr>
+                <w:lang w:bidi="ar-EG"/>
+              </w:rPr>
+              <w:t>Queue&lt;Pair&gt;</w:t>
+            </w:r>
+          </w:p>
+        </w:tc>
+        <w:tc>
+          <w:tcPr>
+            <w:tcW w:w="6108" w:type="dxa"/>
+            <w:tcBorders>
+              <w:right w:val="thinThickSmallGap" w:sz="24" w:space="0" w:color="auto"/>
+            </w:tcBorders>
+          </w:tcPr>
+          <w:p>
+            <w:pPr>
+              <w:pStyle w:val="ListParagraph"/>
+              <w:numPr>
+                <w:ilvl w:val="0"/>
+                <w:numId w:val="1"/>
+              </w:numPr>
+              <w:bidi w:val="0"/>
+              <w:jc w:val="left"/>
+              <w:rPr>
+                <w:sz w:val="18"/>
+                <w:szCs w:val="18"/>
+                <w:lang w:bidi="ar-EG"/>
+              </w:rPr>
+            </w:pPr>
+            <w:r>
+              <w:rPr>
+                <w:sz w:val="18"/>
+                <w:szCs w:val="18"/>
+                <w:lang w:bidi="ar-EG"/>
+              </w:rPr>
+              <w:t>(FIFO order): kill signals are given sorted by Kill time in the Input file and processed in the same order.</w:t>
+            </w:r>
+          </w:p>
+          <w:p>
+            <w:pPr>
+              <w:pStyle w:val="ListParagraph"/>
+              <w:numPr>
+                <w:ilvl w:val="0"/>
+                <w:numId w:val="1"/>
+              </w:numPr>
+              <w:bidi w:val="0"/>
+              <w:jc w:val="left"/>
+              <w:rPr>
+                <w:sz w:val="18"/>
+                <w:szCs w:val="18"/>
+                <w:lang w:bidi="ar-EG"/>
+              </w:rPr>
+            </w:pPr>
+            <w:r>
+              <w:rPr>
+                <w:sz w:val="18"/>
+                <w:szCs w:val="18"/>
+                <w:lang w:bidi="ar-EG"/>
+              </w:rPr>
+              <w:t xml:space="preserve">The list will be stored and managed by the scheduler because </w:t>
+            </w:r>
+            <w:r>
+              <w:rPr>
+                <w:sz w:val="18"/>
+                <w:szCs w:val="18"/>
+                <w:lang w:bidi="ar-EG"/>
+              </w:rPr>
+              <w:t>it has access to all processors and the ID given is not guaranteed to be in a certain processor.</w:t>
+            </w:r>
+          </w:p>
+          <w:p>
+            <w:pPr>
+              <w:pStyle w:val="ListParagraph"/>
+              <w:numPr>
+                <w:ilvl w:val="0"/>
+                <w:numId w:val="1"/>
+              </w:numPr>
+              <w:bidi w:val="0"/>
+              <w:spacing w:after="160" w:line="259" w:lineRule="auto"/>
+              <w:jc w:val="left"/>
+              <w:rPr>
+                <w:sz w:val="18"/>
+                <w:szCs w:val="18"/>
+                <w:lang w:bidi="ar-EG"/>
+              </w:rPr>
+            </w:pPr>
+            <w:r>
+              <w:rPr>
+                <w:sz w:val="18"/>
+                <w:szCs w:val="18"/>
+                <w:lang w:bidi="ar-EG"/>
+              </w:rPr>
+              <w:t>Fast Insertion and Removal</w:t>
+            </w:r>
+          </w:p>
+          <w:p>
+            <w:pPr>
+              <w:pStyle w:val="ListParagraph"/>
+              <w:numPr>
+                <w:ilvl w:val="1"/>
+                <w:numId w:val="1"/>
+              </w:numPr>
+              <w:bidi w:val="0"/>
+              <w:spacing w:after="160" w:line="259" w:lineRule="auto"/>
+              <w:jc w:val="left"/>
+              <w:rPr>
+                <w:sz w:val="18"/>
+                <w:szCs w:val="18"/>
+                <w:lang w:bidi="ar-EG"/>
+              </w:rPr>
+            </w:pPr>
+            <w:r>
+              <w:rPr>
+                <w:sz w:val="18"/>
+                <w:szCs w:val="18"/>
+                <w:lang w:bidi="ar-EG"/>
+              </w:rPr>
+              <w:t>inserting a new process in the queue is O</w:t>
+            </w:r>
+            <w:r>
+              <w:rPr>
+                <w:sz w:val="18"/>
+                <w:szCs w:val="18"/>
+                <w:lang w:bidi="ar-EG"/>
+              </w:rPr>
+              <w:t xml:space="preserve"> </w:t>
+            </w:r>
+            <w:r>
+              <w:rPr>
+                <w:sz w:val="18"/>
+                <w:szCs w:val="18"/>
+                <w:lang w:bidi="ar-EG"/>
+              </w:rPr>
+              <w:t>(1)</w:t>
+            </w:r>
+          </w:p>
+          <w:p>
+            <w:pPr>
+              <w:pStyle w:val="ListParagraph"/>
+              <w:numPr>
+                <w:ilvl w:val="1"/>
+                <w:numId w:val="1"/>
+              </w:numPr>
+              <w:bidi w:val="0"/>
+              <w:jc w:val="left"/>
+              <w:rPr>
+                <w:sz w:val="18"/>
+                <w:szCs w:val="18"/>
+                <w:lang w:bidi="ar-EG"/>
+              </w:rPr>
+            </w:pPr>
+            <w:r>
+              <w:rPr>
+                <w:sz w:val="18"/>
+                <w:szCs w:val="18"/>
+                <w:lang w:bidi="ar-EG"/>
+              </w:rPr>
+              <w:t>removing</w:t>
+            </w:r>
+            <w:r>
+              <w:rPr>
+                <w:sz w:val="18"/>
+                <w:szCs w:val="18"/>
+                <w:lang w:bidi="ar-EG"/>
+              </w:rPr>
+              <w:t xml:space="preserve"> a process from the front</w:t>
+            </w:r>
+            <w:r>
+              <w:rPr>
+                <w:sz w:val="18"/>
+                <w:szCs w:val="18"/>
+                <w:lang w:bidi="ar-EG"/>
+              </w:rPr>
+              <w:t xml:space="preserve"> </w:t>
+            </w:r>
+            <w:r>
+              <w:rPr>
+                <w:sz w:val="18"/>
+                <w:szCs w:val="18"/>
+                <w:lang w:bidi="ar-EG"/>
+              </w:rPr>
+              <w:t>is</w:t>
+            </w:r>
+            <w:r>
+              <w:rPr>
+                <w:sz w:val="18"/>
+                <w:szCs w:val="18"/>
+                <w:lang w:bidi="ar-EG"/>
+              </w:rPr>
+              <w:t xml:space="preserve"> O</w:t>
+            </w:r>
+            <w:r>
+              <w:rPr>
+                <w:sz w:val="18"/>
+                <w:szCs w:val="18"/>
+                <w:lang w:bidi="ar-EG"/>
+              </w:rPr>
+              <w:t xml:space="preserve"> </w:t>
+            </w:r>
+            <w:r>
+              <w:rPr>
+                <w:sz w:val="18"/>
+                <w:szCs w:val="18"/>
+                <w:lang w:bidi="ar-EG"/>
+              </w:rPr>
+              <w:t>(1)</w:t>
+            </w:r>
+          </w:p>
+        </w:tc>
+      </w:tr>
+      <w:tr>
+        <w:trPr>
+          <w:trHeight w:val="1205"/>
+        </w:trPr>
+        <w:tc>
+          <w:tcPr>
+            <w:tcW w:w="1800" w:type="dxa"/>
+            <w:tcBorders>
+              <w:left w:val="thinThickSmallGap" w:sz="24" w:space="0" w:color="auto"/>
               <w:bottom w:val="thinThickSmallGap" w:sz="24" w:space="0" w:color="auto"/>
             </w:tcBorders>
           </w:tcPr>
@@ -2058,9 +2494,17 @@
             </w:pPr>
             <w:r>
               <w:rPr>
-                <w:lang w:bidi="ar-EG"/>
-              </w:rPr>
-              <w:t>Processors List</w:t>
+                <w:b/>
+                <w:bCs/>
+                <w:lang w:bidi="ar-EG"/>
+              </w:rPr>
+              <w:t>IO</w:t>
+            </w:r>
+            <w:r>
+              <w:rPr>
+                <w:lang w:bidi="ar-EG"/>
+              </w:rPr>
+              <w:t xml:space="preserve"> (IO_R, IO_D) List</w:t>
             </w:r>
           </w:p>
         </w:tc>
@@ -2083,13 +2527,7 @@
               <w:rPr>
                 <w:lang w:bidi="ar-EG"/>
               </w:rPr>
-              <w:t>List</w:t>
-            </w:r>
-            <w:r>
-              <w:rPr>
-                <w:lang w:bidi="ar-EG"/>
-              </w:rPr>
-              <w:t xml:space="preserve"> (may change)</w:t>
+              <w:t>Queue&lt;Pair&gt;</w:t>
             </w:r>
           </w:p>
         </w:tc>
@@ -2122,15 +2560,177 @@
                 <w:szCs w:val="18"/>
                 <w:lang w:bidi="ar-EG"/>
               </w:rPr>
-              <w:t xml:space="preserve">List provides flexible position-oriented ADT that can store elements in a user-defined sequence. </w:t>
-            </w:r>
-            <w:r>
-              <w:rPr>
-                <w:sz w:val="18"/>
-                <w:szCs w:val="18"/>
-                <w:lang w:bidi="ar-EG"/>
-              </w:rPr>
-              <w:t>We can store all the processors in a single list, allowing us to easily iterate through them and schedule tasks to the appropriate processor based on the type of the processor</w:t>
+              <w:t>(FIFO order): IO re</w:t>
+            </w:r>
+            <w:r>
+              <w:rPr>
+                <w:sz w:val="18"/>
+                <w:szCs w:val="18"/>
+                <w:lang w:bidi="ar-EG"/>
+              </w:rPr>
+              <w:t>quests come sorted by request time and processed in the same order.</w:t>
+            </w:r>
+          </w:p>
+          <w:p>
+            <w:pPr>
+              <w:pStyle w:val="ListParagraph"/>
+              <w:numPr>
+                <w:ilvl w:val="0"/>
+                <w:numId w:val="1"/>
+              </w:numPr>
+              <w:bidi w:val="0"/>
+              <w:jc w:val="left"/>
+              <w:rPr>
+                <w:sz w:val="18"/>
+                <w:szCs w:val="18"/>
+                <w:lang w:bidi="ar-EG"/>
+              </w:rPr>
+            </w:pPr>
+            <w:r>
+              <w:rPr>
+                <w:sz w:val="18"/>
+                <w:szCs w:val="18"/>
+                <w:lang w:bidi="ar-EG"/>
+              </w:rPr>
+              <w:t>Each process stores its list of IO requests.</w:t>
+            </w:r>
+          </w:p>
+          <w:p>
+            <w:pPr>
+              <w:pStyle w:val="ListParagraph"/>
+              <w:numPr>
+                <w:ilvl w:val="0"/>
+                <w:numId w:val="1"/>
+              </w:numPr>
+              <w:bidi w:val="0"/>
+              <w:spacing w:after="160" w:line="259" w:lineRule="auto"/>
+              <w:jc w:val="left"/>
+              <w:rPr>
+                <w:sz w:val="18"/>
+                <w:szCs w:val="18"/>
+                <w:lang w:bidi="ar-EG"/>
+              </w:rPr>
+            </w:pPr>
+            <w:r>
+              <w:rPr>
+                <w:sz w:val="18"/>
+                <w:szCs w:val="18"/>
+                <w:lang w:bidi="ar-EG"/>
+              </w:rPr>
+              <w:t>Fast Insertion and Removal</w:t>
+            </w:r>
+          </w:p>
+          <w:p>
+            <w:pPr>
+              <w:pStyle w:val="ListParagraph"/>
+              <w:numPr>
+                <w:ilvl w:val="1"/>
+                <w:numId w:val="1"/>
+              </w:numPr>
+              <w:bidi w:val="0"/>
+              <w:spacing w:after="160" w:line="259" w:lineRule="auto"/>
+              <w:jc w:val="left"/>
+              <w:rPr>
+                <w:sz w:val="18"/>
+                <w:szCs w:val="18"/>
+                <w:lang w:bidi="ar-EG"/>
+              </w:rPr>
+            </w:pPr>
+            <w:r>
+              <w:rPr>
+                <w:sz w:val="18"/>
+                <w:szCs w:val="18"/>
+                <w:lang w:bidi="ar-EG"/>
+              </w:rPr>
+              <w:t>inserting a new process in the queue is O</w:t>
+            </w:r>
+            <w:r>
+              <w:rPr>
+                <w:sz w:val="18"/>
+                <w:szCs w:val="18"/>
+                <w:lang w:bidi="ar-EG"/>
+              </w:rPr>
+              <w:t xml:space="preserve"> </w:t>
+            </w:r>
+            <w:r>
+              <w:rPr>
+                <w:sz w:val="18"/>
+                <w:szCs w:val="18"/>
+                <w:lang w:bidi="ar-EG"/>
+              </w:rPr>
+              <w:t>(1)</w:t>
+            </w:r>
+          </w:p>
+          <w:p>
+            <w:pPr>
+              <w:pStyle w:val="ListParagraph"/>
+              <w:numPr>
+                <w:ilvl w:val="1"/>
+                <w:numId w:val="1"/>
+              </w:numPr>
+              <w:bidi w:val="0"/>
+              <w:jc w:val="left"/>
+              <w:rPr>
+                <w:sz w:val="18"/>
+                <w:szCs w:val="18"/>
+                <w:lang w:bidi="ar-EG"/>
+              </w:rPr>
+            </w:pPr>
+            <w:r>
+              <w:rPr>
+                <w:sz w:val="18"/>
+                <w:szCs w:val="18"/>
+                <w:lang w:bidi="ar-EG"/>
+              </w:rPr>
+              <w:t>removing</w:t>
+            </w:r>
+            <w:r>
+              <w:rPr>
+                <w:sz w:val="18"/>
+                <w:szCs w:val="18"/>
+                <w:lang w:bidi="ar-EG"/>
+              </w:rPr>
+              <w:t xml:space="preserve"> a process from the front</w:t>
+            </w:r>
+            <w:r>
+              <w:rPr>
+                <w:sz w:val="18"/>
+                <w:szCs w:val="18"/>
+                <w:lang w:bidi="ar-EG"/>
+              </w:rPr>
+              <w:t xml:space="preserve"> </w:t>
+            </w:r>
+            <w:r>
+              <w:rPr>
+                <w:sz w:val="18"/>
+                <w:szCs w:val="18"/>
+                <w:lang w:bidi="ar-EG"/>
+              </w:rPr>
+              <w:t>is</w:t>
+            </w:r>
+            <w:r>
+              <w:rPr>
+                <w:sz w:val="18"/>
+                <w:szCs w:val="18"/>
+                <w:lang w:bidi="ar-EG"/>
+              </w:rPr>
+              <w:t xml:space="preserve"> O</w:t>
+            </w:r>
+            <w:r>
+              <w:rPr>
+                <w:sz w:val="18"/>
+                <w:szCs w:val="18"/>
+                <w:lang w:bidi="ar-EG"/>
+              </w:rPr>
+              <w:t xml:space="preserve"> </w:t>
+            </w:r>
+            <w:r>
+              <w:rPr>
+                <w:sz w:val="18"/>
+                <w:szCs w:val="18"/>
+                <w:lang w:bidi="ar-EG"/>
+              </w:rPr>
+              <w:t>(1)</w:t>
             </w:r>
           </w:p>
         </w:tc>
@@ -2246,7 +2846,7 @@
   <w:abstractNum w:abstractNumId="0" w15:restartNumberingAfterBreak="0">
     <w:nsid w:val="1EB65B74"/>
     <w:multiLevelType w:val="hybridMultilevel"/>
-    <w:tmpl w:val="AD181058"/>
+    <w:tmpl w:val="57F611B6"/>
     <w:lvl w:ilvl="0" w:tplc="04090001">
       <w:start w:val="1"/>
       <w:numFmt w:val="bullet"/>

</xml_diff>

<commit_message>
🖊️ Change the justification for FCFS Processor and general formating
</commit_message>
<xml_diff>
--- a/docs/data-strcuture-report.docx
+++ b/docs/data-strcuture-report.docx
@@ -22,15 +22,50 @@
         <w:pStyle w:val="Title"/>
         <w:bidi w:val="0"/>
         <w:rPr>
+          <w:u w:val="single"/>
           <w:lang w:bidi="ar-EG"/>
         </w:rPr>
       </w:pPr>
       <w:r>
         <w:rPr>
+          <w:u w:val="single"/>
           <w:lang w:bidi="ar-EG"/>
         </w:rPr>
         <w:t>Project Phase 1 Report</w:t>
       </w:r>
+    </w:p>
+    <w:p>
+      <w:pPr>
+        <w:spacing w:before="240"/>
+        <w:rPr>
+          <w:b/>
+          <w:bCs/>
+          <w:sz w:val="28"/>
+          <w:szCs w:val="28"/>
+        </w:rPr>
+      </w:pPr>
+    </w:p>
+    <w:p>
+      <w:pPr>
+        <w:spacing w:before="240"/>
+        <w:rPr>
+          <w:b/>
+          <w:bCs/>
+          <w:sz w:val="28"/>
+          <w:szCs w:val="28"/>
+        </w:rPr>
+      </w:pPr>
+    </w:p>
+    <w:p>
+      <w:pPr>
+        <w:spacing w:before="240"/>
+        <w:rPr>
+          <w:b/>
+          <w:bCs/>
+          <w:sz w:val="28"/>
+          <w:szCs w:val="28"/>
+        </w:rPr>
+      </w:pPr>
     </w:p>
     <w:p>
       <w:pPr>
@@ -656,10 +691,42 @@
           <w:lang w:bidi="ar-EG"/>
         </w:rPr>
       </w:pPr>
+    </w:p>
+    <w:p>
+      <w:pPr>
+        <w:jc w:val="left"/>
+        <w:rPr>
+          <w:rFonts w:eastAsiaTheme="majorEastAsia" w:cstheme="majorBidi" w:hint="cs"/>
+          <w:b/>
+          <w:bCs/>
+          <w:color w:val="262626" w:themeColor="text1" w:themeTint="D9"/>
+          <w:sz w:val="32"/>
+          <w:szCs w:val="36"/>
+          <w:rtl/>
+          <w:lang w:bidi="ar-EG"/>
+        </w:rPr>
+      </w:pPr>
       <w:r>
         <w:rPr>
           <w:lang w:bidi="ar-EG"/>
         </w:rPr>
+        <w:br w:type="page"/>
+      </w:r>
+    </w:p>
+    <w:p>
+      <w:pPr>
+        <w:pStyle w:val="Heading1"/>
+        <w:bidi w:val="0"/>
+        <w:jc w:val="left"/>
+        <w:rPr>
+          <w:lang w:bidi="ar-EG"/>
+        </w:rPr>
+      </w:pPr>
+      <w:r>
+        <w:rPr>
+          <w:lang w:bidi="ar-EG"/>
+        </w:rPr>
+        <w:lastRenderedPageBreak/>
         <w:t>Selected Data Structures:</w:t>
       </w:r>
     </w:p>
@@ -669,14 +736,14 @@
         <w:tblW w:w="9528" w:type="dxa"/>
         <w:tblInd w:w="-45" w:type="dxa"/>
         <w:tblCellMar>
-          <w:bottom w:w="29" w:type="dxa"/>
+          <w:top w:w="29" w:type="dxa"/>
         </w:tblCellMar>
         <w:tblLook w:val="0420" w:firstRow="1" w:lastRow="0" w:firstColumn="0" w:lastColumn="0" w:noHBand="0" w:noVBand="1"/>
       </w:tblPr>
       <w:tblGrid>
-        <w:gridCol w:w="1797"/>
+        <w:gridCol w:w="1786"/>
         <w:gridCol w:w="1651"/>
-        <w:gridCol w:w="6080"/>
+        <w:gridCol w:w="6091"/>
       </w:tblGrid>
       <w:tr>
         <w:trPr>
@@ -685,7 +752,7 @@
         </w:trPr>
         <w:tc>
           <w:tcPr>
-            <w:tcW w:w="1800" w:type="dxa"/>
+            <w:tcW w:w="1797" w:type="dxa"/>
             <w:tcBorders>
               <w:top w:val="thinThickSmallGap" w:sz="24" w:space="0" w:color="auto"/>
               <w:left w:val="thinThickSmallGap" w:sz="24" w:space="0" w:color="auto"/>
@@ -719,7 +786,7 @@
         </w:tc>
         <w:tc>
           <w:tcPr>
-            <w:tcW w:w="1620" w:type="dxa"/>
+            <w:tcW w:w="1533" w:type="dxa"/>
             <w:tcBorders>
               <w:top w:val="thinThickSmallGap" w:sz="24" w:space="0" w:color="auto"/>
               <w:bottom w:val="thinThickSmallGap" w:sz="24" w:space="0" w:color="auto"/>
@@ -752,7 +819,7 @@
         </w:tc>
         <w:tc>
           <w:tcPr>
-            <w:tcW w:w="6108" w:type="dxa"/>
+            <w:tcW w:w="6198" w:type="dxa"/>
             <w:tcBorders>
               <w:top w:val="thinThickSmallGap" w:sz="24" w:space="0" w:color="auto"/>
               <w:bottom w:val="thinThickSmallGap" w:sz="24" w:space="0" w:color="auto"/>
@@ -791,7 +858,7 @@
         </w:trPr>
         <w:tc>
           <w:tcPr>
-            <w:tcW w:w="1800" w:type="dxa"/>
+            <w:tcW w:w="1797" w:type="dxa"/>
             <w:tcBorders>
               <w:top w:val="thinThickSmallGap" w:sz="24" w:space="0" w:color="auto"/>
               <w:left w:val="thinThickSmallGap" w:sz="24" w:space="0" w:color="auto"/>
@@ -815,7 +882,7 @@
         </w:tc>
         <w:tc>
           <w:tcPr>
-            <w:tcW w:w="1620" w:type="dxa"/>
+            <w:tcW w:w="1533" w:type="dxa"/>
             <w:tcBorders>
               <w:top w:val="thinThickSmallGap" w:sz="24" w:space="0" w:color="auto"/>
             </w:tcBorders>
@@ -838,7 +905,7 @@
         </w:tc>
         <w:tc>
           <w:tcPr>
-            <w:tcW w:w="6108" w:type="dxa"/>
+            <w:tcW w:w="6198" w:type="dxa"/>
             <w:tcBorders>
               <w:top w:val="thinThickSmallGap" w:sz="24" w:space="0" w:color="auto"/>
               <w:right w:val="thinThickSmallGap" w:sz="24" w:space="0" w:color="auto"/>
@@ -873,18 +940,8 @@
                 <w:szCs w:val="18"/>
                 <w:lang w:bidi="ar-EG"/>
               </w:rPr>
-              <w:t xml:space="preserve">The queue ensures that the processes are scheduled in the order they </w:t>
-            </w:r>
-            <w:proofErr w:type="gramStart"/>
-            <w:r>
-              <w:rPr>
-                <w:sz w:val="18"/>
-                <w:szCs w:val="18"/>
-                <w:lang w:bidi="ar-EG"/>
-              </w:rPr>
-              <w:t>arrived,.</w:t>
-            </w:r>
-            <w:proofErr w:type="gramEnd"/>
+              <w:t>The queue ensures that the processes are scheduled in the order they arrive,</w:t>
+            </w:r>
             <w:r>
               <w:rPr>
                 <w:sz w:val="18"/>
@@ -1061,7 +1118,7 @@
         </w:trPr>
         <w:tc>
           <w:tcPr>
-            <w:tcW w:w="1800" w:type="dxa"/>
+            <w:tcW w:w="1797" w:type="dxa"/>
             <w:tcBorders>
               <w:left w:val="thinThickSmallGap" w:sz="24" w:space="0" w:color="auto"/>
             </w:tcBorders>
@@ -1084,7 +1141,7 @@
         </w:tc>
         <w:tc>
           <w:tcPr>
-            <w:tcW w:w="1620" w:type="dxa"/>
+            <w:tcW w:w="1533" w:type="dxa"/>
           </w:tcPr>
           <w:p>
             <w:pPr>
@@ -1104,7 +1161,7 @@
         </w:tc>
         <w:tc>
           <w:tcPr>
-            <w:tcW w:w="6108" w:type="dxa"/>
+            <w:tcW w:w="6198" w:type="dxa"/>
             <w:tcBorders>
               <w:right w:val="thinThickSmallGap" w:sz="24" w:space="0" w:color="auto"/>
             </w:tcBorders>
@@ -1130,7 +1187,7 @@
                 <w:szCs w:val="18"/>
                 <w:lang w:bidi="ar-EG"/>
               </w:rPr>
-              <w:t>By using a queue, the terminated processes can be easily added to the end of the queue as they are terminated,</w:t>
+              <w:t>terminated processes can be easily added to the end of the queue as they are terminated,</w:t>
             </w:r>
             <w:r>
               <w:rPr>
@@ -1316,7 +1373,23 @@
                 <w:szCs w:val="18"/>
                 <w:lang w:bidi="ar-EG"/>
               </w:rPr>
-              <w:t>A queue ensures that the processes are printed in the order they were terminated, which is important for bookkeeping and record-keeping purposes. This allows the process scheduler to easily track and manage the terminated processes and ensure that they are processed and printed in the correct order.</w:t>
+              <w:t xml:space="preserve">A queue ensures that the processes are printed in the order they were terminated, which is important for bookkeeping and record-keeping purposes. This allows the process scheduler to easily track and manage the terminated processes and ensure that they are processed and </w:t>
+            </w:r>
+            <w:r>
+              <w:rPr>
+                <w:sz w:val="18"/>
+                <w:szCs w:val="18"/>
+                <w:lang w:bidi="ar-EG"/>
+              </w:rPr>
+              <w:t>outputted</w:t>
+            </w:r>
+            <w:r>
+              <w:rPr>
+                <w:sz w:val="18"/>
+                <w:szCs w:val="18"/>
+                <w:lang w:bidi="ar-EG"/>
+              </w:rPr>
+              <w:t xml:space="preserve"> in the correct order.</w:t>
             </w:r>
           </w:p>
         </w:tc>
@@ -1327,7 +1400,7 @@
         </w:trPr>
         <w:tc>
           <w:tcPr>
-            <w:tcW w:w="1800" w:type="dxa"/>
+            <w:tcW w:w="1797" w:type="dxa"/>
             <w:tcBorders>
               <w:left w:val="thinThickSmallGap" w:sz="24" w:space="0" w:color="auto"/>
             </w:tcBorders>
@@ -1345,14 +1418,13 @@
               <w:rPr>
                 <w:lang w:bidi="ar-EG"/>
               </w:rPr>
-              <w:lastRenderedPageBreak/>
               <w:t>BLK List</w:t>
             </w:r>
           </w:p>
         </w:tc>
         <w:tc>
           <w:tcPr>
-            <w:tcW w:w="1620" w:type="dxa"/>
+            <w:tcW w:w="1533" w:type="dxa"/>
           </w:tcPr>
           <w:p>
             <w:pPr>
@@ -1373,7 +1445,7 @@
         </w:tc>
         <w:tc>
           <w:tcPr>
-            <w:tcW w:w="6108" w:type="dxa"/>
+            <w:tcW w:w="6198" w:type="dxa"/>
             <w:tcBorders>
               <w:right w:val="thinThickSmallGap" w:sz="24" w:space="0" w:color="auto"/>
             </w:tcBorders>
@@ -1566,9 +1638,10 @@
         </w:trPr>
         <w:tc>
           <w:tcPr>
-            <w:tcW w:w="1800" w:type="dxa"/>
+            <w:tcW w:w="1797" w:type="dxa"/>
             <w:tcBorders>
               <w:left w:val="thinThickSmallGap" w:sz="24" w:space="0" w:color="auto"/>
+              <w:bottom w:val="single" w:sz="4" w:space="0" w:color="auto"/>
             </w:tcBorders>
           </w:tcPr>
           <w:p>
@@ -1589,34 +1662,40 @@
         </w:tc>
         <w:tc>
           <w:tcPr>
-            <w:tcW w:w="1620" w:type="dxa"/>
-          </w:tcPr>
-          <w:p>
-            <w:pPr>
-              <w:bidi w:val="0"/>
-              <w:jc w:val="left"/>
-              <w:rPr>
-                <w:lang w:bidi="ar-EG"/>
-              </w:rPr>
-            </w:pPr>
+            <w:tcW w:w="1533" w:type="dxa"/>
+            <w:tcBorders>
+              <w:bottom w:val="single" w:sz="4" w:space="0" w:color="auto"/>
+            </w:tcBorders>
+          </w:tcPr>
+          <w:p>
+            <w:pPr>
+              <w:bidi w:val="0"/>
+              <w:jc w:val="left"/>
+              <w:rPr>
+                <w:lang w:bidi="ar-EG"/>
+              </w:rPr>
+            </w:pPr>
+            <w:proofErr w:type="spellStart"/>
+            <w:r>
+              <w:rPr>
+                <w:lang w:bidi="ar-EG"/>
+              </w:rPr>
+              <w:t>FCFS</w:t>
+            </w:r>
             <w:r>
               <w:rPr>
                 <w:lang w:bidi="ar-EG"/>
               </w:rPr>
               <w:t>List</w:t>
             </w:r>
-            <w:r>
-              <w:rPr>
-                <w:lang w:bidi="ar-EG"/>
-              </w:rPr>
-              <w:t xml:space="preserve"> (may change)</w:t>
-            </w:r>
-          </w:p>
-        </w:tc>
-        <w:tc>
-          <w:tcPr>
-            <w:tcW w:w="6108" w:type="dxa"/>
+            <w:proofErr w:type="spellEnd"/>
+          </w:p>
+        </w:tc>
+        <w:tc>
+          <w:tcPr>
+            <w:tcW w:w="6198" w:type="dxa"/>
             <w:tcBorders>
+              <w:bottom w:val="single" w:sz="4" w:space="0" w:color="auto"/>
               <w:right w:val="thinThickSmallGap" w:sz="24" w:space="0" w:color="auto"/>
             </w:tcBorders>
           </w:tcPr>
@@ -1641,7 +1720,25 @@
                 <w:szCs w:val="18"/>
                 <w:lang w:bidi="ar-EG"/>
               </w:rPr>
-              <w:t>Flexible ADT: FCFS processor may have a kill signal that removes a process from the middle of the queue a list ADT provides the appropriate flexibility to do that.</w:t>
+              <w:t xml:space="preserve">Inherited from the ADT List, (Approved by TA. </w:t>
+            </w:r>
+            <w:proofErr w:type="spellStart"/>
+            <w:r>
+              <w:rPr>
+                <w:sz w:val="18"/>
+                <w:szCs w:val="18"/>
+                <w:lang w:bidi="ar-EG"/>
+              </w:rPr>
+              <w:t>Eman</w:t>
+            </w:r>
+            <w:proofErr w:type="spellEnd"/>
+            <w:r>
+              <w:rPr>
+                <w:sz w:val="18"/>
+                <w:szCs w:val="18"/>
+                <w:lang w:bidi="ar-EG"/>
+              </w:rPr>
+              <w:t>) to allow for a function that searches the list and removes by ID for kill signal functionality&gt;</w:t>
             </w:r>
           </w:p>
           <w:p>
@@ -1665,65 +1762,9 @@
                 <w:szCs w:val="18"/>
                 <w:lang w:bidi="ar-EG"/>
               </w:rPr>
-              <w:t>Can be used in a FIFO manner&gt;</w:t>
-            </w:r>
-          </w:p>
-        </w:tc>
-      </w:tr>
-      <w:tr>
-        <w:trPr>
-          <w:trHeight w:val="730"/>
-        </w:trPr>
-        <w:tc>
-          <w:tcPr>
-            <w:tcW w:w="1800" w:type="dxa"/>
-            <w:tcBorders>
-              <w:left w:val="thinThickSmallGap" w:sz="24" w:space="0" w:color="auto"/>
-            </w:tcBorders>
-          </w:tcPr>
-          <w:p>
-            <w:pPr>
-              <w:bidi w:val="0"/>
-              <w:jc w:val="left"/>
-              <w:rPr>
-                <w:lang w:bidi="ar-EG"/>
-              </w:rPr>
-            </w:pPr>
-            <w:r>
-              <w:rPr>
-                <w:lang w:bidi="ar-EG"/>
-              </w:rPr>
-              <w:t>SJF RDY list</w:t>
-            </w:r>
-          </w:p>
-        </w:tc>
-        <w:tc>
-          <w:tcPr>
-            <w:tcW w:w="1620" w:type="dxa"/>
-          </w:tcPr>
-          <w:p>
-            <w:pPr>
-              <w:bidi w:val="0"/>
-              <w:jc w:val="left"/>
-              <w:rPr>
-                <w:lang w:bidi="ar-EG"/>
-              </w:rPr>
-            </w:pPr>
-            <w:r>
-              <w:rPr>
-                <w:lang w:bidi="ar-EG"/>
-              </w:rPr>
-              <w:t xml:space="preserve">Priority Queue </w:t>
-            </w:r>
-          </w:p>
-        </w:tc>
-        <w:tc>
-          <w:tcPr>
-            <w:tcW w:w="6108" w:type="dxa"/>
-            <w:tcBorders>
-              <w:right w:val="thinThickSmallGap" w:sz="24" w:space="0" w:color="auto"/>
-            </w:tcBorders>
-          </w:tcPr>
+              <w:t>Allows the flexibility to access elements by position when dealing with migration and/or work stealing.</w:t>
+            </w:r>
+          </w:p>
           <w:p>
             <w:pPr>
               <w:pStyle w:val="ListParagraph"/>
@@ -1732,29 +1773,20 @@
                 <w:numId w:val="1"/>
               </w:numPr>
               <w:bidi w:val="0"/>
-              <w:spacing w:after="160" w:line="259" w:lineRule="auto"/>
-              <w:jc w:val="left"/>
-              <w:rPr>
-                <w:sz w:val="18"/>
-                <w:szCs w:val="18"/>
-                <w:lang w:bidi="ar-EG"/>
-              </w:rPr>
-            </w:pPr>
-            <w:r>
-              <w:rPr>
-                <w:sz w:val="18"/>
-                <w:szCs w:val="18"/>
-                <w:lang w:bidi="ar-EG"/>
-              </w:rPr>
-              <w:t>Prioritization</w:t>
-            </w:r>
-            <w:r>
-              <w:rPr>
-                <w:sz w:val="18"/>
-                <w:szCs w:val="18"/>
-                <w:lang w:bidi="ar-EG"/>
-              </w:rPr>
-              <w:t>: In the SJF processor, the process with the shortest remaining time is given the highest priority ensuring that the process with the shortest RT is always at front of the queue.</w:t>
+              <w:jc w:val="left"/>
+              <w:rPr>
+                <w:sz w:val="18"/>
+                <w:szCs w:val="18"/>
+                <w:lang w:bidi="ar-EG"/>
+              </w:rPr>
+            </w:pPr>
+            <w:r>
+              <w:rPr>
+                <w:sz w:val="18"/>
+                <w:szCs w:val="18"/>
+                <w:lang w:bidi="ar-EG"/>
+              </w:rPr>
+              <w:t>Can be used in a FIFO manner</w:t>
             </w:r>
           </w:p>
           <w:p>
@@ -1778,31 +1810,7 @@
                 <w:szCs w:val="18"/>
                 <w:lang w:bidi="ar-EG"/>
               </w:rPr>
-              <w:t>Efficient insertion and removal</w:t>
-            </w:r>
-            <w:r>
-              <w:rPr>
-                <w:sz w:val="18"/>
-                <w:szCs w:val="18"/>
-                <w:lang w:bidi="ar-EG"/>
-              </w:rPr>
-              <w:t xml:space="preserve"> (using </w:t>
-            </w:r>
-            <w:r>
-              <w:rPr>
-                <w:sz w:val="18"/>
-                <w:szCs w:val="18"/>
-                <w:lang w:bidi="ar-EG"/>
-              </w:rPr>
-              <w:t>Minheap</w:t>
-            </w:r>
-            <w:r>
-              <w:rPr>
-                <w:sz w:val="18"/>
-                <w:szCs w:val="18"/>
-                <w:lang w:bidi="ar-EG"/>
-              </w:rPr>
-              <w:t>)</w:t>
+              <w:t>Fast insertion and removal</w:t>
             </w:r>
           </w:p>
           <w:p>
@@ -1813,44 +1821,47 @@
                 <w:numId w:val="1"/>
               </w:numPr>
               <w:bidi w:val="0"/>
-              <w:jc w:val="left"/>
-              <w:rPr>
-                <w:sz w:val="18"/>
-                <w:szCs w:val="18"/>
-                <w:lang w:bidi="ar-EG"/>
-              </w:rPr>
-            </w:pPr>
-            <w:r>
-              <w:rPr>
-                <w:sz w:val="18"/>
-                <w:szCs w:val="18"/>
-                <w:lang w:bidi="ar-EG"/>
-              </w:rPr>
-              <w:t>inserting a new process</w:t>
-            </w:r>
-            <w:r>
-              <w:rPr>
-                <w:sz w:val="18"/>
-                <w:szCs w:val="18"/>
-                <w:lang w:bidi="ar-EG"/>
-              </w:rPr>
-              <w:t xml:space="preserve"> is O</w:t>
-            </w:r>
-            <w:r>
-              <w:rPr>
-                <w:sz w:val="18"/>
-                <w:szCs w:val="18"/>
-                <w:lang w:bidi="ar-EG"/>
-              </w:rPr>
-              <w:t xml:space="preserve"> </w:t>
-            </w:r>
-            <w:r>
-              <w:rPr>
-                <w:sz w:val="18"/>
-                <w:szCs w:val="18"/>
-                <w:lang w:bidi="ar-EG"/>
-              </w:rPr>
-              <w:t>(log n)</w:t>
+              <w:ind w:left="1135"/>
+              <w:jc w:val="left"/>
+              <w:rPr>
+                <w:sz w:val="18"/>
+                <w:szCs w:val="18"/>
+                <w:lang w:bidi="ar-EG"/>
+              </w:rPr>
+            </w:pPr>
+            <w:r>
+              <w:rPr>
+                <w:sz w:val="18"/>
+                <w:szCs w:val="18"/>
+                <w:lang w:bidi="ar-EG"/>
+              </w:rPr>
+              <w:t xml:space="preserve">Removal from the start: </w:t>
+            </w:r>
+            <w:proofErr w:type="gramStart"/>
+            <w:r>
+              <w:rPr>
+                <w:sz w:val="18"/>
+                <w:szCs w:val="18"/>
+                <w:lang w:bidi="ar-EG"/>
+              </w:rPr>
+              <w:t>O(</w:t>
+            </w:r>
+            <w:proofErr w:type="gramEnd"/>
+            <w:r>
+              <w:rPr>
+                <w:sz w:val="18"/>
+                <w:szCs w:val="18"/>
+                <w:lang w:bidi="ar-EG"/>
+              </w:rPr>
+              <w:t>1)</w:t>
+            </w:r>
+            <w:r>
+              <w:rPr>
+                <w:sz w:val="18"/>
+                <w:szCs w:val="18"/>
+                <w:lang w:bidi="ar-EG"/>
+              </w:rPr>
+              <w:t xml:space="preserve"> (used most of the time)</w:t>
             </w:r>
           </w:p>
           <w:p>
@@ -1861,65 +1872,111 @@
                 <w:numId w:val="1"/>
               </w:numPr>
               <w:bidi w:val="0"/>
-              <w:jc w:val="left"/>
-              <w:rPr>
-                <w:sz w:val="18"/>
-                <w:szCs w:val="18"/>
-                <w:lang w:bidi="ar-EG"/>
-              </w:rPr>
-            </w:pPr>
-            <w:r>
-              <w:rPr>
-                <w:sz w:val="18"/>
-                <w:szCs w:val="18"/>
-                <w:lang w:bidi="ar-EG"/>
-              </w:rPr>
-              <w:t>removing a process from the front is O</w:t>
-            </w:r>
-            <w:r>
-              <w:rPr>
-                <w:sz w:val="18"/>
-                <w:szCs w:val="18"/>
-                <w:lang w:bidi="ar-EG"/>
-              </w:rPr>
-              <w:t xml:space="preserve"> </w:t>
-            </w:r>
-            <w:r>
-              <w:rPr>
-                <w:sz w:val="18"/>
-                <w:szCs w:val="18"/>
-                <w:lang w:bidi="ar-EG"/>
-              </w:rPr>
-              <w:t>(</w:t>
-            </w:r>
-            <w:r>
-              <w:rPr>
-                <w:sz w:val="18"/>
-                <w:szCs w:val="18"/>
-                <w:lang w:bidi="ar-EG"/>
-              </w:rPr>
-              <w:t>log n</w:t>
-            </w:r>
-            <w:r>
-              <w:rPr>
-                <w:sz w:val="18"/>
-                <w:szCs w:val="18"/>
-                <w:lang w:bidi="ar-EG"/>
-              </w:rPr>
-              <w:t>)</w:t>
+              <w:ind w:left="1135"/>
+              <w:jc w:val="left"/>
+              <w:rPr>
+                <w:sz w:val="18"/>
+                <w:szCs w:val="18"/>
+                <w:lang w:bidi="ar-EG"/>
+              </w:rPr>
+            </w:pPr>
+            <w:r>
+              <w:rPr>
+                <w:sz w:val="18"/>
+                <w:szCs w:val="18"/>
+                <w:lang w:bidi="ar-EG"/>
+              </w:rPr>
+              <w:t>Removal from the middle: O(N)</w:t>
+            </w:r>
+          </w:p>
+          <w:p>
+            <w:pPr>
+              <w:pStyle w:val="ListParagraph"/>
+              <w:numPr>
+                <w:ilvl w:val="1"/>
+                <w:numId w:val="1"/>
+              </w:numPr>
+              <w:bidi w:val="0"/>
+              <w:ind w:left="1135"/>
+              <w:jc w:val="left"/>
+              <w:rPr>
+                <w:sz w:val="18"/>
+                <w:szCs w:val="18"/>
+                <w:lang w:bidi="ar-EG"/>
+              </w:rPr>
+            </w:pPr>
+            <w:r>
+              <w:rPr>
+                <w:sz w:val="18"/>
+                <w:szCs w:val="18"/>
+                <w:lang w:bidi="ar-EG"/>
+              </w:rPr>
+              <w:t>Insertion</w:t>
+            </w:r>
+            <w:r>
+              <w:rPr>
+                <w:sz w:val="18"/>
+                <w:szCs w:val="18"/>
+                <w:lang w:bidi="ar-EG"/>
+              </w:rPr>
+              <w:t xml:space="preserve"> at the end: </w:t>
+            </w:r>
+            <w:proofErr w:type="gramStart"/>
+            <w:r>
+              <w:rPr>
+                <w:sz w:val="18"/>
+                <w:szCs w:val="18"/>
+                <w:lang w:bidi="ar-EG"/>
+              </w:rPr>
+              <w:t>O(</w:t>
+            </w:r>
+            <w:proofErr w:type="gramEnd"/>
+            <w:r>
+              <w:rPr>
+                <w:sz w:val="18"/>
+                <w:szCs w:val="18"/>
+                <w:lang w:bidi="ar-EG"/>
+              </w:rPr>
+              <w:t>1) (used most of the time)</w:t>
+            </w:r>
+          </w:p>
+          <w:p>
+            <w:pPr>
+              <w:pStyle w:val="ListParagraph"/>
+              <w:numPr>
+                <w:ilvl w:val="1"/>
+                <w:numId w:val="1"/>
+              </w:numPr>
+              <w:bidi w:val="0"/>
+              <w:ind w:left="1135"/>
+              <w:jc w:val="left"/>
+              <w:rPr>
+                <w:sz w:val="18"/>
+                <w:szCs w:val="18"/>
+                <w:lang w:bidi="ar-EG"/>
+              </w:rPr>
+            </w:pPr>
+            <w:r>
+              <w:rPr>
+                <w:sz w:val="18"/>
+                <w:szCs w:val="18"/>
+                <w:lang w:bidi="ar-EG"/>
+              </w:rPr>
+              <w:t>Insertion at the middle: O(N)</w:t>
             </w:r>
           </w:p>
         </w:tc>
       </w:tr>
       <w:tr>
         <w:trPr>
-          <w:trHeight w:val="730"/>
+          <w:trHeight w:val="720"/>
         </w:trPr>
         <w:tc>
           <w:tcPr>
-            <w:tcW w:w="1800" w:type="dxa"/>
+            <w:tcW w:w="1797" w:type="dxa"/>
             <w:tcBorders>
               <w:left w:val="thinThickSmallGap" w:sz="24" w:space="0" w:color="auto"/>
+              <w:bottom w:val="thickThinSmallGap" w:sz="24" w:space="0" w:color="auto"/>
             </w:tcBorders>
           </w:tcPr>
           <w:p>
@@ -1934,34 +1991,38 @@
               <w:rPr>
                 <w:lang w:bidi="ar-EG"/>
               </w:rPr>
-              <w:t>RR RDY list</w:t>
-            </w:r>
-          </w:p>
-        </w:tc>
-        <w:tc>
-          <w:tcPr>
-            <w:tcW w:w="1620" w:type="dxa"/>
-          </w:tcPr>
-          <w:p>
-            <w:pPr>
-              <w:bidi w:val="0"/>
-              <w:jc w:val="left"/>
-              <w:rPr>
-                <w:lang w:bidi="ar-EG"/>
-              </w:rPr>
-            </w:pPr>
-            <w:r>
-              <w:rPr>
-                <w:lang w:bidi="ar-EG"/>
-              </w:rPr>
-              <w:t>Queue</w:t>
-            </w:r>
-          </w:p>
-        </w:tc>
-        <w:tc>
-          <w:tcPr>
-            <w:tcW w:w="6108" w:type="dxa"/>
+              <w:t>SJF RDY list</w:t>
+            </w:r>
+          </w:p>
+        </w:tc>
+        <w:tc>
+          <w:tcPr>
+            <w:tcW w:w="1533" w:type="dxa"/>
             <w:tcBorders>
+              <w:bottom w:val="thickThinSmallGap" w:sz="24" w:space="0" w:color="auto"/>
+            </w:tcBorders>
+          </w:tcPr>
+          <w:p>
+            <w:pPr>
+              <w:bidi w:val="0"/>
+              <w:jc w:val="left"/>
+              <w:rPr>
+                <w:lang w:bidi="ar-EG"/>
+              </w:rPr>
+            </w:pPr>
+            <w:r>
+              <w:rPr>
+                <w:lang w:bidi="ar-EG"/>
+              </w:rPr>
+              <w:t>Priority Queue</w:t>
+            </w:r>
+          </w:p>
+        </w:tc>
+        <w:tc>
+          <w:tcPr>
+            <w:tcW w:w="6198" w:type="dxa"/>
+            <w:tcBorders>
+              <w:bottom w:val="thickThinSmallGap" w:sz="24" w:space="0" w:color="auto"/>
               <w:right w:val="thinThickSmallGap" w:sz="24" w:space="0" w:color="auto"/>
             </w:tcBorders>
           </w:tcPr>
@@ -1973,36 +2034,77 @@
                 <w:numId w:val="1"/>
               </w:numPr>
               <w:bidi w:val="0"/>
-              <w:jc w:val="left"/>
-              <w:rPr>
-                <w:sz w:val="18"/>
-                <w:szCs w:val="18"/>
-                <w:lang w:bidi="ar-EG"/>
-              </w:rPr>
-            </w:pPr>
-            <w:r>
-              <w:rPr>
-                <w:sz w:val="18"/>
-                <w:szCs w:val="18"/>
-                <w:lang w:bidi="ar-EG"/>
-              </w:rPr>
-              <w:t>Efficient insertion and removal: Queues are efficient in inserting and removing elements, making them an ideal choice for storing processes in RR</w:t>
-            </w:r>
-            <w:r>
-              <w:rPr>
-                <w:sz w:val="18"/>
-                <w:szCs w:val="18"/>
-                <w:lang w:bidi="ar-EG"/>
-              </w:rPr>
-              <w:t xml:space="preserve"> processors</w:t>
-            </w:r>
-            <w:r>
-              <w:rPr>
-                <w:sz w:val="18"/>
-                <w:szCs w:val="18"/>
-                <w:lang w:bidi="ar-EG"/>
-              </w:rPr>
-              <w:t>. Since processes are constantly being added and removed from the queue based on their time quantum</w:t>
+              <w:spacing w:after="160" w:line="259" w:lineRule="auto"/>
+              <w:jc w:val="left"/>
+              <w:rPr>
+                <w:sz w:val="18"/>
+                <w:szCs w:val="18"/>
+                <w:lang w:bidi="ar-EG"/>
+              </w:rPr>
+            </w:pPr>
+            <w:r>
+              <w:rPr>
+                <w:sz w:val="18"/>
+                <w:szCs w:val="18"/>
+                <w:lang w:bidi="ar-EG"/>
+              </w:rPr>
+              <w:t>Prioritization</w:t>
+            </w:r>
+            <w:r>
+              <w:rPr>
+                <w:sz w:val="18"/>
+                <w:szCs w:val="18"/>
+                <w:lang w:bidi="ar-EG"/>
+              </w:rPr>
+              <w:t>: In the SJF processor, the process with the shortest remaining time is given the highest priority ensuring that the process with the shortest RT is always at front of the queue.</w:t>
+            </w:r>
+          </w:p>
+          <w:p>
+            <w:pPr>
+              <w:pStyle w:val="ListParagraph"/>
+              <w:numPr>
+                <w:ilvl w:val="0"/>
+                <w:numId w:val="1"/>
+              </w:numPr>
+              <w:bidi w:val="0"/>
+              <w:jc w:val="left"/>
+              <w:rPr>
+                <w:sz w:val="18"/>
+                <w:szCs w:val="18"/>
+                <w:lang w:bidi="ar-EG"/>
+              </w:rPr>
+            </w:pPr>
+            <w:r>
+              <w:rPr>
+                <w:sz w:val="18"/>
+                <w:szCs w:val="18"/>
+                <w:lang w:bidi="ar-EG"/>
+              </w:rPr>
+              <w:t>Efficient insertion and removal</w:t>
+            </w:r>
+            <w:r>
+              <w:rPr>
+                <w:sz w:val="18"/>
+                <w:szCs w:val="18"/>
+                <w:lang w:bidi="ar-EG"/>
+              </w:rPr>
+              <w:t xml:space="preserve"> (using </w:t>
+            </w:r>
+            <w:r>
+              <w:rPr>
+                <w:sz w:val="18"/>
+                <w:szCs w:val="18"/>
+                <w:lang w:bidi="ar-EG"/>
+              </w:rPr>
+              <w:t>Minheap</w:t>
+            </w:r>
+            <w:r>
+              <w:rPr>
+                <w:sz w:val="18"/>
+                <w:szCs w:val="18"/>
+                <w:lang w:bidi="ar-EG"/>
+              </w:rPr>
+              <w:t>)</w:t>
             </w:r>
           </w:p>
           <w:p>
@@ -2013,21 +2115,28 @@
                 <w:numId w:val="1"/>
               </w:numPr>
               <w:bidi w:val="0"/>
-              <w:spacing w:after="160" w:line="259" w:lineRule="auto"/>
-              <w:jc w:val="left"/>
-              <w:rPr>
-                <w:sz w:val="18"/>
-                <w:szCs w:val="18"/>
-                <w:lang w:bidi="ar-EG"/>
-              </w:rPr>
-            </w:pPr>
-            <w:r>
-              <w:rPr>
-                <w:sz w:val="18"/>
-                <w:szCs w:val="18"/>
-                <w:lang w:bidi="ar-EG"/>
-              </w:rPr>
-              <w:t>inserting a new process in the queue is O</w:t>
+              <w:jc w:val="left"/>
+              <w:rPr>
+                <w:sz w:val="18"/>
+                <w:szCs w:val="18"/>
+                <w:lang w:bidi="ar-EG"/>
+              </w:rPr>
+            </w:pPr>
+            <w:r>
+              <w:rPr>
+                <w:sz w:val="18"/>
+                <w:szCs w:val="18"/>
+                <w:lang w:bidi="ar-EG"/>
+              </w:rPr>
+              <w:t>inserting a new process</w:t>
+            </w:r>
+            <w:r>
+              <w:rPr>
+                <w:sz w:val="18"/>
+                <w:szCs w:val="18"/>
+                <w:lang w:bidi="ar-EG"/>
+              </w:rPr>
+              <w:t xml:space="preserve"> is O</w:t>
             </w:r>
             <w:r>
               <w:rPr>
@@ -2043,7 +2152,7 @@
                 <w:szCs w:val="18"/>
                 <w:lang w:bidi="ar-EG"/>
               </w:rPr>
-              <w:t>(1)</w:t>
+              <w:t>(log n)</w:t>
             </w:r>
           </w:p>
           <w:p>
@@ -2083,9 +2192,86 @@
                 <w:szCs w:val="18"/>
                 <w:lang w:bidi="ar-EG"/>
               </w:rPr>
-              <w:t>(1)</w:t>
-            </w:r>
-          </w:p>
+              <w:t>(</w:t>
+            </w:r>
+            <w:r>
+              <w:rPr>
+                <w:sz w:val="18"/>
+                <w:szCs w:val="18"/>
+                <w:lang w:bidi="ar-EG"/>
+              </w:rPr>
+              <w:t>log n</w:t>
+            </w:r>
+            <w:r>
+              <w:rPr>
+                <w:sz w:val="18"/>
+                <w:szCs w:val="18"/>
+                <w:lang w:bidi="ar-EG"/>
+              </w:rPr>
+              <w:t>)</w:t>
+            </w:r>
+          </w:p>
+        </w:tc>
+      </w:tr>
+      <w:tr>
+        <w:trPr>
+          <w:trHeight w:val="2225"/>
+        </w:trPr>
+        <w:tc>
+          <w:tcPr>
+            <w:tcW w:w="1797" w:type="dxa"/>
+            <w:tcBorders>
+              <w:top w:val="thickThinSmallGap" w:sz="24" w:space="0" w:color="auto"/>
+              <w:left w:val="thinThickSmallGap" w:sz="24" w:space="0" w:color="auto"/>
+            </w:tcBorders>
+          </w:tcPr>
+          <w:p>
+            <w:pPr>
+              <w:bidi w:val="0"/>
+              <w:jc w:val="left"/>
+              <w:rPr>
+                <w:lang w:bidi="ar-EG"/>
+              </w:rPr>
+            </w:pPr>
+            <w:r>
+              <w:rPr>
+                <w:lang w:bidi="ar-EG"/>
+              </w:rPr>
+              <w:t>RR RDY list</w:t>
+            </w:r>
+          </w:p>
+        </w:tc>
+        <w:tc>
+          <w:tcPr>
+            <w:tcW w:w="1533" w:type="dxa"/>
+            <w:tcBorders>
+              <w:top w:val="thickThinSmallGap" w:sz="24" w:space="0" w:color="auto"/>
+            </w:tcBorders>
+          </w:tcPr>
+          <w:p>
+            <w:pPr>
+              <w:bidi w:val="0"/>
+              <w:jc w:val="left"/>
+              <w:rPr>
+                <w:lang w:bidi="ar-EG"/>
+              </w:rPr>
+            </w:pPr>
+            <w:r>
+              <w:rPr>
+                <w:lang w:bidi="ar-EG"/>
+              </w:rPr>
+              <w:t>Queue</w:t>
+            </w:r>
+          </w:p>
+        </w:tc>
+        <w:tc>
+          <w:tcPr>
+            <w:tcW w:w="6198" w:type="dxa"/>
+            <w:tcBorders>
+              <w:top w:val="thickThinSmallGap" w:sz="24" w:space="0" w:color="auto"/>
+              <w:right w:val="thinThickSmallGap" w:sz="24" w:space="0" w:color="auto"/>
+            </w:tcBorders>
+          </w:tcPr>
           <w:p>
             <w:pPr>
               <w:pStyle w:val="ListParagraph"/>
@@ -2107,87 +2293,114 @@
                 <w:szCs w:val="18"/>
                 <w:lang w:bidi="ar-EG"/>
               </w:rPr>
-              <w:t xml:space="preserve">First-In-First-Out (FIFO) ordering: In an RR </w:t>
-            </w:r>
-            <w:r>
-              <w:rPr>
-                <w:sz w:val="18"/>
-                <w:szCs w:val="18"/>
-                <w:lang w:bidi="ar-EG"/>
-              </w:rPr>
-              <w:t>processor</w:t>
-            </w:r>
-            <w:r>
-              <w:rPr>
-                <w:sz w:val="18"/>
-                <w:szCs w:val="18"/>
-                <w:lang w:bidi="ar-EG"/>
-              </w:rPr>
-              <w:t xml:space="preserve"> scheduling algorithm, processes are executed in the order in which they arrive in the ready queue</w:t>
-            </w:r>
-          </w:p>
-        </w:tc>
-      </w:tr>
-      <w:tr>
-        <w:trPr>
-          <w:trHeight w:val="1205"/>
-        </w:trPr>
-        <w:tc>
-          <w:tcPr>
-            <w:tcW w:w="1800" w:type="dxa"/>
-            <w:tcBorders>
-              <w:left w:val="thinThickSmallGap" w:sz="24" w:space="0" w:color="auto"/>
-            </w:tcBorders>
-          </w:tcPr>
-          <w:p>
-            <w:pPr>
-              <w:bidi w:val="0"/>
-              <w:jc w:val="left"/>
-              <w:rPr>
-                <w:lang w:bidi="ar-EG"/>
-              </w:rPr>
-            </w:pPr>
-            <w:r>
-              <w:rPr>
-                <w:lang w:bidi="ar-EG"/>
-              </w:rPr>
-              <w:t>Processors List</w:t>
-            </w:r>
-          </w:p>
-        </w:tc>
-        <w:tc>
-          <w:tcPr>
-            <w:tcW w:w="1620" w:type="dxa"/>
-          </w:tcPr>
-          <w:p>
-            <w:pPr>
-              <w:bidi w:val="0"/>
-              <w:jc w:val="left"/>
-              <w:rPr>
-                <w:lang w:bidi="ar-EG"/>
-              </w:rPr>
-            </w:pPr>
-            <w:r>
-              <w:rPr>
-                <w:lang w:bidi="ar-EG"/>
-              </w:rPr>
-              <w:t>List</w:t>
-            </w:r>
-            <w:r>
-              <w:rPr>
-                <w:lang w:bidi="ar-EG"/>
-              </w:rPr>
-              <w:t xml:space="preserve"> (may change)</w:t>
-            </w:r>
-          </w:p>
-        </w:tc>
-        <w:tc>
-          <w:tcPr>
-            <w:tcW w:w="6108" w:type="dxa"/>
-            <w:tcBorders>
-              <w:right w:val="thinThickSmallGap" w:sz="24" w:space="0" w:color="auto"/>
-            </w:tcBorders>
-          </w:tcPr>
+              <w:t>Efficient insertion and removal: Queues are efficient in inserting and removing elements, making them an ideal choice for storing processes in RR</w:t>
+            </w:r>
+            <w:r>
+              <w:rPr>
+                <w:sz w:val="18"/>
+                <w:szCs w:val="18"/>
+                <w:lang w:bidi="ar-EG"/>
+              </w:rPr>
+              <w:t xml:space="preserve"> processors</w:t>
+            </w:r>
+            <w:r>
+              <w:rPr>
+                <w:sz w:val="18"/>
+                <w:szCs w:val="18"/>
+                <w:lang w:bidi="ar-EG"/>
+              </w:rPr>
+              <w:t xml:space="preserve">. Since processes are constantly being added and removed from the queue based on their time </w:t>
+            </w:r>
+            <w:r>
+              <w:rPr>
+                <w:sz w:val="18"/>
+                <w:szCs w:val="18"/>
+                <w:lang w:bidi="ar-EG"/>
+              </w:rPr>
+              <w:t>slice</w:t>
+            </w:r>
+          </w:p>
+          <w:p>
+            <w:pPr>
+              <w:pStyle w:val="ListParagraph"/>
+              <w:numPr>
+                <w:ilvl w:val="1"/>
+                <w:numId w:val="1"/>
+              </w:numPr>
+              <w:bidi w:val="0"/>
+              <w:spacing w:after="160" w:line="259" w:lineRule="auto"/>
+              <w:jc w:val="left"/>
+              <w:rPr>
+                <w:sz w:val="18"/>
+                <w:szCs w:val="18"/>
+                <w:lang w:bidi="ar-EG"/>
+              </w:rPr>
+            </w:pPr>
+            <w:r>
+              <w:rPr>
+                <w:sz w:val="18"/>
+                <w:szCs w:val="18"/>
+                <w:lang w:bidi="ar-EG"/>
+              </w:rPr>
+              <w:t>inserting a new process in the queue is O</w:t>
+            </w:r>
+            <w:r>
+              <w:rPr>
+                <w:sz w:val="18"/>
+                <w:szCs w:val="18"/>
+                <w:lang w:bidi="ar-EG"/>
+              </w:rPr>
+              <w:t xml:space="preserve"> </w:t>
+            </w:r>
+            <w:r>
+              <w:rPr>
+                <w:sz w:val="18"/>
+                <w:szCs w:val="18"/>
+                <w:lang w:bidi="ar-EG"/>
+              </w:rPr>
+              <w:t>(1)</w:t>
+            </w:r>
+          </w:p>
+          <w:p>
+            <w:pPr>
+              <w:pStyle w:val="ListParagraph"/>
+              <w:numPr>
+                <w:ilvl w:val="1"/>
+                <w:numId w:val="1"/>
+              </w:numPr>
+              <w:bidi w:val="0"/>
+              <w:jc w:val="left"/>
+              <w:rPr>
+                <w:sz w:val="18"/>
+                <w:szCs w:val="18"/>
+                <w:lang w:bidi="ar-EG"/>
+              </w:rPr>
+            </w:pPr>
+            <w:r>
+              <w:rPr>
+                <w:sz w:val="18"/>
+                <w:szCs w:val="18"/>
+                <w:lang w:bidi="ar-EG"/>
+              </w:rPr>
+              <w:t>removing a process from the front is O</w:t>
+            </w:r>
+            <w:r>
+              <w:rPr>
+                <w:sz w:val="18"/>
+                <w:szCs w:val="18"/>
+                <w:lang w:bidi="ar-EG"/>
+              </w:rPr>
+              <w:t xml:space="preserve"> </w:t>
+            </w:r>
+            <w:r>
+              <w:rPr>
+                <w:sz w:val="18"/>
+                <w:szCs w:val="18"/>
+                <w:lang w:bidi="ar-EG"/>
+              </w:rPr>
+              <w:t>(1)</w:t>
+            </w:r>
+          </w:p>
           <w:p>
             <w:pPr>
               <w:pStyle w:val="ListParagraph"/>
@@ -2209,26 +2422,34 @@
                 <w:szCs w:val="18"/>
                 <w:lang w:bidi="ar-EG"/>
               </w:rPr>
-              <w:t xml:space="preserve">List provides flexible position-oriented ADT that can store elements in a user-defined sequence. </w:t>
-            </w:r>
-            <w:r>
-              <w:rPr>
-                <w:sz w:val="18"/>
-                <w:szCs w:val="18"/>
-                <w:lang w:bidi="ar-EG"/>
-              </w:rPr>
-              <w:t>We can store all the processors in a single list, allowing us to easily iterate through them and schedule tasks to the appropriate processor based on the type of the processor</w:t>
+              <w:t xml:space="preserve">First-In-First-Out (FIFO) ordering: In an RR </w:t>
+            </w:r>
+            <w:r>
+              <w:rPr>
+                <w:sz w:val="18"/>
+                <w:szCs w:val="18"/>
+                <w:lang w:bidi="ar-EG"/>
+              </w:rPr>
+              <w:t>processor</w:t>
+            </w:r>
+            <w:r>
+              <w:rPr>
+                <w:sz w:val="18"/>
+                <w:szCs w:val="18"/>
+                <w:lang w:bidi="ar-EG"/>
+              </w:rPr>
+              <w:t xml:space="preserve"> scheduling algorithm, processes are executed in the order in which they arrive in the ready queue</w:t>
             </w:r>
           </w:p>
         </w:tc>
       </w:tr>
       <w:tr>
         <w:trPr>
-          <w:trHeight w:val="1205"/>
+          <w:trHeight w:val="1500"/>
         </w:trPr>
         <w:tc>
           <w:tcPr>
-            <w:tcW w:w="1800" w:type="dxa"/>
+            <w:tcW w:w="1797" w:type="dxa"/>
             <w:tcBorders>
               <w:left w:val="thinThickSmallGap" w:sz="24" w:space="0" w:color="auto"/>
             </w:tcBorders>
@@ -2245,33 +2466,33 @@
               <w:rPr>
                 <w:lang w:bidi="ar-EG"/>
               </w:rPr>
-              <w:t>SIGKILL List</w:t>
-            </w:r>
-          </w:p>
-        </w:tc>
-        <w:tc>
-          <w:tcPr>
-            <w:tcW w:w="1620" w:type="dxa"/>
-          </w:tcPr>
-          <w:p>
-            <w:pPr>
-              <w:bidi w:val="0"/>
-              <w:jc w:val="left"/>
-              <w:rPr>
-                <w:lang w:bidi="ar-EG"/>
-              </w:rPr>
-            </w:pPr>
-            <w:r>
-              <w:rPr>
-                <w:lang w:bidi="ar-EG"/>
-              </w:rPr>
-              <w:t>Queue&lt;Pair&gt;</w:t>
-            </w:r>
-          </w:p>
-        </w:tc>
-        <w:tc>
-          <w:tcPr>
-            <w:tcW w:w="6108" w:type="dxa"/>
+              <w:t>Processors List</w:t>
+            </w:r>
+          </w:p>
+        </w:tc>
+        <w:tc>
+          <w:tcPr>
+            <w:tcW w:w="1533" w:type="dxa"/>
+          </w:tcPr>
+          <w:p>
+            <w:pPr>
+              <w:bidi w:val="0"/>
+              <w:jc w:val="left"/>
+              <w:rPr>
+                <w:lang w:bidi="ar-EG"/>
+              </w:rPr>
+            </w:pPr>
+            <w:r>
+              <w:rPr>
+                <w:lang w:bidi="ar-EG"/>
+              </w:rPr>
+              <w:t>List</w:t>
+            </w:r>
+          </w:p>
+        </w:tc>
+        <w:tc>
+          <w:tcPr>
+            <w:tcW w:w="6198" w:type="dxa"/>
             <w:tcBorders>
               <w:right w:val="thinThickSmallGap" w:sz="24" w:space="0" w:color="auto"/>
             </w:tcBorders>
@@ -2297,9 +2518,73 @@
                 <w:szCs w:val="18"/>
                 <w:lang w:bidi="ar-EG"/>
               </w:rPr>
-              <w:t>(FIFO order): kill signals are given sorted by Kill time in the Input file and processed in the same order.</w:t>
-            </w:r>
-          </w:p>
+              <w:t xml:space="preserve">List provides flexible position-oriented ADT that can store elements in a user-defined sequence. </w:t>
+            </w:r>
+            <w:r>
+              <w:rPr>
+                <w:sz w:val="18"/>
+                <w:szCs w:val="18"/>
+                <w:lang w:bidi="ar-EG"/>
+              </w:rPr>
+              <w:t>We can store all the processors in a single list, allowing us to easily iterate through them and schedule tasks to the appropriate processor based on the type of the processor</w:t>
+            </w:r>
+          </w:p>
+        </w:tc>
+      </w:tr>
+      <w:tr>
+        <w:trPr>
+          <w:trHeight w:val="2225"/>
+        </w:trPr>
+        <w:tc>
+          <w:tcPr>
+            <w:tcW w:w="1797" w:type="dxa"/>
+            <w:tcBorders>
+              <w:left w:val="thinThickSmallGap" w:sz="24" w:space="0" w:color="auto"/>
+            </w:tcBorders>
+          </w:tcPr>
+          <w:p>
+            <w:pPr>
+              <w:bidi w:val="0"/>
+              <w:jc w:val="left"/>
+              <w:rPr>
+                <w:lang w:bidi="ar-EG"/>
+              </w:rPr>
+            </w:pPr>
+            <w:r>
+              <w:rPr>
+                <w:lang w:bidi="ar-EG"/>
+              </w:rPr>
+              <w:t>SIGKILL List</w:t>
+            </w:r>
+          </w:p>
+        </w:tc>
+        <w:tc>
+          <w:tcPr>
+            <w:tcW w:w="1533" w:type="dxa"/>
+          </w:tcPr>
+          <w:p>
+            <w:pPr>
+              <w:bidi w:val="0"/>
+              <w:jc w:val="left"/>
+              <w:rPr>
+                <w:lang w:bidi="ar-EG"/>
+              </w:rPr>
+            </w:pPr>
+            <w:r>
+              <w:rPr>
+                <w:lang w:bidi="ar-EG"/>
+              </w:rPr>
+              <w:t>Queue&lt;Pair&gt;</w:t>
+            </w:r>
+          </w:p>
+        </w:tc>
+        <w:tc>
+          <w:tcPr>
+            <w:tcW w:w="6198" w:type="dxa"/>
+            <w:tcBorders>
+              <w:right w:val="thinThickSmallGap" w:sz="24" w:space="0" w:color="auto"/>
+            </w:tcBorders>
+          </w:tcPr>
           <w:p>
             <w:pPr>
               <w:pStyle w:val="ListParagraph"/>
@@ -2321,15 +2606,7 @@
                 <w:szCs w:val="18"/>
                 <w:lang w:bidi="ar-EG"/>
               </w:rPr>
-              <w:t xml:space="preserve">The list will be stored and managed by the scheduler because </w:t>
-            </w:r>
-            <w:r>
-              <w:rPr>
-                <w:sz w:val="18"/>
-                <w:szCs w:val="18"/>
-                <w:lang w:bidi="ar-EG"/>
-              </w:rPr>
-              <w:t>it has access to all processors and the ID given is not guaranteed to be in a certain processor.</w:t>
+              <w:t>(FIFO order): kill signals are given sorted by Kill time in the Input file and processed in the same order.</w:t>
             </w:r>
           </w:p>
           <w:p>
@@ -2340,6 +2617,38 @@
                 <w:numId w:val="1"/>
               </w:numPr>
               <w:bidi w:val="0"/>
+              <w:jc w:val="left"/>
+              <w:rPr>
+                <w:sz w:val="18"/>
+                <w:szCs w:val="18"/>
+                <w:lang w:bidi="ar-EG"/>
+              </w:rPr>
+            </w:pPr>
+            <w:r>
+              <w:rPr>
+                <w:sz w:val="18"/>
+                <w:szCs w:val="18"/>
+                <w:lang w:bidi="ar-EG"/>
+              </w:rPr>
+              <w:t xml:space="preserve">The list will be stored and managed by the scheduler because </w:t>
+            </w:r>
+            <w:r>
+              <w:rPr>
+                <w:sz w:val="18"/>
+                <w:szCs w:val="18"/>
+                <w:lang w:bidi="ar-EG"/>
+              </w:rPr>
+              <w:t>it has access to all processors and the ID given is not guaranteed to be in a certain processor.</w:t>
+            </w:r>
+          </w:p>
+          <w:p>
+            <w:pPr>
+              <w:pStyle w:val="ListParagraph"/>
+              <w:numPr>
+                <w:ilvl w:val="0"/>
+                <w:numId w:val="1"/>
+              </w:numPr>
+              <w:bidi w:val="0"/>
               <w:spacing w:after="160" w:line="259" w:lineRule="auto"/>
               <w:jc w:val="left"/>
               <w:rPr>
@@ -2474,11 +2783,11 @@
       </w:tr>
       <w:tr>
         <w:trPr>
-          <w:trHeight w:val="1205"/>
+          <w:trHeight w:val="1754"/>
         </w:trPr>
         <w:tc>
           <w:tcPr>
-            <w:tcW w:w="1800" w:type="dxa"/>
+            <w:tcW w:w="1797" w:type="dxa"/>
             <w:tcBorders>
               <w:left w:val="thinThickSmallGap" w:sz="24" w:space="0" w:color="auto"/>
               <w:bottom w:val="thinThickSmallGap" w:sz="24" w:space="0" w:color="auto"/>
@@ -2510,7 +2819,7 @@
         </w:tc>
         <w:tc>
           <w:tcPr>
-            <w:tcW w:w="1620" w:type="dxa"/>
+            <w:tcW w:w="1533" w:type="dxa"/>
             <w:tcBorders>
               <w:bottom w:val="thinThickSmallGap" w:sz="24" w:space="0" w:color="auto"/>
             </w:tcBorders>
@@ -2533,7 +2842,7 @@
         </w:tc>
         <w:tc>
           <w:tcPr>
-            <w:tcW w:w="6108" w:type="dxa"/>
+            <w:tcW w:w="6198" w:type="dxa"/>
             <w:tcBorders>
               <w:bottom w:val="thinThickSmallGap" w:sz="24" w:space="0" w:color="auto"/>
               <w:right w:val="thinThickSmallGap" w:sz="24" w:space="0" w:color="auto"/>

</xml_diff>

<commit_message>
🖊️ Add more justification to using array List with Processors
</commit_message>
<xml_diff>
--- a/docs/data-strcuture-report.docx
+++ b/docs/data-strcuture-report.docx
@@ -478,23 +478,13 @@
                 <w:lang w:bidi="ar-EG"/>
               </w:rPr>
             </w:pPr>
-            <w:proofErr w:type="gramStart"/>
             <w:r>
               <w:rPr>
                 <w:rFonts w:ascii="Tajawal" w:hAnsi="Tajawal" w:cs="Tajawal"/>
                 <w:rtl/>
                 <w:lang w:bidi="ar-EG"/>
               </w:rPr>
-              <w:t>اكرم</w:t>
-            </w:r>
-            <w:proofErr w:type="gramEnd"/>
-            <w:r>
-              <w:rPr>
-                <w:rFonts w:ascii="Tajawal" w:hAnsi="Tajawal" w:cs="Tajawal"/>
-                <w:rtl/>
-                <w:lang w:bidi="ar-EG"/>
-              </w:rPr>
-              <w:t xml:space="preserve"> هاني</w:t>
+              <w:t>اكرم هاني</w:t>
             </w:r>
             <w:r>
               <w:rPr>
@@ -696,7 +686,7 @@
       <w:pPr>
         <w:jc w:val="left"/>
         <w:rPr>
-          <w:rFonts w:eastAsiaTheme="majorEastAsia" w:cstheme="majorBidi" w:hint="cs"/>
+          <w:rFonts w:eastAsiaTheme="majorEastAsia" w:cstheme="majorBidi"/>
           <w:b/>
           <w:bCs/>
           <w:color w:val="262626" w:themeColor="text1" w:themeTint="D9"/>
@@ -741,9 +731,9 @@
         <w:tblLook w:val="0420" w:firstRow="1" w:lastRow="0" w:firstColumn="0" w:lastColumn="0" w:noHBand="0" w:noVBand="1"/>
       </w:tblPr>
       <w:tblGrid>
-        <w:gridCol w:w="1786"/>
+        <w:gridCol w:w="1785"/>
         <w:gridCol w:w="1651"/>
-        <w:gridCol w:w="6091"/>
+        <w:gridCol w:w="6092"/>
       </w:tblGrid>
       <w:tr>
         <w:trPr>
@@ -996,25 +986,7 @@
                 <w:szCs w:val="18"/>
                 <w:lang w:bidi="ar-EG"/>
               </w:rPr>
-              <w:t xml:space="preserve">inserting a new process in the queue is </w:t>
-            </w:r>
-            <w:proofErr w:type="gramStart"/>
-            <w:r>
-              <w:rPr>
-                <w:sz w:val="18"/>
-                <w:szCs w:val="18"/>
-                <w:lang w:bidi="ar-EG"/>
-              </w:rPr>
-              <w:t>O(</w:t>
-            </w:r>
-            <w:proofErr w:type="gramEnd"/>
-            <w:r>
-              <w:rPr>
-                <w:sz w:val="18"/>
-                <w:szCs w:val="18"/>
-                <w:lang w:bidi="ar-EG"/>
-              </w:rPr>
-              <w:t>1)</w:t>
+              <w:t>inserting a new process in the queue is O(1)</w:t>
             </w:r>
           </w:p>
           <w:p>
@@ -1070,25 +1042,7 @@
                 <w:szCs w:val="18"/>
                 <w:lang w:bidi="ar-EG"/>
               </w:rPr>
-              <w:t xml:space="preserve"> </w:t>
-            </w:r>
-            <w:proofErr w:type="gramStart"/>
-            <w:r>
-              <w:rPr>
-                <w:sz w:val="18"/>
-                <w:szCs w:val="18"/>
-                <w:lang w:bidi="ar-EG"/>
-              </w:rPr>
-              <w:t>O(</w:t>
-            </w:r>
-            <w:proofErr w:type="gramEnd"/>
-            <w:r>
-              <w:rPr>
-                <w:sz w:val="18"/>
-                <w:szCs w:val="18"/>
-                <w:lang w:bidi="ar-EG"/>
-              </w:rPr>
-              <w:t>1)</w:t>
+              <w:t xml:space="preserve"> O(1)</w:t>
             </w:r>
           </w:p>
           <w:p>
@@ -1261,25 +1215,7 @@
                 <w:szCs w:val="18"/>
                 <w:lang w:bidi="ar-EG"/>
               </w:rPr>
-              <w:t xml:space="preserve">inserting a new process in the queue is </w:t>
-            </w:r>
-            <w:proofErr w:type="gramStart"/>
-            <w:r>
-              <w:rPr>
-                <w:sz w:val="18"/>
-                <w:szCs w:val="18"/>
-                <w:lang w:bidi="ar-EG"/>
-              </w:rPr>
-              <w:t>O(</w:t>
-            </w:r>
-            <w:proofErr w:type="gramEnd"/>
-            <w:r>
-              <w:rPr>
-                <w:sz w:val="18"/>
-                <w:szCs w:val="18"/>
-                <w:lang w:bidi="ar-EG"/>
-              </w:rPr>
-              <w:t>1)</w:t>
+              <w:t>inserting a new process in the queue is O(1)</w:t>
             </w:r>
           </w:p>
           <w:p>
@@ -1336,25 +1272,7 @@
                 <w:szCs w:val="18"/>
                 <w:lang w:bidi="ar-EG"/>
               </w:rPr>
-              <w:t xml:space="preserve"> </w:t>
-            </w:r>
-            <w:proofErr w:type="gramStart"/>
-            <w:r>
-              <w:rPr>
-                <w:sz w:val="18"/>
-                <w:szCs w:val="18"/>
-                <w:lang w:bidi="ar-EG"/>
-              </w:rPr>
-              <w:t>O(</w:t>
-            </w:r>
-            <w:proofErr w:type="gramEnd"/>
-            <w:r>
-              <w:rPr>
-                <w:sz w:val="18"/>
-                <w:szCs w:val="18"/>
-                <w:lang w:bidi="ar-EG"/>
-              </w:rPr>
-              <w:t>1)</w:t>
+              <w:t xml:space="preserve"> O(1)</w:t>
             </w:r>
           </w:p>
           <w:p>
@@ -1675,7 +1593,6 @@
                 <w:lang w:bidi="ar-EG"/>
               </w:rPr>
             </w:pPr>
-            <w:proofErr w:type="spellStart"/>
             <w:r>
               <w:rPr>
                 <w:lang w:bidi="ar-EG"/>
@@ -1688,7 +1605,6 @@
               </w:rPr>
               <w:t>List</w:t>
             </w:r>
-            <w:proofErr w:type="spellEnd"/>
           </w:p>
         </w:tc>
         <w:tc>
@@ -1720,25 +1636,7 @@
                 <w:szCs w:val="18"/>
                 <w:lang w:bidi="ar-EG"/>
               </w:rPr>
-              <w:t xml:space="preserve">Inherited from the ADT List, (Approved by TA. </w:t>
-            </w:r>
-            <w:proofErr w:type="spellStart"/>
-            <w:r>
-              <w:rPr>
-                <w:sz w:val="18"/>
-                <w:szCs w:val="18"/>
-                <w:lang w:bidi="ar-EG"/>
-              </w:rPr>
-              <w:t>Eman</w:t>
-            </w:r>
-            <w:proofErr w:type="spellEnd"/>
-            <w:r>
-              <w:rPr>
-                <w:sz w:val="18"/>
-                <w:szCs w:val="18"/>
-                <w:lang w:bidi="ar-EG"/>
-              </w:rPr>
-              <w:t>) to allow for a function that searches the list and removes by ID for kill signal functionality&gt;</w:t>
+              <w:t>Inherited from the ADT List, (Approved by TA. Eman) to allow for a function that searches the list and removes by ID for kill signal functionality&gt;</w:t>
             </w:r>
           </w:p>
           <w:p>
@@ -1835,25 +1733,7 @@
                 <w:szCs w:val="18"/>
                 <w:lang w:bidi="ar-EG"/>
               </w:rPr>
-              <w:t xml:space="preserve">Removal from the start: </w:t>
-            </w:r>
-            <w:proofErr w:type="gramStart"/>
-            <w:r>
-              <w:rPr>
-                <w:sz w:val="18"/>
-                <w:szCs w:val="18"/>
-                <w:lang w:bidi="ar-EG"/>
-              </w:rPr>
-              <w:t>O(</w:t>
-            </w:r>
-            <w:proofErr w:type="gramEnd"/>
-            <w:r>
-              <w:rPr>
-                <w:sz w:val="18"/>
-                <w:szCs w:val="18"/>
-                <w:lang w:bidi="ar-EG"/>
-              </w:rPr>
-              <w:t>1)</w:t>
+              <w:t>Removal from the start: O(1)</w:t>
             </w:r>
             <w:r>
               <w:rPr>
@@ -1919,25 +1799,7 @@
                 <w:szCs w:val="18"/>
                 <w:lang w:bidi="ar-EG"/>
               </w:rPr>
-              <w:t xml:space="preserve"> at the end: </w:t>
-            </w:r>
-            <w:proofErr w:type="gramStart"/>
-            <w:r>
-              <w:rPr>
-                <w:sz w:val="18"/>
-                <w:szCs w:val="18"/>
-                <w:lang w:bidi="ar-EG"/>
-              </w:rPr>
-              <w:t>O(</w:t>
-            </w:r>
-            <w:proofErr w:type="gramEnd"/>
-            <w:r>
-              <w:rPr>
-                <w:sz w:val="18"/>
-                <w:szCs w:val="18"/>
-                <w:lang w:bidi="ar-EG"/>
-              </w:rPr>
-              <w:t>1) (used most of the time)</w:t>
+              <w:t xml:space="preserve"> at the end: O(1) (used most of the time)</w:t>
             </w:r>
           </w:p>
           <w:p>
@@ -2497,6 +2359,78 @@
               <w:right w:val="thinThickSmallGap" w:sz="24" w:space="0" w:color="auto"/>
             </w:tcBorders>
           </w:tcPr>
+          <w:p>
+            <w:pPr>
+              <w:pStyle w:val="ListParagraph"/>
+              <w:numPr>
+                <w:ilvl w:val="0"/>
+                <w:numId w:val="1"/>
+              </w:numPr>
+              <w:bidi w:val="0"/>
+              <w:jc w:val="left"/>
+              <w:rPr>
+                <w:sz w:val="18"/>
+                <w:szCs w:val="18"/>
+                <w:lang w:bidi="ar-EG"/>
+              </w:rPr>
+            </w:pPr>
+            <w:r>
+              <w:rPr>
+                <w:sz w:val="18"/>
+                <w:szCs w:val="18"/>
+                <w:lang w:bidi="ar-EG"/>
+              </w:rPr>
+              <w:t>Implemented by using arrays to enhance the performance in this use case.</w:t>
+            </w:r>
+          </w:p>
+          <w:p>
+            <w:pPr>
+              <w:pStyle w:val="ListParagraph"/>
+              <w:numPr>
+                <w:ilvl w:val="1"/>
+                <w:numId w:val="1"/>
+              </w:numPr>
+              <w:bidi w:val="0"/>
+              <w:jc w:val="left"/>
+              <w:rPr>
+                <w:sz w:val="18"/>
+                <w:szCs w:val="18"/>
+                <w:lang w:bidi="ar-EG"/>
+              </w:rPr>
+            </w:pPr>
+            <w:r>
+              <w:rPr>
+                <w:sz w:val="18"/>
+                <w:szCs w:val="18"/>
+                <w:lang w:bidi="ar-EG"/>
+              </w:rPr>
+              <w:t>Accessing an item: O(1)</w:t>
+            </w:r>
+          </w:p>
+          <w:p>
+            <w:pPr>
+              <w:pStyle w:val="ListParagraph"/>
+              <w:numPr>
+                <w:ilvl w:val="1"/>
+                <w:numId w:val="1"/>
+              </w:numPr>
+              <w:bidi w:val="0"/>
+              <w:jc w:val="left"/>
+              <w:rPr>
+                <w:sz w:val="18"/>
+                <w:szCs w:val="18"/>
+                <w:lang w:bidi="ar-EG"/>
+              </w:rPr>
+            </w:pPr>
+            <w:r>
+              <w:rPr>
+                <w:sz w:val="18"/>
+                <w:szCs w:val="18"/>
+                <w:lang w:bidi="ar-EG"/>
+              </w:rPr>
+              <w:t>Inserting at the end: O(1) – (Requires no shifting and it is the only insertion used with processors.</w:t>
+            </w:r>
+          </w:p>
           <w:p>
             <w:pPr>
               <w:pStyle w:val="ListParagraph"/>

</xml_diff>